<commit_message>
Corregido los planning report
</commit_message>
<xml_diff>
--- a/reports/D01/Student #3/Planning_Report_Individual3.docx
+++ b/reports/D01/Student #3/Planning_Report_Individual3.docx
@@ -1,6 +1,6 @@
 
 <file path=word/document.xml><?xml version="1.0" encoding="utf-8"?>
-<w:document xmlns:wpc="http://schemas.microsoft.com/office/word/2010/wordprocessingCanvas" xmlns:cx="http://schemas.microsoft.com/office/drawing/2014/chartex" xmlns:cx1="http://schemas.microsoft.com/office/drawing/2015/9/8/chartex" xmlns:cx2="http://schemas.microsoft.com/office/drawing/2015/10/21/chartex" xmlns:cx3="http://schemas.microsoft.com/office/drawing/2016/5/9/chartex" xmlns:cx4="http://schemas.microsoft.com/office/drawing/2016/5/10/chartex" xmlns:cx5="http://schemas.microsoft.com/office/drawing/2016/5/11/chartex" xmlns:cx6="http://schemas.microsoft.com/office/drawing/2016/5/12/chartex" xmlns:cx7="http://schemas.microsoft.com/office/drawing/2016/5/13/chartex" xmlns:cx8="http://schemas.microsoft.com/office/drawing/2016/5/14/chartex" xmlns:mc="http://schemas.openxmlformats.org/markup-compatibility/2006" xmlns:aink="http://schemas.microsoft.com/office/drawing/2016/ink" xmlns:am3d="http://schemas.microsoft.com/office/drawing/2017/model3d" xmlns:o="urn:schemas-microsoft-com:office:office" xmlns:oel="http://schemas.microsoft.com/office/2019/extlst" xmlns:r="http://schemas.openxmlformats.org/officeDocument/2006/relationships" xmlns:m="http://schemas.openxmlformats.org/officeDocument/2006/math" xmlns:v="urn:schemas-microsoft-com:vml" xmlns:wp14="http://schemas.microsoft.com/office/word/2010/wordprocessingDrawing" xmlns:wp="http://schemas.openxmlformats.org/drawingml/2006/wordprocessingDrawing" xmlns:w10="urn:schemas-microsoft-com:office:word" xmlns:w="http://schemas.openxmlformats.org/wordprocessingml/2006/main" xmlns:w14="http://schemas.microsoft.com/office/word/2010/wordml" xmlns:w15="http://schemas.microsoft.com/office/word/2012/wordml" xmlns:w16cex="http://schemas.microsoft.com/office/word/2018/wordml/cex" xmlns:w16cid="http://schemas.microsoft.com/office/word/2016/wordml/cid" xmlns:w16="http://schemas.microsoft.com/office/word/2018/wordml" xmlns:w16du="http://schemas.microsoft.com/office/word/2023/wordml/word16du" xmlns:w16sdtdh="http://schemas.microsoft.com/office/word/2020/wordml/sdtdatahash" xmlns:w16se="http://schemas.microsoft.com/office/word/2015/wordml/symex" xmlns:wpg="http://schemas.microsoft.com/office/word/2010/wordprocessingGroup" xmlns:wpi="http://schemas.microsoft.com/office/word/2010/wordprocessingInk" xmlns:wne="http://schemas.microsoft.com/office/word/2006/wordml" xmlns:wps="http://schemas.microsoft.com/office/word/2010/wordprocessingShape" mc:Ignorable="w14 w15 w16se w16cid w16 w16cex w16sdtdh wp14">
+<w:document xmlns:wpc="http://schemas.microsoft.com/office/word/2010/wordprocessingCanvas" xmlns:cx="http://schemas.microsoft.com/office/drawing/2014/chartex" xmlns:cx1="http://schemas.microsoft.com/office/drawing/2015/9/8/chartex" xmlns:cx2="http://schemas.microsoft.com/office/drawing/2015/10/21/chartex" xmlns:cx3="http://schemas.microsoft.com/office/drawing/2016/5/9/chartex" xmlns:cx4="http://schemas.microsoft.com/office/drawing/2016/5/10/chartex" xmlns:cx5="http://schemas.microsoft.com/office/drawing/2016/5/11/chartex" xmlns:cx6="http://schemas.microsoft.com/office/drawing/2016/5/12/chartex" xmlns:cx7="http://schemas.microsoft.com/office/drawing/2016/5/13/chartex" xmlns:cx8="http://schemas.microsoft.com/office/drawing/2016/5/14/chartex" xmlns:mc="http://schemas.openxmlformats.org/markup-compatibility/2006" xmlns:aink="http://schemas.microsoft.com/office/drawing/2016/ink" xmlns:am3d="http://schemas.microsoft.com/office/drawing/2017/model3d" xmlns:o="urn:schemas-microsoft-com:office:office" xmlns:oel="http://schemas.microsoft.com/office/2019/extlst" xmlns:r="http://schemas.openxmlformats.org/officeDocument/2006/relationships" xmlns:m="http://schemas.openxmlformats.org/officeDocument/2006/math" xmlns:v="urn:schemas-microsoft-com:vml" xmlns:wp14="http://schemas.microsoft.com/office/word/2010/wordprocessingDrawing" xmlns:wp="http://schemas.openxmlformats.org/drawingml/2006/wordprocessingDrawing" xmlns:w10="urn:schemas-microsoft-com:office:word" xmlns:w="http://schemas.openxmlformats.org/wordprocessingml/2006/main" xmlns:w14="http://schemas.microsoft.com/office/word/2010/wordml" xmlns:w15="http://schemas.microsoft.com/office/word/2012/wordml" xmlns:w16cex="http://schemas.microsoft.com/office/word/2018/wordml/cex" xmlns:w16cid="http://schemas.microsoft.com/office/word/2016/wordml/cid" xmlns:w16="http://schemas.microsoft.com/office/word/2018/wordml" xmlns:w16sdtdh="http://schemas.microsoft.com/office/word/2020/wordml/sdtdatahash" xmlns:w16se="http://schemas.microsoft.com/office/word/2015/wordml/symex" xmlns:wpg="http://schemas.microsoft.com/office/word/2010/wordprocessingGroup" xmlns:wpi="http://schemas.microsoft.com/office/word/2010/wordprocessingInk" xmlns:wne="http://schemas.microsoft.com/office/word/2006/wordml" xmlns:wps="http://schemas.microsoft.com/office/word/2010/wordprocessingShape" mc:Ignorable="w14 w15 w16se w16cid w16 w16cex w16sdtdh wp14">
   <w:body>
     <w:p>
       <w:pPr>
@@ -66,19 +66,9 @@
       <w:pPr>
         <w:pStyle w:val="Ttulo"/>
       </w:pPr>
-      <w:proofErr w:type="spellStart"/>
-      <w:r>
-        <w:t>Planning</w:t>
-      </w:r>
-      <w:proofErr w:type="spellEnd"/>
-      <w:r>
-        <w:t xml:space="preserve"> </w:t>
-      </w:r>
-      <w:proofErr w:type="spellStart"/>
-      <w:r>
-        <w:t>Report</w:t>
-      </w:r>
-      <w:proofErr w:type="spellEnd"/>
+      <w:r>
+        <w:t>Planning Report</w:t>
+      </w:r>
     </w:p>
     <w:p>
       <w:pPr>
@@ -108,24 +98,22 @@
           <w:rStyle w:val="normaltextrun"/>
           <w:rFonts w:ascii="Constantia" w:eastAsiaTheme="majorEastAsia" w:hAnsi="Constantia" w:cs="Segoe UI"/>
         </w:rPr>
-        <w:t>June</w:t>
+        <w:t>Ju</w:t>
       </w:r>
       <w:r>
         <w:rPr>
           <w:rStyle w:val="normaltextrun"/>
           <w:rFonts w:ascii="Constantia" w:eastAsiaTheme="majorEastAsia" w:hAnsi="Constantia" w:cs="Segoe UI"/>
         </w:rPr>
-        <w:t> </w:t>
-      </w:r>
-      <w:proofErr w:type="spellStart"/>
+        <w:t>ly</w:t>
+      </w:r>
       <w:r>
         <w:rPr>
           <w:rStyle w:val="normaltextrun"/>
           <w:rFonts w:ascii="Constantia" w:eastAsiaTheme="majorEastAsia" w:hAnsi="Constantia" w:cs="Segoe UI"/>
         </w:rPr>
-        <w:t>Group</w:t>
-      </w:r>
-      <w:proofErr w:type="spellEnd"/>
+        <w:t> Group</w:t>
+      </w:r>
       <w:r>
         <w:rPr>
           <w:rStyle w:val="normaltextrun"/>
@@ -138,7 +126,28 @@
           <w:rStyle w:val="normaltextrun"/>
           <w:rFonts w:ascii="Constantia" w:eastAsiaTheme="majorEastAsia" w:hAnsi="Constantia" w:cs="Segoe UI"/>
         </w:rPr>
-        <w:t>C1.02.09</w:t>
+        <w:t>C</w:t>
+      </w:r>
+      <w:r>
+        <w:rPr>
+          <w:rStyle w:val="normaltextrun"/>
+          <w:rFonts w:ascii="Constantia" w:eastAsiaTheme="majorEastAsia" w:hAnsi="Constantia" w:cs="Segoe UI"/>
+        </w:rPr>
+        <w:t>2</w:t>
+      </w:r>
+      <w:r>
+        <w:rPr>
+          <w:rStyle w:val="normaltextrun"/>
+          <w:rFonts w:ascii="Constantia" w:eastAsiaTheme="majorEastAsia" w:hAnsi="Constantia" w:cs="Segoe UI"/>
+        </w:rPr>
+        <w:t>.02.0</w:t>
+      </w:r>
+      <w:r>
+        <w:rPr>
+          <w:rStyle w:val="normaltextrun"/>
+          <w:rFonts w:ascii="Constantia" w:eastAsiaTheme="majorEastAsia" w:hAnsi="Constantia" w:cs="Segoe UI"/>
+        </w:rPr>
+        <w:t>5</w:t>
       </w:r>
       <w:r>
         <w:rPr>
@@ -524,14 +533,21 @@
         <w:pStyle w:val="Informacindecontacto"/>
         <w:jc w:val="left"/>
         <w:rPr>
+          <w:rStyle w:val="Hipervnculo"/>
+          <w:rFonts w:ascii="Constantia" w:eastAsiaTheme="majorEastAsia" w:hAnsi="Constantia" w:cs="Segoe UI"/>
+          <w:b/>
+          <w:bCs/>
+        </w:rPr>
+      </w:pPr>
+      <w:r>
+        <w:rPr>
+          <w:b/>
+          <w:bCs/>
           <w:lang w:bidi="es-ES"/>
         </w:rPr>
-      </w:pPr>
-    </w:p>
-    <w:p>
-      <w:pPr>
-        <w:pStyle w:val="Informacindecontacto"/>
-        <w:jc w:val="left"/>
+        <w:t>R</w:t>
+      </w:r>
+      <w:r>
         <w:rPr>
           <w:rStyle w:val="normaltextrun"/>
           <w:rFonts w:ascii="Constantia" w:eastAsiaTheme="majorEastAsia" w:hAnsi="Constantia" w:cs="Segoe UI"/>
@@ -539,46 +555,7 @@
           <w:bCs/>
           <w:color w:val="000000" w:themeColor="text2"/>
         </w:rPr>
-      </w:pPr>
-      <w:r>
-        <w:rPr>
-          <w:b/>
-          <w:bCs/>
-          <w:lang w:bidi="es-ES"/>
-        </w:rPr>
-        <w:t>R</w:t>
-      </w:r>
-      <w:r>
-        <w:rPr>
-          <w:rStyle w:val="normaltextrun"/>
-          <w:rFonts w:ascii="Constantia" w:eastAsiaTheme="majorEastAsia" w:hAnsi="Constantia" w:cs="Segoe UI"/>
-          <w:b/>
-          <w:bCs/>
-          <w:color w:val="000000" w:themeColor="text2"/>
-        </w:rPr>
-        <w:t>epositorio de </w:t>
-      </w:r>
-      <w:proofErr w:type="spellStart"/>
-      <w:r>
-        <w:rPr>
-          <w:rStyle w:val="normaltextrun"/>
-          <w:rFonts w:ascii="Constantia" w:eastAsiaTheme="majorEastAsia" w:hAnsi="Constantia" w:cs="Segoe UI"/>
-          <w:b/>
-          <w:bCs/>
-          <w:color w:val="000000" w:themeColor="text2"/>
-        </w:rPr>
-        <w:t>Github</w:t>
-      </w:r>
-      <w:proofErr w:type="spellEnd"/>
-      <w:r>
-        <w:rPr>
-          <w:rStyle w:val="normaltextrun"/>
-          <w:rFonts w:ascii="Constantia" w:eastAsiaTheme="majorEastAsia" w:hAnsi="Constantia" w:cs="Segoe UI"/>
-          <w:b/>
-          <w:bCs/>
-          <w:color w:val="000000" w:themeColor="text2"/>
-        </w:rPr>
-        <w:t>:</w:t>
+        <w:t>epositorio de Github:</w:t>
       </w:r>
       <w:r>
         <w:rPr>
@@ -602,337 +579,543 @@
         </w:r>
       </w:hyperlink>
     </w:p>
-    <w:sdt>
-      <w:sdtPr>
-        <w:rPr>
-          <w:rFonts w:asciiTheme="minorHAnsi" w:eastAsiaTheme="minorEastAsia" w:hAnsiTheme="minorHAnsi" w:cstheme="minorBidi"/>
-          <w:color w:val="auto"/>
-          <w:sz w:val="22"/>
-          <w:szCs w:val="22"/>
-        </w:rPr>
-        <w:id w:val="800646632"/>
-        <w:docPartObj>
-          <w:docPartGallery w:val="Table of Contents"/>
-          <w:docPartUnique/>
-        </w:docPartObj>
-      </w:sdtPr>
-      <w:sdtEndPr>
-        <w:rPr>
+    <w:p>
+      <w:pPr>
+        <w:pStyle w:val="Informacindecontacto"/>
+        <w:jc w:val="right"/>
+        <w:rPr>
+          <w:rStyle w:val="normaltextrun"/>
+          <w:rFonts w:ascii="Constantia" w:eastAsiaTheme="majorEastAsia" w:hAnsi="Constantia" w:cs="Segoe UI"/>
           <w:b/>
           <w:bCs/>
-        </w:rPr>
-      </w:sdtEndPr>
-      <w:sdtContent>
-        <w:p>
-          <w:pPr>
-            <w:pStyle w:val="TtuloTDC"/>
-            <w:rPr>
-              <w:rStyle w:val="Ttulo1Car"/>
-            </w:rPr>
-          </w:pPr>
-          <w:r>
-            <w:rPr>
-              <w:rStyle w:val="Ttulo1Car"/>
-            </w:rPr>
-            <w:t>Índice</w:t>
-          </w:r>
-        </w:p>
-        <w:p>
-          <w:pPr>
-            <w:pStyle w:val="TDC1"/>
-            <w:tabs>
-              <w:tab w:val="right" w:leader="dot" w:pos="8664"/>
-            </w:tabs>
-            <w:rPr>
-              <w:noProof/>
-              <w:lang w:eastAsia="es-ES"/>
-            </w:rPr>
-          </w:pPr>
-          <w:r>
-            <w:fldChar w:fldCharType="begin"/>
-          </w:r>
-          <w:r>
-            <w:instrText xml:space="preserve"> TOC \o "1-3" \h \z \u </w:instrText>
-          </w:r>
-          <w:r>
-            <w:fldChar w:fldCharType="separate"/>
-          </w:r>
-          <w:hyperlink w:anchor="_Toc127285418" w:history="1">
-            <w:r>
-              <w:rPr>
-                <w:rStyle w:val="Hipervnculo"/>
-                <w:noProof/>
-              </w:rPr>
-              <w:t>Introducción</w:t>
-            </w:r>
-            <w:r>
-              <w:rPr>
-                <w:noProof/>
-                <w:webHidden/>
-              </w:rPr>
-              <w:tab/>
-            </w:r>
-            <w:r>
-              <w:rPr>
-                <w:noProof/>
-                <w:webHidden/>
-              </w:rPr>
-              <w:fldChar w:fldCharType="begin"/>
-            </w:r>
-            <w:r>
-              <w:rPr>
-                <w:noProof/>
-                <w:webHidden/>
-              </w:rPr>
-              <w:instrText xml:space="preserve"> PAGEREF _Toc127285418 \h </w:instrText>
-            </w:r>
-            <w:r>
-              <w:rPr>
-                <w:noProof/>
-                <w:webHidden/>
-              </w:rPr>
-            </w:r>
-            <w:r>
-              <w:rPr>
-                <w:noProof/>
-                <w:webHidden/>
-              </w:rPr>
-              <w:fldChar w:fldCharType="separate"/>
-            </w:r>
-            <w:r>
-              <w:rPr>
-                <w:noProof/>
-                <w:webHidden/>
-              </w:rPr>
-              <w:t>2</w:t>
-            </w:r>
-            <w:r>
-              <w:rPr>
-                <w:noProof/>
-                <w:webHidden/>
-              </w:rPr>
-              <w:fldChar w:fldCharType="end"/>
-            </w:r>
-          </w:hyperlink>
-        </w:p>
-        <w:p>
-          <w:pPr>
-            <w:pStyle w:val="TDC1"/>
-            <w:tabs>
-              <w:tab w:val="right" w:leader="dot" w:pos="8664"/>
-            </w:tabs>
-            <w:rPr>
-              <w:noProof/>
-              <w:lang w:eastAsia="es-ES"/>
-            </w:rPr>
-          </w:pPr>
-          <w:hyperlink w:anchor="_Toc127285419" w:history="1">
-            <w:r>
-              <w:rPr>
-                <w:rStyle w:val="Hipervnculo"/>
-                <w:noProof/>
-              </w:rPr>
-              <w:t>Contenido</w:t>
-            </w:r>
-            <w:r>
-              <w:rPr>
-                <w:noProof/>
-                <w:webHidden/>
-              </w:rPr>
-              <w:tab/>
-            </w:r>
-            <w:r>
-              <w:rPr>
-                <w:noProof/>
-                <w:webHidden/>
-              </w:rPr>
-              <w:fldChar w:fldCharType="begin"/>
-            </w:r>
-            <w:r>
-              <w:rPr>
-                <w:noProof/>
-                <w:webHidden/>
-              </w:rPr>
-              <w:instrText xml:space="preserve"> PAGEREF _Toc127285419 \h </w:instrText>
-            </w:r>
-            <w:r>
-              <w:rPr>
-                <w:noProof/>
-                <w:webHidden/>
-              </w:rPr>
-            </w:r>
-            <w:r>
-              <w:rPr>
-                <w:noProof/>
-                <w:webHidden/>
-              </w:rPr>
-              <w:fldChar w:fldCharType="separate"/>
-            </w:r>
-            <w:r>
-              <w:rPr>
-                <w:noProof/>
-                <w:webHidden/>
-              </w:rPr>
-              <w:t>3</w:t>
-            </w:r>
-            <w:r>
-              <w:rPr>
-                <w:noProof/>
-                <w:webHidden/>
-              </w:rPr>
-              <w:fldChar w:fldCharType="end"/>
-            </w:r>
-          </w:hyperlink>
-        </w:p>
-        <w:p>
-          <w:pPr>
-            <w:pStyle w:val="TDC1"/>
-            <w:tabs>
-              <w:tab w:val="right" w:leader="dot" w:pos="8664"/>
-            </w:tabs>
-            <w:rPr>
-              <w:noProof/>
-              <w:lang w:eastAsia="es-ES"/>
-            </w:rPr>
-          </w:pPr>
-          <w:hyperlink w:anchor="_Toc127285420" w:history="1">
-            <w:r>
-              <w:rPr>
-                <w:rStyle w:val="Hipervnculo"/>
-                <w:noProof/>
-              </w:rPr>
-              <w:t>Conclusión</w:t>
-            </w:r>
-            <w:r>
-              <w:rPr>
-                <w:noProof/>
-                <w:webHidden/>
-              </w:rPr>
-              <w:tab/>
-            </w:r>
-            <w:r>
-              <w:rPr>
-                <w:noProof/>
-                <w:webHidden/>
-              </w:rPr>
-              <w:fldChar w:fldCharType="begin"/>
-            </w:r>
-            <w:r>
-              <w:rPr>
-                <w:noProof/>
-                <w:webHidden/>
-              </w:rPr>
-              <w:instrText xml:space="preserve"> PAGEREF _Toc127285420 \h </w:instrText>
-            </w:r>
-            <w:r>
-              <w:rPr>
-                <w:noProof/>
-                <w:webHidden/>
-              </w:rPr>
-            </w:r>
-            <w:r>
-              <w:rPr>
-                <w:noProof/>
-                <w:webHidden/>
-              </w:rPr>
-              <w:fldChar w:fldCharType="separate"/>
-            </w:r>
-            <w:r>
-              <w:rPr>
-                <w:noProof/>
-                <w:webHidden/>
-              </w:rPr>
-              <w:t>4</w:t>
-            </w:r>
-            <w:r>
-              <w:rPr>
-                <w:noProof/>
-                <w:webHidden/>
-              </w:rPr>
-              <w:fldChar w:fldCharType="end"/>
-            </w:r>
-          </w:hyperlink>
-        </w:p>
-        <w:p>
-          <w:pPr>
-            <w:pStyle w:val="TDC1"/>
-            <w:tabs>
-              <w:tab w:val="right" w:leader="dot" w:pos="8664"/>
-            </w:tabs>
-            <w:rPr>
-              <w:noProof/>
-              <w:lang w:eastAsia="es-ES"/>
-            </w:rPr>
-          </w:pPr>
-          <w:hyperlink w:anchor="_Toc127285421" w:history="1">
-            <w:r>
-              <w:rPr>
-                <w:rStyle w:val="Hipervnculo"/>
-                <w:noProof/>
-              </w:rPr>
-              <w:t>Bibliografía</w:t>
-            </w:r>
-            <w:r>
-              <w:rPr>
-                <w:noProof/>
-                <w:webHidden/>
-              </w:rPr>
-              <w:tab/>
-            </w:r>
-            <w:r>
-              <w:rPr>
-                <w:noProof/>
-                <w:webHidden/>
-              </w:rPr>
-              <w:fldChar w:fldCharType="begin"/>
-            </w:r>
-            <w:r>
-              <w:rPr>
-                <w:noProof/>
-                <w:webHidden/>
-              </w:rPr>
-              <w:instrText xml:space="preserve"> PAGEREF _Toc127285421 \h </w:instrText>
-            </w:r>
-            <w:r>
-              <w:rPr>
-                <w:noProof/>
-                <w:webHidden/>
-              </w:rPr>
-            </w:r>
-            <w:r>
-              <w:rPr>
-                <w:noProof/>
-                <w:webHidden/>
-              </w:rPr>
-              <w:fldChar w:fldCharType="separate"/>
-            </w:r>
-            <w:r>
-              <w:rPr>
-                <w:noProof/>
-                <w:webHidden/>
-              </w:rPr>
-              <w:t>5</w:t>
-            </w:r>
-            <w:r>
-              <w:rPr>
-                <w:noProof/>
-                <w:webHidden/>
-              </w:rPr>
-              <w:fldChar w:fldCharType="end"/>
-            </w:r>
-          </w:hyperlink>
-        </w:p>
-        <w:p>
-          <w:r>
-            <w:rPr>
-              <w:b/>
-              <w:bCs/>
-            </w:rPr>
-            <w:fldChar w:fldCharType="end"/>
-          </w:r>
-        </w:p>
-      </w:sdtContent>
-    </w:sdt>
+          <w:color w:val="BFBFBF" w:themeColor="background1" w:themeShade="BF"/>
+        </w:rPr>
+      </w:pPr>
+      <w:r>
+        <w:rPr>
+          <w:rStyle w:val="normaltextrun"/>
+          <w:rFonts w:ascii="Constantia" w:eastAsiaTheme="majorEastAsia" w:hAnsi="Constantia" w:cs="Segoe UI"/>
+          <w:b/>
+          <w:bCs/>
+          <w:color w:val="BFBFBF" w:themeColor="background1" w:themeShade="BF"/>
+        </w:rPr>
+        <w:t>1</w:t>
+      </w:r>
+    </w:p>
+    <w:p>
+      <w:pPr>
+        <w:pStyle w:val="Ttulo1"/>
+        <w:rPr>
+          <w:rStyle w:val="normaltextrun"/>
+        </w:rPr>
+      </w:pPr>
+      <w:r>
+        <w:rPr>
+          <w:rStyle w:val="normaltextrun"/>
+        </w:rPr>
+        <w:lastRenderedPageBreak/>
+        <w:t>Índice</w:t>
+      </w:r>
+    </w:p>
+    <w:p/>
+    <w:p>
+      <w:pPr>
+        <w:pStyle w:val="Prrafodelista"/>
+        <w:numPr>
+          <w:ilvl w:val="0"/>
+          <w:numId w:val="25"/>
+        </w:numPr>
+        <w:rPr>
+          <w:sz w:val="28"/>
+          <w:szCs w:val="28"/>
+        </w:rPr>
+      </w:pPr>
+      <w:r>
+        <w:rPr>
+          <w:sz w:val="28"/>
+          <w:szCs w:val="28"/>
+        </w:rPr>
+        <w:t>Historial de versiones</w:t>
+      </w:r>
+      <w:r>
+        <w:rPr>
+          <w:sz w:val="28"/>
+          <w:szCs w:val="28"/>
+        </w:rPr>
+        <w:tab/>
+      </w:r>
+      <w:r>
+        <w:rPr>
+          <w:sz w:val="28"/>
+          <w:szCs w:val="28"/>
+        </w:rPr>
+        <w:tab/>
+      </w:r>
+      <w:r>
+        <w:rPr>
+          <w:sz w:val="28"/>
+          <w:szCs w:val="28"/>
+        </w:rPr>
+        <w:tab/>
+      </w:r>
+      <w:r>
+        <w:rPr>
+          <w:sz w:val="28"/>
+          <w:szCs w:val="28"/>
+        </w:rPr>
+        <w:tab/>
+      </w:r>
+      <w:r>
+        <w:rPr>
+          <w:sz w:val="28"/>
+          <w:szCs w:val="28"/>
+        </w:rPr>
+        <w:tab/>
+      </w:r>
+      <w:r>
+        <w:rPr>
+          <w:sz w:val="28"/>
+          <w:szCs w:val="28"/>
+        </w:rPr>
+        <w:tab/>
+      </w:r>
+      <w:r>
+        <w:rPr>
+          <w:sz w:val="28"/>
+          <w:szCs w:val="28"/>
+        </w:rPr>
+        <w:tab/>
+      </w:r>
+      <w:r>
+        <w:rPr>
+          <w:sz w:val="28"/>
+          <w:szCs w:val="28"/>
+        </w:rPr>
+        <w:t>3</w:t>
+      </w:r>
+    </w:p>
+    <w:p>
+      <w:pPr>
+        <w:pStyle w:val="Prrafodelista"/>
+        <w:numPr>
+          <w:ilvl w:val="0"/>
+          <w:numId w:val="25"/>
+        </w:numPr>
+        <w:rPr>
+          <w:sz w:val="28"/>
+          <w:szCs w:val="28"/>
+        </w:rPr>
+      </w:pPr>
+      <w:r>
+        <w:rPr>
+          <w:sz w:val="28"/>
+          <w:szCs w:val="28"/>
+        </w:rPr>
+        <w:t>Resumen ejecutivo</w:t>
+      </w:r>
+      <w:r>
+        <w:rPr>
+          <w:sz w:val="28"/>
+          <w:szCs w:val="28"/>
+        </w:rPr>
+        <w:tab/>
+      </w:r>
+      <w:r>
+        <w:rPr>
+          <w:sz w:val="28"/>
+          <w:szCs w:val="28"/>
+        </w:rPr>
+        <w:tab/>
+      </w:r>
+      <w:r>
+        <w:rPr>
+          <w:sz w:val="28"/>
+          <w:szCs w:val="28"/>
+        </w:rPr>
+        <w:tab/>
+      </w:r>
+      <w:r>
+        <w:rPr>
+          <w:sz w:val="28"/>
+          <w:szCs w:val="28"/>
+        </w:rPr>
+        <w:tab/>
+      </w:r>
+      <w:r>
+        <w:rPr>
+          <w:sz w:val="28"/>
+          <w:szCs w:val="28"/>
+        </w:rPr>
+        <w:tab/>
+      </w:r>
+      <w:r>
+        <w:rPr>
+          <w:sz w:val="28"/>
+          <w:szCs w:val="28"/>
+        </w:rPr>
+        <w:tab/>
+      </w:r>
+      <w:r>
+        <w:rPr>
+          <w:sz w:val="28"/>
+          <w:szCs w:val="28"/>
+        </w:rPr>
+        <w:tab/>
+      </w:r>
+      <w:r>
+        <w:rPr>
+          <w:sz w:val="28"/>
+          <w:szCs w:val="28"/>
+        </w:rPr>
+        <w:t>4</w:t>
+      </w:r>
+    </w:p>
+    <w:p>
+      <w:pPr>
+        <w:pStyle w:val="Prrafodelista"/>
+        <w:numPr>
+          <w:ilvl w:val="0"/>
+          <w:numId w:val="25"/>
+        </w:numPr>
+        <w:rPr>
+          <w:sz w:val="28"/>
+          <w:szCs w:val="28"/>
+        </w:rPr>
+      </w:pPr>
+      <w:r>
+        <w:rPr>
+          <w:sz w:val="28"/>
+          <w:szCs w:val="28"/>
+        </w:rPr>
+        <w:t>Introducción</w:t>
+      </w:r>
+      <w:r>
+        <w:rPr>
+          <w:sz w:val="28"/>
+          <w:szCs w:val="28"/>
+        </w:rPr>
+        <w:tab/>
+      </w:r>
+      <w:r>
+        <w:rPr>
+          <w:sz w:val="28"/>
+          <w:szCs w:val="28"/>
+        </w:rPr>
+        <w:tab/>
+      </w:r>
+      <w:r>
+        <w:rPr>
+          <w:sz w:val="28"/>
+          <w:szCs w:val="28"/>
+        </w:rPr>
+        <w:tab/>
+      </w:r>
+      <w:r>
+        <w:rPr>
+          <w:sz w:val="28"/>
+          <w:szCs w:val="28"/>
+        </w:rPr>
+        <w:tab/>
+      </w:r>
+      <w:r>
+        <w:rPr>
+          <w:sz w:val="28"/>
+          <w:szCs w:val="28"/>
+        </w:rPr>
+        <w:tab/>
+      </w:r>
+      <w:r>
+        <w:rPr>
+          <w:sz w:val="28"/>
+          <w:szCs w:val="28"/>
+        </w:rPr>
+        <w:tab/>
+      </w:r>
+      <w:r>
+        <w:rPr>
+          <w:sz w:val="28"/>
+          <w:szCs w:val="28"/>
+        </w:rPr>
+        <w:tab/>
+      </w:r>
+      <w:r>
+        <w:rPr>
+          <w:sz w:val="28"/>
+          <w:szCs w:val="28"/>
+        </w:rPr>
+        <w:tab/>
+      </w:r>
+      <w:r>
+        <w:rPr>
+          <w:sz w:val="28"/>
+          <w:szCs w:val="28"/>
+        </w:rPr>
+        <w:t>5</w:t>
+      </w:r>
+    </w:p>
+    <w:p>
+      <w:pPr>
+        <w:pStyle w:val="Prrafodelista"/>
+        <w:numPr>
+          <w:ilvl w:val="0"/>
+          <w:numId w:val="25"/>
+        </w:numPr>
+        <w:rPr>
+          <w:sz w:val="28"/>
+          <w:szCs w:val="28"/>
+        </w:rPr>
+      </w:pPr>
+      <w:r>
+        <w:rPr>
+          <w:sz w:val="28"/>
+          <w:szCs w:val="28"/>
+        </w:rPr>
+        <w:t>Contenido</w:t>
+      </w:r>
+      <w:r>
+        <w:rPr>
+          <w:sz w:val="28"/>
+          <w:szCs w:val="28"/>
+        </w:rPr>
+        <w:tab/>
+      </w:r>
+      <w:r>
+        <w:rPr>
+          <w:sz w:val="28"/>
+          <w:szCs w:val="28"/>
+        </w:rPr>
+        <w:tab/>
+      </w:r>
+      <w:r>
+        <w:rPr>
+          <w:sz w:val="28"/>
+          <w:szCs w:val="28"/>
+        </w:rPr>
+        <w:tab/>
+      </w:r>
+      <w:r>
+        <w:rPr>
+          <w:sz w:val="28"/>
+          <w:szCs w:val="28"/>
+        </w:rPr>
+        <w:tab/>
+      </w:r>
+      <w:r>
+        <w:rPr>
+          <w:sz w:val="28"/>
+          <w:szCs w:val="28"/>
+        </w:rPr>
+        <w:tab/>
+      </w:r>
+      <w:r>
+        <w:rPr>
+          <w:sz w:val="28"/>
+          <w:szCs w:val="28"/>
+        </w:rPr>
+        <w:tab/>
+      </w:r>
+      <w:r>
+        <w:rPr>
+          <w:sz w:val="28"/>
+          <w:szCs w:val="28"/>
+        </w:rPr>
+        <w:tab/>
+      </w:r>
+      <w:r>
+        <w:rPr>
+          <w:sz w:val="28"/>
+          <w:szCs w:val="28"/>
+        </w:rPr>
+        <w:tab/>
+      </w:r>
+      <w:r>
+        <w:rPr>
+          <w:sz w:val="28"/>
+          <w:szCs w:val="28"/>
+        </w:rPr>
+        <w:tab/>
+      </w:r>
+      <w:r>
+        <w:rPr>
+          <w:sz w:val="28"/>
+          <w:szCs w:val="28"/>
+        </w:rPr>
+        <w:t>6</w:t>
+      </w:r>
+    </w:p>
+    <w:p>
+      <w:pPr>
+        <w:pStyle w:val="Prrafodelista"/>
+        <w:numPr>
+          <w:ilvl w:val="0"/>
+          <w:numId w:val="25"/>
+        </w:numPr>
+        <w:rPr>
+          <w:sz w:val="28"/>
+          <w:szCs w:val="28"/>
+        </w:rPr>
+      </w:pPr>
+      <w:r>
+        <w:rPr>
+          <w:sz w:val="28"/>
+          <w:szCs w:val="28"/>
+        </w:rPr>
+        <w:t>Conclusiones</w:t>
+      </w:r>
+      <w:r>
+        <w:rPr>
+          <w:sz w:val="28"/>
+          <w:szCs w:val="28"/>
+        </w:rPr>
+        <w:tab/>
+      </w:r>
+      <w:r>
+        <w:rPr>
+          <w:sz w:val="28"/>
+          <w:szCs w:val="28"/>
+        </w:rPr>
+        <w:tab/>
+      </w:r>
+      <w:r>
+        <w:rPr>
+          <w:sz w:val="28"/>
+          <w:szCs w:val="28"/>
+        </w:rPr>
+        <w:tab/>
+      </w:r>
+      <w:r>
+        <w:rPr>
+          <w:sz w:val="28"/>
+          <w:szCs w:val="28"/>
+        </w:rPr>
+        <w:tab/>
+      </w:r>
+      <w:r>
+        <w:rPr>
+          <w:sz w:val="28"/>
+          <w:szCs w:val="28"/>
+        </w:rPr>
+        <w:tab/>
+      </w:r>
+      <w:r>
+        <w:rPr>
+          <w:sz w:val="28"/>
+          <w:szCs w:val="28"/>
+        </w:rPr>
+        <w:tab/>
+      </w:r>
+      <w:r>
+        <w:rPr>
+          <w:sz w:val="28"/>
+          <w:szCs w:val="28"/>
+        </w:rPr>
+        <w:tab/>
+      </w:r>
+      <w:r>
+        <w:rPr>
+          <w:sz w:val="28"/>
+          <w:szCs w:val="28"/>
+        </w:rPr>
+        <w:tab/>
+      </w:r>
+      <w:r>
+        <w:rPr>
+          <w:sz w:val="28"/>
+          <w:szCs w:val="28"/>
+        </w:rPr>
+        <w:t>8</w:t>
+      </w:r>
+    </w:p>
+    <w:p>
+      <w:pPr>
+        <w:pStyle w:val="Prrafodelista"/>
+        <w:numPr>
+          <w:ilvl w:val="0"/>
+          <w:numId w:val="25"/>
+        </w:numPr>
+        <w:rPr>
+          <w:sz w:val="28"/>
+          <w:szCs w:val="28"/>
+        </w:rPr>
+      </w:pPr>
+      <w:r>
+        <w:rPr>
+          <w:sz w:val="28"/>
+          <w:szCs w:val="28"/>
+        </w:rPr>
+        <w:t>Bibliografía</w:t>
+      </w:r>
+      <w:r>
+        <w:rPr>
+          <w:sz w:val="28"/>
+          <w:szCs w:val="28"/>
+        </w:rPr>
+        <w:tab/>
+      </w:r>
+      <w:r>
+        <w:rPr>
+          <w:sz w:val="28"/>
+          <w:szCs w:val="28"/>
+        </w:rPr>
+        <w:tab/>
+      </w:r>
+      <w:r>
+        <w:rPr>
+          <w:sz w:val="28"/>
+          <w:szCs w:val="28"/>
+        </w:rPr>
+        <w:tab/>
+      </w:r>
+      <w:r>
+        <w:rPr>
+          <w:sz w:val="28"/>
+          <w:szCs w:val="28"/>
+        </w:rPr>
+        <w:tab/>
+      </w:r>
+      <w:r>
+        <w:rPr>
+          <w:sz w:val="28"/>
+          <w:szCs w:val="28"/>
+        </w:rPr>
+        <w:tab/>
+      </w:r>
+      <w:r>
+        <w:rPr>
+          <w:sz w:val="28"/>
+          <w:szCs w:val="28"/>
+        </w:rPr>
+        <w:tab/>
+      </w:r>
+      <w:r>
+        <w:rPr>
+          <w:sz w:val="28"/>
+          <w:szCs w:val="28"/>
+        </w:rPr>
+        <w:tab/>
+      </w:r>
+      <w:r>
+        <w:rPr>
+          <w:sz w:val="28"/>
+          <w:szCs w:val="28"/>
+        </w:rPr>
+        <w:tab/>
+      </w:r>
+      <w:r>
+        <w:rPr>
+          <w:sz w:val="28"/>
+          <w:szCs w:val="28"/>
+        </w:rPr>
+        <w:tab/>
+      </w:r>
+      <w:r>
+        <w:rPr>
+          <w:sz w:val="28"/>
+          <w:szCs w:val="28"/>
+        </w:rPr>
+        <w:t>9</w:t>
+      </w:r>
+    </w:p>
     <w:p>
       <w:pPr>
         <w:pStyle w:val="Informacindecontacto"/>
@@ -1018,10 +1201,16 @@
         <w:rPr>
           <w:rStyle w:val="normaltextrun"/>
           <w:rFonts w:ascii="Constantia" w:eastAsiaTheme="majorEastAsia" w:hAnsi="Constantia" w:cs="Segoe UI"/>
+          <w:b/>
+          <w:bCs/>
           <w:color w:val="000000" w:themeColor="text2"/>
         </w:rPr>
       </w:pPr>
-      <w:r>
+    </w:p>
+    <w:p>
+      <w:pPr>
+        <w:pStyle w:val="Informacindecontacto"/>
+        <w:jc w:val="left"/>
         <w:rPr>
           <w:rStyle w:val="normaltextrun"/>
           <w:rFonts w:ascii="Constantia" w:eastAsiaTheme="majorEastAsia" w:hAnsi="Constantia" w:cs="Segoe UI"/>
@@ -1029,9 +1218,12 @@
           <w:bCs/>
           <w:color w:val="000000" w:themeColor="text2"/>
         </w:rPr>
-        <w:t>Resumen ejecutivo</w:t>
-      </w:r>
-      <w:r>
+      </w:pPr>
+    </w:p>
+    <w:p>
+      <w:pPr>
+        <w:pStyle w:val="Informacindecontacto"/>
+        <w:jc w:val="left"/>
         <w:rPr>
           <w:rStyle w:val="normaltextrun"/>
           <w:rFonts w:ascii="Constantia" w:eastAsiaTheme="majorEastAsia" w:hAnsi="Constantia" w:cs="Segoe UI"/>
@@ -1039,32 +1231,7 @@
           <w:bCs/>
           <w:color w:val="000000" w:themeColor="text2"/>
         </w:rPr>
-        <w:t xml:space="preserve">: </w:t>
-      </w:r>
-      <w:r>
-        <w:rPr>
-          <w:rStyle w:val="normaltextrun"/>
-          <w:rFonts w:ascii="Constantia" w:eastAsiaTheme="majorEastAsia" w:hAnsi="Constantia" w:cs="Segoe UI"/>
-          <w:color w:val="000000" w:themeColor="text2"/>
-        </w:rPr>
-        <w:t>Para una correcta realización del proyecto es necesario una buena planificación, donde se detalle el número de tareas que se deben de realizar, junto con el tiempo estimado de realización de esta y junto al rol recomendado para llevarla a cabo. Una vez realizada la tarea, se debe indicar el tiempo dedicado para así poder llevar un informe detallado de la cantidad de horas invertidas en este entregable. Con la</w:t>
-      </w:r>
-      <w:r>
-        <w:rPr>
-          <w:rStyle w:val="normaltextrun"/>
-          <w:rFonts w:ascii="Constantia" w:eastAsiaTheme="majorEastAsia" w:hAnsi="Constantia" w:cs="Segoe UI"/>
-          <w:color w:val="000000" w:themeColor="text2"/>
-        </w:rPr>
-        <w:t>s</w:t>
-      </w:r>
-      <w:r>
-        <w:rPr>
-          <w:rStyle w:val="normaltextrun"/>
-          <w:rFonts w:ascii="Constantia" w:eastAsiaTheme="majorEastAsia" w:hAnsi="Constantia" w:cs="Segoe UI"/>
-          <w:color w:val="000000" w:themeColor="text2"/>
-        </w:rPr>
-        <w:t xml:space="preserve"> horas dedicadas, se podrá calcular el coste total para la realización de este entregable.</w:t>
-      </w:r>
+      </w:pPr>
     </w:p>
     <w:p>
       <w:pPr>
@@ -1143,6 +1310,318 @@
           <w:color w:val="000000" w:themeColor="text2"/>
         </w:rPr>
       </w:pPr>
+    </w:p>
+    <w:p>
+      <w:pPr>
+        <w:pStyle w:val="Informacindecontacto"/>
+        <w:jc w:val="left"/>
+        <w:rPr>
+          <w:rStyle w:val="normaltextrun"/>
+          <w:rFonts w:ascii="Constantia" w:eastAsiaTheme="majorEastAsia" w:hAnsi="Constantia" w:cs="Segoe UI"/>
+          <w:b/>
+          <w:bCs/>
+          <w:color w:val="000000" w:themeColor="text2"/>
+        </w:rPr>
+      </w:pPr>
+    </w:p>
+    <w:p>
+      <w:pPr>
+        <w:pStyle w:val="Informacindecontacto"/>
+        <w:jc w:val="left"/>
+        <w:rPr>
+          <w:rStyle w:val="normaltextrun"/>
+          <w:rFonts w:ascii="Constantia" w:eastAsiaTheme="majorEastAsia" w:hAnsi="Constantia" w:cs="Segoe UI"/>
+          <w:b/>
+          <w:bCs/>
+          <w:color w:val="000000" w:themeColor="text2"/>
+        </w:rPr>
+      </w:pPr>
+    </w:p>
+    <w:p>
+      <w:pPr>
+        <w:pStyle w:val="Informacindecontacto"/>
+        <w:jc w:val="left"/>
+        <w:rPr>
+          <w:rStyle w:val="normaltextrun"/>
+          <w:rFonts w:ascii="Constantia" w:eastAsiaTheme="majorEastAsia" w:hAnsi="Constantia" w:cs="Segoe UI"/>
+          <w:b/>
+          <w:bCs/>
+          <w:color w:val="000000" w:themeColor="text2"/>
+        </w:rPr>
+      </w:pPr>
+    </w:p>
+    <w:p>
+      <w:pPr>
+        <w:pStyle w:val="Informacindecontacto"/>
+        <w:jc w:val="left"/>
+        <w:rPr>
+          <w:rStyle w:val="normaltextrun"/>
+          <w:rFonts w:ascii="Constantia" w:eastAsiaTheme="majorEastAsia" w:hAnsi="Constantia" w:cs="Segoe UI"/>
+          <w:b/>
+          <w:bCs/>
+          <w:color w:val="000000" w:themeColor="text2"/>
+        </w:rPr>
+      </w:pPr>
+    </w:p>
+    <w:p>
+      <w:pPr>
+        <w:pStyle w:val="Informacindecontacto"/>
+        <w:jc w:val="left"/>
+        <w:rPr>
+          <w:rStyle w:val="normaltextrun"/>
+          <w:rFonts w:ascii="Constantia" w:eastAsiaTheme="majorEastAsia" w:hAnsi="Constantia" w:cs="Segoe UI"/>
+          <w:b/>
+          <w:bCs/>
+          <w:color w:val="000000" w:themeColor="text2"/>
+        </w:rPr>
+      </w:pPr>
+    </w:p>
+    <w:p>
+      <w:pPr>
+        <w:pStyle w:val="Informacindecontacto"/>
+        <w:jc w:val="left"/>
+        <w:rPr>
+          <w:rStyle w:val="normaltextrun"/>
+          <w:rFonts w:ascii="Constantia" w:eastAsiaTheme="majorEastAsia" w:hAnsi="Constantia" w:cs="Segoe UI"/>
+          <w:b/>
+          <w:bCs/>
+          <w:color w:val="000000" w:themeColor="text2"/>
+        </w:rPr>
+      </w:pPr>
+    </w:p>
+    <w:p>
+      <w:pPr>
+        <w:pStyle w:val="Informacindecontacto"/>
+        <w:jc w:val="left"/>
+        <w:rPr>
+          <w:rStyle w:val="normaltextrun"/>
+          <w:rFonts w:ascii="Constantia" w:eastAsiaTheme="majorEastAsia" w:hAnsi="Constantia" w:cs="Segoe UI"/>
+          <w:b/>
+          <w:bCs/>
+          <w:color w:val="000000" w:themeColor="text2"/>
+        </w:rPr>
+      </w:pPr>
+    </w:p>
+    <w:p>
+      <w:pPr>
+        <w:pStyle w:val="Informacindecontacto"/>
+        <w:jc w:val="left"/>
+        <w:rPr>
+          <w:rStyle w:val="normaltextrun"/>
+          <w:rFonts w:ascii="Constantia" w:eastAsiaTheme="majorEastAsia" w:hAnsi="Constantia" w:cs="Segoe UI"/>
+          <w:b/>
+          <w:bCs/>
+          <w:color w:val="000000" w:themeColor="text2"/>
+        </w:rPr>
+      </w:pPr>
+    </w:p>
+    <w:p>
+      <w:pPr>
+        <w:pStyle w:val="Informacindecontacto"/>
+        <w:jc w:val="left"/>
+        <w:rPr>
+          <w:rStyle w:val="normaltextrun"/>
+          <w:rFonts w:ascii="Constantia" w:eastAsiaTheme="majorEastAsia" w:hAnsi="Constantia" w:cs="Segoe UI"/>
+          <w:b/>
+          <w:bCs/>
+          <w:color w:val="000000" w:themeColor="text2"/>
+        </w:rPr>
+      </w:pPr>
+    </w:p>
+    <w:p>
+      <w:pPr>
+        <w:pStyle w:val="Informacindecontacto"/>
+        <w:jc w:val="left"/>
+        <w:rPr>
+          <w:rStyle w:val="normaltextrun"/>
+          <w:rFonts w:ascii="Constantia" w:eastAsiaTheme="majorEastAsia" w:hAnsi="Constantia" w:cs="Segoe UI"/>
+          <w:b/>
+          <w:bCs/>
+          <w:color w:val="000000" w:themeColor="text2"/>
+        </w:rPr>
+      </w:pPr>
+    </w:p>
+    <w:p>
+      <w:pPr>
+        <w:pStyle w:val="Informacindecontacto"/>
+        <w:jc w:val="left"/>
+        <w:rPr>
+          <w:rStyle w:val="normaltextrun"/>
+          <w:rFonts w:ascii="Constantia" w:eastAsiaTheme="majorEastAsia" w:hAnsi="Constantia" w:cs="Segoe UI"/>
+          <w:b/>
+          <w:bCs/>
+          <w:color w:val="000000" w:themeColor="text2"/>
+        </w:rPr>
+      </w:pPr>
+    </w:p>
+    <w:p>
+      <w:pPr>
+        <w:pStyle w:val="Informacindecontacto"/>
+        <w:jc w:val="left"/>
+        <w:rPr>
+          <w:rStyle w:val="normaltextrun"/>
+          <w:rFonts w:ascii="Constantia" w:eastAsiaTheme="majorEastAsia" w:hAnsi="Constantia" w:cs="Segoe UI"/>
+          <w:b/>
+          <w:bCs/>
+          <w:color w:val="000000" w:themeColor="text2"/>
+        </w:rPr>
+      </w:pPr>
+    </w:p>
+    <w:p>
+      <w:pPr>
+        <w:pStyle w:val="Informacindecontacto"/>
+        <w:jc w:val="left"/>
+        <w:rPr>
+          <w:rStyle w:val="normaltextrun"/>
+          <w:rFonts w:ascii="Constantia" w:eastAsiaTheme="majorEastAsia" w:hAnsi="Constantia" w:cs="Segoe UI"/>
+          <w:b/>
+          <w:bCs/>
+          <w:color w:val="000000" w:themeColor="text2"/>
+        </w:rPr>
+      </w:pPr>
+    </w:p>
+    <w:p>
+      <w:pPr>
+        <w:pStyle w:val="Informacindecontacto"/>
+        <w:jc w:val="left"/>
+        <w:rPr>
+          <w:rStyle w:val="normaltextrun"/>
+          <w:rFonts w:ascii="Constantia" w:eastAsiaTheme="majorEastAsia" w:hAnsi="Constantia" w:cs="Segoe UI"/>
+          <w:b/>
+          <w:bCs/>
+          <w:color w:val="000000" w:themeColor="text2"/>
+        </w:rPr>
+      </w:pPr>
+    </w:p>
+    <w:p>
+      <w:pPr>
+        <w:pStyle w:val="Informacindecontacto"/>
+        <w:jc w:val="left"/>
+        <w:rPr>
+          <w:rStyle w:val="normaltextrun"/>
+          <w:rFonts w:ascii="Constantia" w:eastAsiaTheme="majorEastAsia" w:hAnsi="Constantia" w:cs="Segoe UI"/>
+          <w:b/>
+          <w:bCs/>
+          <w:color w:val="000000" w:themeColor="text2"/>
+        </w:rPr>
+      </w:pPr>
+    </w:p>
+    <w:p>
+      <w:pPr>
+        <w:pStyle w:val="Informacindecontacto"/>
+        <w:jc w:val="left"/>
+        <w:rPr>
+          <w:rStyle w:val="normaltextrun"/>
+          <w:rFonts w:ascii="Constantia" w:eastAsiaTheme="majorEastAsia" w:hAnsi="Constantia" w:cs="Segoe UI"/>
+          <w:b/>
+          <w:bCs/>
+          <w:color w:val="000000" w:themeColor="text2"/>
+        </w:rPr>
+      </w:pPr>
+    </w:p>
+    <w:p>
+      <w:pPr>
+        <w:pStyle w:val="Informacindecontacto"/>
+        <w:jc w:val="left"/>
+        <w:rPr>
+          <w:rStyle w:val="normaltextrun"/>
+          <w:rFonts w:ascii="Constantia" w:eastAsiaTheme="majorEastAsia" w:hAnsi="Constantia" w:cs="Segoe UI"/>
+          <w:b/>
+          <w:bCs/>
+          <w:color w:val="000000" w:themeColor="text2"/>
+        </w:rPr>
+      </w:pPr>
+    </w:p>
+    <w:p>
+      <w:pPr>
+        <w:pStyle w:val="Informacindecontacto"/>
+        <w:jc w:val="left"/>
+        <w:rPr>
+          <w:rStyle w:val="normaltextrun"/>
+          <w:rFonts w:ascii="Constantia" w:eastAsiaTheme="majorEastAsia" w:hAnsi="Constantia" w:cs="Segoe UI"/>
+          <w:b/>
+          <w:bCs/>
+          <w:color w:val="000000" w:themeColor="text2"/>
+        </w:rPr>
+      </w:pPr>
+    </w:p>
+    <w:p>
+      <w:pPr>
+        <w:pStyle w:val="Informacindecontacto"/>
+        <w:jc w:val="left"/>
+        <w:rPr>
+          <w:rStyle w:val="normaltextrun"/>
+          <w:rFonts w:ascii="Constantia" w:eastAsiaTheme="majorEastAsia" w:hAnsi="Constantia" w:cs="Segoe UI"/>
+          <w:b/>
+          <w:bCs/>
+          <w:color w:val="000000" w:themeColor="text2"/>
+        </w:rPr>
+      </w:pPr>
+    </w:p>
+    <w:p>
+      <w:pPr>
+        <w:pStyle w:val="Informacindecontacto"/>
+        <w:jc w:val="left"/>
+        <w:rPr>
+          <w:rStyle w:val="normaltextrun"/>
+          <w:rFonts w:ascii="Constantia" w:eastAsiaTheme="majorEastAsia" w:hAnsi="Constantia" w:cs="Segoe UI"/>
+          <w:b/>
+          <w:bCs/>
+          <w:color w:val="000000" w:themeColor="text2"/>
+        </w:rPr>
+      </w:pPr>
+    </w:p>
+    <w:p>
+      <w:pPr>
+        <w:pStyle w:val="Informacindecontacto"/>
+        <w:jc w:val="right"/>
+        <w:rPr>
+          <w:rStyle w:val="normaltextrun"/>
+          <w:rFonts w:ascii="Constantia" w:eastAsiaTheme="majorEastAsia" w:hAnsi="Constantia" w:cs="Segoe UI"/>
+          <w:b/>
+          <w:bCs/>
+          <w:color w:val="BFBFBF" w:themeColor="background1" w:themeShade="BF"/>
+        </w:rPr>
+      </w:pPr>
+      <w:r>
+        <w:rPr>
+          <w:rStyle w:val="normaltextrun"/>
+          <w:rFonts w:ascii="Constantia" w:eastAsiaTheme="majorEastAsia" w:hAnsi="Constantia" w:cs="Segoe UI"/>
+          <w:b/>
+          <w:bCs/>
+          <w:color w:val="BFBFBF" w:themeColor="background1" w:themeShade="BF"/>
+        </w:rPr>
+        <w:t>2</w:t>
+      </w:r>
+    </w:p>
+    <w:p>
+      <w:pPr>
+        <w:pStyle w:val="Informacindecontacto"/>
+        <w:jc w:val="left"/>
+        <w:rPr>
+          <w:rStyle w:val="normaltextrun"/>
+          <w:rFonts w:ascii="Constantia" w:eastAsiaTheme="majorEastAsia" w:hAnsi="Constantia" w:cs="Segoe UI"/>
+          <w:b/>
+          <w:bCs/>
+          <w:color w:val="000000" w:themeColor="text2"/>
+        </w:rPr>
+      </w:pPr>
+    </w:p>
+    <w:p>
+      <w:pPr>
+        <w:pStyle w:val="Ttulo1"/>
+        <w:rPr>
+          <w:rStyle w:val="normaltextrun"/>
+        </w:rPr>
+      </w:pPr>
+      <w:bookmarkStart w:id="0" w:name="_Historial_de_versiones"/>
+      <w:bookmarkEnd w:id="0"/>
+      <w:r>
+        <w:rPr>
+          <w:rStyle w:val="normaltextrun"/>
+        </w:rPr>
+        <w:t>Historial de versiones</w:t>
+      </w:r>
     </w:p>
     <w:p>
       <w:pPr>
@@ -1191,7 +1670,7 @@
       </w:tblPr>
       <w:tblGrid>
         <w:gridCol w:w="1271"/>
-        <w:gridCol w:w="1224"/>
+        <w:gridCol w:w="1288"/>
         <w:gridCol w:w="6259"/>
       </w:tblGrid>
       <w:tr>
@@ -1344,6 +1823,12 @@
                 <w:lang w:bidi="es-ES"/>
               </w:rPr>
             </w:pPr>
+            <w:r>
+              <w:rPr>
+                <w:lang w:bidi="es-ES"/>
+              </w:rPr>
+              <w:t>2</w:t>
+            </w:r>
           </w:p>
         </w:tc>
         <w:tc>
@@ -1359,6 +1844,12 @@
                 <w:lang w:bidi="es-ES"/>
               </w:rPr>
             </w:pPr>
+            <w:r>
+              <w:rPr>
+                <w:lang w:bidi="es-ES"/>
+              </w:rPr>
+              <w:t>20/06/2023</w:t>
+            </w:r>
           </w:p>
         </w:tc>
         <w:tc>
@@ -1374,6 +1865,12 @@
                 <w:lang w:bidi="es-ES"/>
               </w:rPr>
             </w:pPr>
+            <w:r>
+              <w:rPr>
+                <w:lang w:bidi="es-ES"/>
+              </w:rPr>
+              <w:t>Corrección del documento</w:t>
+            </w:r>
           </w:p>
         </w:tc>
       </w:tr>
@@ -1433,26 +1930,595 @@
         <w:pStyle w:val="Informacindecontacto"/>
         <w:jc w:val="left"/>
         <w:rPr>
-          <w:noProof/>
-        </w:rPr>
-      </w:pPr>
-      <w:r>
-        <w:rPr>
           <w:lang w:bidi="es-ES"/>
         </w:rPr>
-        <w:br w:type="page"/>
+      </w:pPr>
+    </w:p>
+    <w:p>
+      <w:pPr>
+        <w:pStyle w:val="Informacindecontacto"/>
+        <w:jc w:val="left"/>
+        <w:rPr>
+          <w:lang w:bidi="es-ES"/>
+        </w:rPr>
+      </w:pPr>
+    </w:p>
+    <w:p>
+      <w:pPr>
+        <w:pStyle w:val="Informacindecontacto"/>
+        <w:jc w:val="left"/>
+        <w:rPr>
+          <w:lang w:bidi="es-ES"/>
+        </w:rPr>
+      </w:pPr>
+    </w:p>
+    <w:p>
+      <w:pPr>
+        <w:pStyle w:val="Informacindecontacto"/>
+        <w:jc w:val="left"/>
+        <w:rPr>
+          <w:lang w:bidi="es-ES"/>
+        </w:rPr>
+      </w:pPr>
+    </w:p>
+    <w:p>
+      <w:pPr>
+        <w:pStyle w:val="Informacindecontacto"/>
+        <w:jc w:val="left"/>
+        <w:rPr>
+          <w:lang w:bidi="es-ES"/>
+        </w:rPr>
+      </w:pPr>
+    </w:p>
+    <w:p>
+      <w:pPr>
+        <w:pStyle w:val="Informacindecontacto"/>
+        <w:jc w:val="left"/>
+        <w:rPr>
+          <w:lang w:bidi="es-ES"/>
+        </w:rPr>
+      </w:pPr>
+    </w:p>
+    <w:p>
+      <w:pPr>
+        <w:pStyle w:val="Informacindecontacto"/>
+        <w:jc w:val="left"/>
+        <w:rPr>
+          <w:lang w:bidi="es-ES"/>
+        </w:rPr>
+      </w:pPr>
+    </w:p>
+    <w:p>
+      <w:pPr>
+        <w:pStyle w:val="Informacindecontacto"/>
+        <w:jc w:val="left"/>
+        <w:rPr>
+          <w:lang w:bidi="es-ES"/>
+        </w:rPr>
+      </w:pPr>
+    </w:p>
+    <w:p>
+      <w:pPr>
+        <w:pStyle w:val="Informacindecontacto"/>
+        <w:jc w:val="left"/>
+        <w:rPr>
+          <w:lang w:bidi="es-ES"/>
+        </w:rPr>
+      </w:pPr>
+    </w:p>
+    <w:p>
+      <w:pPr>
+        <w:pStyle w:val="Informacindecontacto"/>
+        <w:jc w:val="left"/>
+        <w:rPr>
+          <w:lang w:bidi="es-ES"/>
+        </w:rPr>
+      </w:pPr>
+    </w:p>
+    <w:p>
+      <w:pPr>
+        <w:pStyle w:val="Informacindecontacto"/>
+        <w:jc w:val="left"/>
+        <w:rPr>
+          <w:lang w:bidi="es-ES"/>
+        </w:rPr>
+      </w:pPr>
+    </w:p>
+    <w:p>
+      <w:pPr>
+        <w:pStyle w:val="Informacindecontacto"/>
+        <w:jc w:val="left"/>
+        <w:rPr>
+          <w:lang w:bidi="es-ES"/>
+        </w:rPr>
+      </w:pPr>
+    </w:p>
+    <w:p>
+      <w:pPr>
+        <w:pStyle w:val="Informacindecontacto"/>
+        <w:jc w:val="left"/>
+        <w:rPr>
+          <w:lang w:bidi="es-ES"/>
+        </w:rPr>
+      </w:pPr>
+    </w:p>
+    <w:p>
+      <w:pPr>
+        <w:pStyle w:val="Informacindecontacto"/>
+        <w:jc w:val="left"/>
+        <w:rPr>
+          <w:lang w:bidi="es-ES"/>
+        </w:rPr>
+      </w:pPr>
+    </w:p>
+    <w:p>
+      <w:pPr>
+        <w:pStyle w:val="Informacindecontacto"/>
+        <w:jc w:val="left"/>
+        <w:rPr>
+          <w:lang w:bidi="es-ES"/>
+        </w:rPr>
+      </w:pPr>
+    </w:p>
+    <w:p>
+      <w:pPr>
+        <w:pStyle w:val="Informacindecontacto"/>
+        <w:jc w:val="left"/>
+        <w:rPr>
+          <w:lang w:bidi="es-ES"/>
+        </w:rPr>
+      </w:pPr>
+    </w:p>
+    <w:p>
+      <w:pPr>
+        <w:pStyle w:val="Informacindecontacto"/>
+        <w:jc w:val="left"/>
+        <w:rPr>
+          <w:lang w:bidi="es-ES"/>
+        </w:rPr>
+      </w:pPr>
+    </w:p>
+    <w:p>
+      <w:pPr>
+        <w:pStyle w:val="Informacindecontacto"/>
+        <w:jc w:val="left"/>
+        <w:rPr>
+          <w:lang w:bidi="es-ES"/>
+        </w:rPr>
+      </w:pPr>
+    </w:p>
+    <w:p>
+      <w:pPr>
+        <w:pStyle w:val="Informacindecontacto"/>
+        <w:jc w:val="left"/>
+        <w:rPr>
+          <w:lang w:bidi="es-ES"/>
+        </w:rPr>
+      </w:pPr>
+    </w:p>
+    <w:p>
+      <w:pPr>
+        <w:pStyle w:val="Informacindecontacto"/>
+        <w:jc w:val="left"/>
+        <w:rPr>
+          <w:lang w:bidi="es-ES"/>
+        </w:rPr>
+      </w:pPr>
+    </w:p>
+    <w:p>
+      <w:pPr>
+        <w:pStyle w:val="Informacindecontacto"/>
+        <w:jc w:val="left"/>
+        <w:rPr>
+          <w:lang w:bidi="es-ES"/>
+        </w:rPr>
+      </w:pPr>
+    </w:p>
+    <w:p>
+      <w:pPr>
+        <w:pStyle w:val="Informacindecontacto"/>
+        <w:jc w:val="left"/>
+        <w:rPr>
+          <w:lang w:bidi="es-ES"/>
+        </w:rPr>
+      </w:pPr>
+    </w:p>
+    <w:p>
+      <w:pPr>
+        <w:pStyle w:val="Informacindecontacto"/>
+        <w:jc w:val="left"/>
+        <w:rPr>
+          <w:lang w:bidi="es-ES"/>
+        </w:rPr>
+      </w:pPr>
+    </w:p>
+    <w:p>
+      <w:pPr>
+        <w:pStyle w:val="Informacindecontacto"/>
+        <w:jc w:val="left"/>
+        <w:rPr>
+          <w:lang w:bidi="es-ES"/>
+        </w:rPr>
+      </w:pPr>
+    </w:p>
+    <w:p>
+      <w:pPr>
+        <w:pStyle w:val="Informacindecontacto"/>
+        <w:jc w:val="left"/>
+        <w:rPr>
+          <w:lang w:bidi="es-ES"/>
+        </w:rPr>
+      </w:pPr>
+    </w:p>
+    <w:p>
+      <w:pPr>
+        <w:pStyle w:val="Informacindecontacto"/>
+        <w:jc w:val="left"/>
+        <w:rPr>
+          <w:lang w:bidi="es-ES"/>
+        </w:rPr>
+      </w:pPr>
+    </w:p>
+    <w:p>
+      <w:pPr>
+        <w:pStyle w:val="Informacindecontacto"/>
+        <w:jc w:val="left"/>
+        <w:rPr>
+          <w:lang w:bidi="es-ES"/>
+        </w:rPr>
+      </w:pPr>
+    </w:p>
+    <w:p>
+      <w:pPr>
+        <w:pStyle w:val="Informacindecontacto"/>
+        <w:jc w:val="left"/>
+        <w:rPr>
+          <w:lang w:bidi="es-ES"/>
+        </w:rPr>
+      </w:pPr>
+    </w:p>
+    <w:p>
+      <w:pPr>
+        <w:pStyle w:val="Informacindecontacto"/>
+        <w:jc w:val="left"/>
+        <w:rPr>
+          <w:lang w:bidi="es-ES"/>
+        </w:rPr>
+      </w:pPr>
+    </w:p>
+    <w:p>
+      <w:pPr>
+        <w:pStyle w:val="Informacindecontacto"/>
+        <w:jc w:val="left"/>
+        <w:rPr>
+          <w:lang w:bidi="es-ES"/>
+        </w:rPr>
+      </w:pPr>
+    </w:p>
+    <w:p>
+      <w:pPr>
+        <w:pStyle w:val="Informacindecontacto"/>
+        <w:jc w:val="right"/>
+        <w:rPr>
+          <w:color w:val="BFBFBF" w:themeColor="background1" w:themeShade="BF"/>
+          <w:lang w:bidi="es-ES"/>
+        </w:rPr>
+      </w:pPr>
+      <w:r>
+        <w:rPr>
+          <w:color w:val="BFBFBF" w:themeColor="background1" w:themeShade="BF"/>
+          <w:lang w:bidi="es-ES"/>
+        </w:rPr>
+        <w:t>3</w:t>
       </w:r>
     </w:p>
     <w:p>
       <w:pPr>
         <w:pStyle w:val="Ttulo1"/>
-      </w:pPr>
-      <w:bookmarkStart w:id="0" w:name="_Toc127285418"/>
+        <w:rPr>
+          <w:lang w:bidi="es-ES"/>
+        </w:rPr>
+      </w:pPr>
+      <w:r>
+        <w:rPr>
+          <w:lang w:bidi="es-ES"/>
+        </w:rPr>
+        <w:lastRenderedPageBreak/>
+        <w:t>Resumen Ejecutivo</w:t>
+      </w:r>
+    </w:p>
+    <w:p>
+      <w:pPr>
+        <w:rPr>
+          <w:lang w:bidi="es-ES"/>
+        </w:rPr>
+      </w:pPr>
+    </w:p>
+    <w:p>
+      <w:pPr>
+        <w:jc w:val="both"/>
+        <w:rPr>
+          <w:lang w:bidi="es-ES"/>
+        </w:rPr>
+      </w:pPr>
+      <w:r>
+        <w:rPr>
+          <w:lang w:bidi="es-ES"/>
+        </w:rPr>
+        <w:t>El objetivo del grupo C2.02.05 es aprobar la asignatura de Diseño y Pruebas II intentando satisfacer los máximos requisitos posibles en el plazo indicado, así como, con los documentos correspondientes solicitados por el Product Owner. Para alcanzar este objetivo se han asignado a los estudiantes una serie de roles dependiendo de sus habilidades y destrezas:</w:t>
+      </w:r>
+    </w:p>
+    <w:p>
+      <w:pPr>
+        <w:jc w:val="both"/>
+        <w:rPr>
+          <w:lang w:bidi="es-ES"/>
+        </w:rPr>
+      </w:pPr>
+    </w:p>
+    <w:p>
+      <w:pPr>
+        <w:pStyle w:val="Prrafodelista"/>
+        <w:numPr>
+          <w:ilvl w:val="0"/>
+          <w:numId w:val="26"/>
+        </w:numPr>
+        <w:jc w:val="both"/>
+        <w:rPr>
+          <w:lang w:bidi="es-ES"/>
+        </w:rPr>
+      </w:pPr>
+      <w:r>
+        <w:rPr>
+          <w:lang w:bidi="es-ES"/>
+        </w:rPr>
+        <w:t>Álvaro Sánchez González. Analista, desarrollador y tester.</w:t>
+      </w:r>
+    </w:p>
+    <w:p>
+      <w:pPr>
+        <w:jc w:val="both"/>
+        <w:rPr>
+          <w:lang w:bidi="es-ES"/>
+        </w:rPr>
+      </w:pPr>
+    </w:p>
+    <w:p>
+      <w:pPr>
+        <w:pStyle w:val="Prrafodelista"/>
+        <w:numPr>
+          <w:ilvl w:val="0"/>
+          <w:numId w:val="26"/>
+        </w:numPr>
+        <w:jc w:val="both"/>
+        <w:rPr>
+          <w:lang w:bidi="es-ES"/>
+        </w:rPr>
+      </w:pPr>
+      <w:r>
+        <w:rPr>
+          <w:lang w:bidi="es-ES"/>
+        </w:rPr>
+        <w:t>Álvaro Carrera Bernal. Desarrollador y tester.</w:t>
+      </w:r>
+    </w:p>
+    <w:p>
+      <w:pPr>
+        <w:jc w:val="both"/>
+        <w:rPr>
+          <w:lang w:bidi="es-ES"/>
+        </w:rPr>
+      </w:pPr>
+    </w:p>
+    <w:p>
+      <w:pPr>
+        <w:pStyle w:val="Prrafodelista"/>
+        <w:numPr>
+          <w:ilvl w:val="0"/>
+          <w:numId w:val="26"/>
+        </w:numPr>
+        <w:jc w:val="both"/>
+        <w:rPr>
+          <w:lang w:bidi="es-ES"/>
+        </w:rPr>
+      </w:pPr>
+      <w:r>
+        <w:rPr>
+          <w:lang w:bidi="es-ES"/>
+        </w:rPr>
+        <w:t>Antonio Barea Jiménez. Desarrollador y tester.</w:t>
+      </w:r>
+    </w:p>
+    <w:p>
+      <w:pPr>
+        <w:jc w:val="both"/>
+        <w:rPr>
+          <w:lang w:bidi="es-ES"/>
+        </w:rPr>
+      </w:pPr>
+    </w:p>
+    <w:p>
+      <w:pPr>
+        <w:pStyle w:val="Prrafodelista"/>
+        <w:numPr>
+          <w:ilvl w:val="0"/>
+          <w:numId w:val="26"/>
+        </w:numPr>
+        <w:jc w:val="both"/>
+        <w:rPr>
+          <w:lang w:bidi="es-ES"/>
+        </w:rPr>
+      </w:pPr>
+      <w:r>
+        <w:rPr>
+          <w:lang w:bidi="es-ES"/>
+        </w:rPr>
+        <w:t>Javier Rodríguez Cordero. Desarrollador y tester</w:t>
+      </w:r>
+    </w:p>
+    <w:p>
+      <w:pPr>
+        <w:jc w:val="both"/>
+        <w:rPr>
+          <w:lang w:bidi="es-ES"/>
+        </w:rPr>
+      </w:pPr>
+    </w:p>
+    <w:p>
+      <w:pPr>
+        <w:pStyle w:val="Prrafodelista"/>
+        <w:numPr>
+          <w:ilvl w:val="0"/>
+          <w:numId w:val="26"/>
+        </w:numPr>
+        <w:jc w:val="both"/>
+        <w:rPr>
+          <w:lang w:bidi="es-ES"/>
+        </w:rPr>
+      </w:pPr>
+      <w:r>
+        <w:rPr>
+          <w:lang w:bidi="es-ES"/>
+        </w:rPr>
+        <w:t>Guillermo Alonso Pacheco Rodrigues. Manager, desarrollador y tester.</w:t>
+      </w:r>
+    </w:p>
+    <w:p>
+      <w:pPr>
+        <w:pStyle w:val="Prrafodelista"/>
+        <w:jc w:val="both"/>
+        <w:rPr>
+          <w:lang w:bidi="es-ES"/>
+        </w:rPr>
+      </w:pPr>
+    </w:p>
+    <w:p>
+      <w:pPr>
+        <w:jc w:val="both"/>
+        <w:rPr>
+          <w:lang w:bidi="es-ES"/>
+        </w:rPr>
+      </w:pPr>
+    </w:p>
+    <w:p>
+      <w:pPr>
+        <w:jc w:val="both"/>
+        <w:rPr>
+          <w:lang w:bidi="es-ES"/>
+        </w:rPr>
+      </w:pPr>
+      <w:r>
+        <w:rPr>
+          <w:lang w:bidi="es-ES"/>
+        </w:rPr>
+        <w:t>En la elaboración del proyecto, si nos encontrásemos ante una duda o inconveniente en el desarrollo de este nos podríamos en contacto ante el Product Owner</w:t>
+      </w:r>
+    </w:p>
+    <w:p>
+      <w:pPr>
+        <w:rPr>
+          <w:lang w:bidi="es-ES"/>
+        </w:rPr>
+      </w:pPr>
+    </w:p>
+    <w:p>
+      <w:pPr>
+        <w:pStyle w:val="Prrafodelista"/>
+        <w:rPr>
+          <w:lang w:bidi="es-ES"/>
+        </w:rPr>
+      </w:pPr>
+    </w:p>
+    <w:p>
+      <w:pPr>
+        <w:rPr>
+          <w:lang w:bidi="es-ES"/>
+        </w:rPr>
+      </w:pPr>
+    </w:p>
+    <w:p>
+      <w:pPr>
+        <w:rPr>
+          <w:lang w:bidi="es-ES"/>
+        </w:rPr>
+      </w:pPr>
+    </w:p>
+    <w:p>
+      <w:pPr>
+        <w:rPr>
+          <w:lang w:bidi="es-ES"/>
+        </w:rPr>
+      </w:pPr>
+    </w:p>
+    <w:p>
+      <w:pPr>
+        <w:pStyle w:val="Prrafodelista"/>
+        <w:rPr>
+          <w:lang w:bidi="es-ES"/>
+        </w:rPr>
+      </w:pPr>
+    </w:p>
+    <w:p>
+      <w:pPr>
+        <w:rPr>
+          <w:lang w:bidi="es-ES"/>
+        </w:rPr>
+      </w:pPr>
+    </w:p>
+    <w:p>
+      <w:pPr>
+        <w:rPr>
+          <w:lang w:bidi="es-ES"/>
+        </w:rPr>
+      </w:pPr>
+    </w:p>
+    <w:p>
+      <w:pPr>
+        <w:rPr>
+          <w:lang w:bidi="es-ES"/>
+        </w:rPr>
+      </w:pPr>
+    </w:p>
+    <w:p>
+      <w:pPr>
+        <w:rPr>
+          <w:lang w:bidi="es-ES"/>
+        </w:rPr>
+      </w:pPr>
+    </w:p>
+    <w:p>
+      <w:pPr>
+        <w:rPr>
+          <w:lang w:bidi="es-ES"/>
+        </w:rPr>
+      </w:pPr>
+    </w:p>
+    <w:p>
+      <w:pPr>
+        <w:jc w:val="right"/>
+        <w:rPr>
+          <w:color w:val="BFBFBF" w:themeColor="background1" w:themeShade="BF"/>
+          <w:lang w:bidi="es-ES"/>
+        </w:rPr>
+      </w:pPr>
+      <w:r>
+        <w:rPr>
+          <w:color w:val="BFBFBF" w:themeColor="background1" w:themeShade="BF"/>
+          <w:lang w:bidi="es-ES"/>
+        </w:rPr>
+        <w:t>4</w:t>
+      </w:r>
+    </w:p>
+    <w:p>
+      <w:pPr>
+        <w:pStyle w:val="Ttulo1"/>
+      </w:pPr>
+      <w:bookmarkStart w:id="1" w:name="_Toc127285418"/>
       <w:r>
         <w:lastRenderedPageBreak/>
         <w:t>Introducción</w:t>
       </w:r>
-      <w:bookmarkEnd w:id="0"/>
+      <w:bookmarkEnd w:id="1"/>
     </w:p>
     <w:p/>
     <w:p>
@@ -1460,13 +2526,66 @@
         <w:jc w:val="both"/>
       </w:pPr>
       <w:r>
-        <w:t xml:space="preserve">En este documento se mostrará un informe detallado de los objetivos y estrategias que se han empleado para cumplir con todos los requisitos de este entregable. En él se encuentra una explicación detallada de las tareas realizadas, junto con la cantidad de horas </w:t>
-      </w:r>
-      <w:r>
-        <w:t xml:space="preserve">estimadas para completar la tarea, las horas </w:t>
-      </w:r>
-      <w:r>
-        <w:t>dedicadas y el presupuesto requerido para completarlas satisfactoriamente.</w:t>
+        <w:t xml:space="preserve">En este documento se mostrará un informe detallado </w:t>
+      </w:r>
+      <w:r>
+        <w:t>de la planificación</w:t>
+      </w:r>
+      <w:r>
+        <w:t xml:space="preserve"> que ha empleado </w:t>
+      </w:r>
+      <w:r>
+        <w:t xml:space="preserve">el estudiante </w:t>
+      </w:r>
+      <w:r>
+        <w:t>para cumplir con</w:t>
+      </w:r>
+      <w:r>
+        <w:t xml:space="preserve"> </w:t>
+      </w:r>
+      <w:r>
+        <w:t>los requisitos</w:t>
+      </w:r>
+      <w:r>
+        <w:t xml:space="preserve"> individuales</w:t>
+      </w:r>
+      <w:r>
+        <w:t xml:space="preserve"> de este entregable. En él se encuentra una explicación detallada de las tareas realizadas</w:t>
+      </w:r>
+      <w:r>
+        <w:t xml:space="preserve"> por orden</w:t>
+      </w:r>
+      <w:r>
+        <w:t>,</w:t>
+      </w:r>
+      <w:r>
+        <w:t xml:space="preserve"> el rol implicado,</w:t>
+      </w:r>
+      <w:r>
+        <w:t xml:space="preserve"> junto con la cantidad de horas </w:t>
+      </w:r>
+      <w:r>
+        <w:t>estimadas para completar la tarea</w:t>
+      </w:r>
+      <w:r>
+        <w:t xml:space="preserve"> y</w:t>
+      </w:r>
+      <w:r>
+        <w:t xml:space="preserve"> las horas </w:t>
+      </w:r>
+      <w:r>
+        <w:t>dedicadas</w:t>
+      </w:r>
+      <w:r>
+        <w:t>.</w:t>
+      </w:r>
+    </w:p>
+    <w:p>
+      <w:pPr>
+        <w:jc w:val="both"/>
+      </w:pPr>
+      <w:r>
+        <w:t>Además, se muestra el coste personal de realizar la tarea, el coste total y el coste de amortización.</w:t>
       </w:r>
     </w:p>
     <w:p>
@@ -1475,18 +2594,147 @@
         <w:jc w:val="both"/>
       </w:pPr>
       <w:r>
-        <w:t>La estructura del documento radica en la descripción del plan de trabajo para la totalidad de cada tarea, seguido de un desglose de las horas invertidas y el costo total del proyecto. Esencialmente, el informe se define por su capacidad para mostrar de manera clara y concisa cómo se ha llevado a cabo el proyecto y cómo se han utilizado los recursos disponibles.</w:t>
+        <w:t>La estructura del documento est</w:t>
+      </w:r>
+      <w:r>
+        <w:t>á</w:t>
+      </w:r>
+      <w:r>
+        <w:t xml:space="preserve"> dividida en 6 partes:</w:t>
       </w:r>
     </w:p>
     <w:p>
       <w:pPr>
         <w:spacing w:before="240"/>
-      </w:pPr>
-      <w:r>
-        <w:t xml:space="preserve"> </w:t>
-      </w:r>
-      <w:r>
-        <w:br w:type="page"/>
+        <w:jc w:val="both"/>
+      </w:pPr>
+      <w:r>
+        <w:tab/>
+        <w:t>-La primera parte, indica el historial de cambios del documento.</w:t>
+      </w:r>
+    </w:p>
+    <w:p>
+      <w:pPr>
+        <w:spacing w:before="240"/>
+        <w:jc w:val="both"/>
+      </w:pPr>
+      <w:r>
+        <w:tab/>
+        <w:t>-La segunda parte, se detalla el resumen ejecutivo, que muestra información relevante a la organización y asignación de roles del equipo</w:t>
+      </w:r>
+    </w:p>
+    <w:p>
+      <w:pPr>
+        <w:spacing w:before="240"/>
+        <w:jc w:val="both"/>
+      </w:pPr>
+      <w:r>
+        <w:tab/>
+        <w:t>-En la tercera parte, se explica la introducción del documento, con el objetivo de este y una breve explicación de la estructura del documento.</w:t>
+      </w:r>
+    </w:p>
+    <w:p>
+      <w:pPr>
+        <w:spacing w:before="240"/>
+        <w:jc w:val="both"/>
+      </w:pPr>
+      <w:r>
+        <w:tab/>
+        <w:t>-En la cuarta parte, se muestra la información más importante del documento</w:t>
+      </w:r>
+    </w:p>
+    <w:p>
+      <w:pPr>
+        <w:spacing w:before="240"/>
+        <w:jc w:val="both"/>
+      </w:pPr>
+      <w:r>
+        <w:tab/>
+        <w:t>-En la quinta parte, se realiza una pequeña conclusión del documento.</w:t>
+      </w:r>
+    </w:p>
+    <w:p>
+      <w:pPr>
+        <w:spacing w:before="240"/>
+        <w:jc w:val="both"/>
+      </w:pPr>
+      <w:r>
+        <w:tab/>
+        <w:t xml:space="preserve">-En la sexta parte, se muestra la bibliografía utilizada en este documento. </w:t>
+      </w:r>
+    </w:p>
+    <w:p>
+      <w:pPr>
+        <w:spacing w:before="240"/>
+      </w:pPr>
+    </w:p>
+    <w:p>
+      <w:pPr>
+        <w:spacing w:before="240"/>
+      </w:pPr>
+    </w:p>
+    <w:p>
+      <w:pPr>
+        <w:spacing w:before="240"/>
+      </w:pPr>
+    </w:p>
+    <w:p>
+      <w:pPr>
+        <w:spacing w:before="240"/>
+      </w:pPr>
+    </w:p>
+    <w:p>
+      <w:pPr>
+        <w:spacing w:before="240"/>
+      </w:pPr>
+    </w:p>
+    <w:p>
+      <w:pPr>
+        <w:spacing w:before="240"/>
+      </w:pPr>
+    </w:p>
+    <w:p>
+      <w:pPr>
+        <w:spacing w:before="240"/>
+      </w:pPr>
+    </w:p>
+    <w:p>
+      <w:pPr>
+        <w:spacing w:before="240"/>
+      </w:pPr>
+    </w:p>
+    <w:p>
+      <w:pPr>
+        <w:spacing w:before="240"/>
+      </w:pPr>
+    </w:p>
+    <w:p>
+      <w:pPr>
+        <w:spacing w:before="240"/>
+      </w:pPr>
+    </w:p>
+    <w:p>
+      <w:pPr>
+        <w:spacing w:before="240"/>
+      </w:pPr>
+    </w:p>
+    <w:p>
+      <w:pPr>
+        <w:spacing w:before="240"/>
+      </w:pPr>
+    </w:p>
+    <w:p>
+      <w:pPr>
+        <w:jc w:val="right"/>
+        <w:rPr>
+          <w:color w:val="BFBFBF" w:themeColor="background1" w:themeShade="BF"/>
+        </w:rPr>
+      </w:pPr>
+      <w:r>
+        <w:rPr>
+          <w:color w:val="BFBFBF" w:themeColor="background1" w:themeShade="BF"/>
+        </w:rPr>
+        <w:t>5</w:t>
       </w:r>
     </w:p>
     <w:p>
@@ -1498,365 +2746,250 @@
         <w:t>Contenido</w:t>
       </w:r>
     </w:p>
+    <w:p>
+      <w:pPr>
+        <w:spacing w:before="240"/>
+        <w:jc w:val="both"/>
+      </w:pPr>
+      <w:r>
+        <w:t>Para la realización de este entregable, primero, el estudiante 3 ha estimado el tiempo necesario para realizar cada una de las tareas. Debido a que son tareas individuales, han sido asignadas todas al mismo estudiante</w:t>
+      </w:r>
+      <w:r>
+        <w:t xml:space="preserve"> junto con su rol</w:t>
+      </w:r>
+      <w:r>
+        <w:t>.</w:t>
+      </w:r>
+      <w:r>
+        <w:t xml:space="preserve"> </w:t>
+      </w:r>
+    </w:p>
+    <w:p>
+      <w:pPr>
+        <w:spacing w:before="240"/>
+        <w:jc w:val="both"/>
+      </w:pPr>
+      <w:r>
+        <w:t>Una vez realizada la tarea, se ha anotado el tiempo invertido en completar esta en horas. Posteriormente se ha calculado el coste personal multiplicando las horas invertidas por el coste del rol que viene dado en €/horas. Tras realizar todos los cálculos se obtiene el total de horas invertidas sumando todas y el coste personal sumando todos los costes.</w:t>
+      </w:r>
+    </w:p>
+    <w:p>
+      <w:pPr>
+        <w:spacing w:before="240"/>
+        <w:jc w:val="both"/>
+      </w:pPr>
+      <w:r>
+        <w:t xml:space="preserve">Finalmente, para calcular el coste de amortización se han tomado 3 años. Dividiendo el coste personal total entre 3 años obtenemos el coste de amortización anual. </w:t>
+      </w:r>
+    </w:p>
+    <w:p>
+      <w:pPr>
+        <w:spacing w:before="240"/>
+      </w:pPr>
+    </w:p>
+    <w:p>
+      <w:pPr>
+        <w:spacing w:before="240"/>
+      </w:pPr>
+    </w:p>
+    <w:p>
+      <w:pPr>
+        <w:spacing w:before="240"/>
+      </w:pPr>
+    </w:p>
+    <w:p>
+      <w:pPr>
+        <w:spacing w:before="240"/>
+      </w:pPr>
+    </w:p>
+    <w:p>
+      <w:pPr>
+        <w:spacing w:before="240"/>
+      </w:pPr>
+    </w:p>
+    <w:p>
+      <w:pPr>
+        <w:spacing w:before="240"/>
+      </w:pPr>
+    </w:p>
+    <w:p>
+      <w:pPr>
+        <w:spacing w:before="240"/>
+      </w:pPr>
+    </w:p>
+    <w:p>
+      <w:pPr>
+        <w:spacing w:before="240"/>
+      </w:pPr>
+    </w:p>
+    <w:p>
+      <w:pPr>
+        <w:spacing w:before="240"/>
+      </w:pPr>
+    </w:p>
+    <w:p>
+      <w:pPr>
+        <w:spacing w:before="240"/>
+      </w:pPr>
+    </w:p>
+    <w:p>
+      <w:pPr>
+        <w:spacing w:before="240"/>
+      </w:pPr>
+    </w:p>
+    <w:p>
+      <w:pPr>
+        <w:spacing w:before="240"/>
+      </w:pPr>
+    </w:p>
+    <w:p>
+      <w:pPr>
+        <w:spacing w:before="240"/>
+      </w:pPr>
+    </w:p>
+    <w:p>
+      <w:pPr>
+        <w:spacing w:before="240"/>
+      </w:pPr>
+    </w:p>
+    <w:p>
+      <w:pPr>
+        <w:spacing w:before="240"/>
+      </w:pPr>
+    </w:p>
+    <w:p>
+      <w:pPr>
+        <w:spacing w:before="240"/>
+      </w:pPr>
+    </w:p>
+    <w:p>
+      <w:pPr>
+        <w:spacing w:before="240"/>
+      </w:pPr>
+    </w:p>
+    <w:p>
+      <w:pPr>
+        <w:spacing w:before="240"/>
+      </w:pPr>
+    </w:p>
+    <w:p>
+      <w:pPr>
+        <w:spacing w:before="240"/>
+        <w:jc w:val="right"/>
+      </w:pPr>
+      <w:r>
+        <w:rPr>
+          <w:color w:val="BFBFBF" w:themeColor="background1" w:themeShade="BF"/>
+        </w:rPr>
+        <w:t>6</w:t>
+      </w:r>
+      <w:r>
+        <w:br w:type="page"/>
+      </w:r>
+    </w:p>
+    <w:p>
+      <w:pPr>
+        <w:pStyle w:val="Ttulo1"/>
+        <w:sectPr>
+          <w:headerReference w:type="default" r:id="rId11"/>
+          <w:footerReference w:type="default" r:id="rId12"/>
+          <w:headerReference w:type="first" r:id="rId13"/>
+          <w:footerReference w:type="first" r:id="rId14"/>
+          <w:pgSz w:w="11906" w:h="16838" w:code="9"/>
+          <w:pgMar w:top="1440" w:right="1616" w:bottom="1440" w:left="1616" w:header="720" w:footer="720" w:gutter="0"/>
+          <w:pgNumType w:start="0"/>
+          <w:cols w:space="720"/>
+          <w:titlePg/>
+          <w:docGrid w:linePitch="360"/>
+        </w:sectPr>
+      </w:pPr>
+    </w:p>
     <w:p/>
-    <w:p>
-      <w:r>
-        <w:t>A continuación, se describe la planificación seguida para la realización de cada tarea:</w:t>
-      </w:r>
-    </w:p>
     <w:p/>
-    <w:tbl>
-      <w:tblPr>
-        <w:tblStyle w:val="Tablaconcuadrcula"/>
-        <w:tblW w:w="0" w:type="auto"/>
-        <w:tblLook w:val="04A0" w:firstRow="1" w:lastRow="0" w:firstColumn="1" w:lastColumn="0" w:noHBand="0" w:noVBand="1"/>
-      </w:tblPr>
-      <w:tblGrid>
-        <w:gridCol w:w="1993"/>
-        <w:gridCol w:w="1390"/>
-        <w:gridCol w:w="1629"/>
-        <w:gridCol w:w="1786"/>
-        <w:gridCol w:w="2092"/>
-      </w:tblGrid>
-      <w:tr>
-        <w:trPr>
-          <w:trHeight w:val="694"/>
-        </w:trPr>
-        <w:tc>
-          <w:tcPr>
-            <w:tcW w:w="1993" w:type="dxa"/>
-            <w:vAlign w:val="center"/>
-          </w:tcPr>
-          <w:p>
-            <w:pPr>
-              <w:jc w:val="center"/>
-            </w:pPr>
-            <w:r>
-              <w:t>Tarea</w:t>
-            </w:r>
-          </w:p>
-        </w:tc>
-        <w:tc>
-          <w:tcPr>
-            <w:tcW w:w="1390" w:type="dxa"/>
-            <w:vAlign w:val="center"/>
-          </w:tcPr>
-          <w:p>
-            <w:pPr>
-              <w:jc w:val="center"/>
-            </w:pPr>
-            <w:r>
-              <w:t>Horas estimadas</w:t>
-            </w:r>
-          </w:p>
-        </w:tc>
-        <w:tc>
-          <w:tcPr>
-            <w:tcW w:w="1629" w:type="dxa"/>
-            <w:vAlign w:val="center"/>
-          </w:tcPr>
-          <w:p>
-            <w:pPr>
-              <w:jc w:val="center"/>
-            </w:pPr>
-            <w:r>
-              <w:t>Horas invertidas</w:t>
-            </w:r>
-          </w:p>
-        </w:tc>
-        <w:tc>
-          <w:tcPr>
-            <w:tcW w:w="1786" w:type="dxa"/>
-            <w:vAlign w:val="center"/>
-          </w:tcPr>
-          <w:p>
-            <w:pPr>
-              <w:jc w:val="center"/>
-            </w:pPr>
-            <w:r>
-              <w:t>Rol Implicado</w:t>
-            </w:r>
-          </w:p>
-        </w:tc>
-        <w:tc>
-          <w:tcPr>
-            <w:tcW w:w="2092" w:type="dxa"/>
-            <w:vAlign w:val="center"/>
-          </w:tcPr>
-          <w:p>
-            <w:pPr>
-              <w:jc w:val="center"/>
-            </w:pPr>
-            <w:r>
-              <w:t>Coste de realizar la tarea</w:t>
-            </w:r>
-          </w:p>
-        </w:tc>
-      </w:tr>
-      <w:tr>
-        <w:trPr>
-          <w:trHeight w:val="844"/>
-        </w:trPr>
-        <w:tc>
-          <w:tcPr>
-            <w:tcW w:w="1993" w:type="dxa"/>
-            <w:vAlign w:val="center"/>
-          </w:tcPr>
-          <w:p>
-            <w:pPr>
-              <w:jc w:val="center"/>
-            </w:pPr>
-            <w:r>
-              <w:t>Modificar el menú anónimo.</w:t>
-            </w:r>
-          </w:p>
-        </w:tc>
-        <w:tc>
-          <w:tcPr>
-            <w:tcW w:w="1390" w:type="dxa"/>
-            <w:vAlign w:val="center"/>
-          </w:tcPr>
-          <w:p>
-            <w:pPr>
-              <w:jc w:val="center"/>
-            </w:pPr>
-            <w:r>
-              <w:t>1 horas</w:t>
-            </w:r>
-          </w:p>
-        </w:tc>
-        <w:tc>
-          <w:tcPr>
-            <w:tcW w:w="1629" w:type="dxa"/>
-            <w:vAlign w:val="center"/>
-          </w:tcPr>
-          <w:p>
-            <w:pPr>
-              <w:jc w:val="center"/>
-            </w:pPr>
-            <w:r>
-              <w:t>1 hora y 20 minutos</w:t>
-            </w:r>
-          </w:p>
-        </w:tc>
-        <w:tc>
-          <w:tcPr>
-            <w:tcW w:w="1786" w:type="dxa"/>
-            <w:vAlign w:val="center"/>
-          </w:tcPr>
-          <w:p>
-            <w:pPr>
-              <w:jc w:val="center"/>
-            </w:pPr>
-            <w:r>
-              <w:t>Desarrollador</w:t>
-            </w:r>
-          </w:p>
-        </w:tc>
-        <w:tc>
-          <w:tcPr>
-            <w:tcW w:w="2092" w:type="dxa"/>
-            <w:vAlign w:val="center"/>
-          </w:tcPr>
-          <w:p>
-            <w:pPr>
-              <w:jc w:val="center"/>
-            </w:pPr>
-            <w:r>
-              <w:t>27 €</w:t>
-            </w:r>
-          </w:p>
-        </w:tc>
-      </w:tr>
-      <w:tr>
-        <w:trPr>
-          <w:trHeight w:val="1003"/>
-        </w:trPr>
-        <w:tc>
-          <w:tcPr>
-            <w:tcW w:w="1993" w:type="dxa"/>
-            <w:vAlign w:val="center"/>
-          </w:tcPr>
-          <w:p>
-            <w:pPr>
-              <w:jc w:val="center"/>
-            </w:pPr>
-            <w:r>
-              <w:t>Rellenar el documento de requerimientos personal</w:t>
-            </w:r>
-          </w:p>
-        </w:tc>
-        <w:tc>
-          <w:tcPr>
-            <w:tcW w:w="1390" w:type="dxa"/>
-            <w:vAlign w:val="center"/>
-          </w:tcPr>
-          <w:p>
-            <w:pPr>
-              <w:jc w:val="center"/>
-            </w:pPr>
-            <w:r>
-              <w:t>30 minutos</w:t>
-            </w:r>
-          </w:p>
-        </w:tc>
-        <w:tc>
-          <w:tcPr>
-            <w:tcW w:w="1629" w:type="dxa"/>
-            <w:vAlign w:val="center"/>
-          </w:tcPr>
-          <w:p>
-            <w:pPr>
-              <w:jc w:val="center"/>
-            </w:pPr>
-            <w:r>
-              <w:t>30 minutos</w:t>
-            </w:r>
-          </w:p>
-        </w:tc>
-        <w:tc>
-          <w:tcPr>
-            <w:tcW w:w="1786" w:type="dxa"/>
-            <w:vAlign w:val="center"/>
-          </w:tcPr>
-          <w:p>
-            <w:pPr>
-              <w:jc w:val="center"/>
-            </w:pPr>
-            <w:r>
-              <w:t>Analista</w:t>
-            </w:r>
-          </w:p>
-        </w:tc>
-        <w:tc>
-          <w:tcPr>
-            <w:tcW w:w="2092" w:type="dxa"/>
-            <w:vAlign w:val="center"/>
-          </w:tcPr>
-          <w:p>
-            <w:pPr>
-              <w:jc w:val="center"/>
-            </w:pPr>
-            <w:r>
-              <w:t>15 €</w:t>
-            </w:r>
-          </w:p>
-        </w:tc>
-      </w:tr>
-      <w:tr>
-        <w:trPr>
-          <w:trHeight w:val="1003"/>
-        </w:trPr>
-        <w:tc>
-          <w:tcPr>
-            <w:tcW w:w="1993" w:type="dxa"/>
-            <w:vAlign w:val="center"/>
-          </w:tcPr>
-          <w:p>
-            <w:pPr>
-              <w:jc w:val="center"/>
-            </w:pPr>
-            <w:r>
-              <w:t xml:space="preserve">Elaborar el </w:t>
-            </w:r>
-            <w:proofErr w:type="spellStart"/>
-            <w:r>
-              <w:t>Planning</w:t>
-            </w:r>
-            <w:proofErr w:type="spellEnd"/>
-            <w:r>
-              <w:t xml:space="preserve"> </w:t>
-            </w:r>
-            <w:proofErr w:type="spellStart"/>
-            <w:r>
-              <w:t>Report</w:t>
-            </w:r>
-            <w:proofErr w:type="spellEnd"/>
-          </w:p>
-        </w:tc>
-        <w:tc>
-          <w:tcPr>
-            <w:tcW w:w="1390" w:type="dxa"/>
-            <w:vAlign w:val="center"/>
-          </w:tcPr>
-          <w:p>
-            <w:pPr>
-              <w:jc w:val="center"/>
-            </w:pPr>
-            <w:r>
-              <w:t>50 minutos</w:t>
-            </w:r>
-          </w:p>
-        </w:tc>
-        <w:tc>
-          <w:tcPr>
-            <w:tcW w:w="1629" w:type="dxa"/>
-            <w:vAlign w:val="center"/>
-          </w:tcPr>
-          <w:p>
-            <w:pPr>
-              <w:jc w:val="center"/>
-            </w:pPr>
-            <w:r>
-              <w:t>1 hora</w:t>
-            </w:r>
-          </w:p>
-        </w:tc>
-        <w:tc>
-          <w:tcPr>
-            <w:tcW w:w="1786" w:type="dxa"/>
-            <w:vAlign w:val="center"/>
-          </w:tcPr>
-          <w:p>
-            <w:pPr>
-              <w:jc w:val="center"/>
-            </w:pPr>
-            <w:r>
-              <w:t>A</w:t>
-            </w:r>
-            <w:r>
-              <w:t>na</w:t>
-            </w:r>
-            <w:r>
-              <w:t>lista</w:t>
-            </w:r>
-          </w:p>
-        </w:tc>
-        <w:tc>
-          <w:tcPr>
-            <w:tcW w:w="2092" w:type="dxa"/>
-            <w:vAlign w:val="center"/>
-          </w:tcPr>
-          <w:p>
-            <w:pPr>
-              <w:jc w:val="center"/>
-            </w:pPr>
-            <w:r>
-              <w:t>30 €</w:t>
-            </w:r>
-          </w:p>
-        </w:tc>
-      </w:tr>
-    </w:tbl>
     <w:p/>
     <w:p>
       <w:r>
-        <w:t xml:space="preserve">Por lo tanto, el coste total de realizar el primer entregable ha sido de </w:t>
-      </w:r>
-      <w:r>
-        <w:t>72 €</w:t>
-      </w:r>
-      <w:r>
-        <w:t xml:space="preserve"> invirtiendo un total de 2 horas y </w:t>
-      </w:r>
-      <w:r>
-        <w:t>50</w:t>
-      </w:r>
-      <w:r>
-        <w:t xml:space="preserve"> minutos.</w:t>
-      </w:r>
-    </w:p>
-    <w:p>
+        <w:rPr>
+          <w:noProof/>
+        </w:rPr>
+        <w:drawing>
+          <wp:anchor distT="0" distB="0" distL="114300" distR="114300" simplePos="0" relativeHeight="251658240" behindDoc="0" locked="0" layoutInCell="1" allowOverlap="1" wp14:anchorId="42FAC7AE" wp14:editId="78AB9D37">
+            <wp:simplePos x="0" y="0"/>
+            <wp:positionH relativeFrom="column">
+              <wp:posOffset>0</wp:posOffset>
+            </wp:positionH>
+            <wp:positionV relativeFrom="paragraph">
+              <wp:posOffset>525752</wp:posOffset>
+            </wp:positionV>
+            <wp:extent cx="8864600" cy="2719070"/>
+            <wp:effectExtent l="0" t="0" r="0" b="5080"/>
+            <wp:wrapSquare wrapText="bothSides"/>
+            <wp:docPr id="1093373237" name="Imagen 1"/>
+            <wp:cNvGraphicFramePr>
+              <a:graphicFrameLocks xmlns:a="http://schemas.openxmlformats.org/drawingml/2006/main" noChangeAspect="1"/>
+            </wp:cNvGraphicFramePr>
+            <a:graphic xmlns:a="http://schemas.openxmlformats.org/drawingml/2006/main">
+              <a:graphicData uri="http://schemas.openxmlformats.org/drawingml/2006/picture">
+                <pic:pic xmlns:pic="http://schemas.openxmlformats.org/drawingml/2006/picture">
+                  <pic:nvPicPr>
+                    <pic:cNvPr id="0" name="Picture 1"/>
+                    <pic:cNvPicPr>
+                      <a:picLocks noChangeAspect="1" noChangeArrowheads="1"/>
+                    </pic:cNvPicPr>
+                  </pic:nvPicPr>
+                  <pic:blipFill>
+                    <a:blip r:embed="rId15">
+                      <a:extLst>
+                        <a:ext uri="{28A0092B-C50C-407E-A947-70E740481C1C}">
+                          <a14:useLocalDpi xmlns:a14="http://schemas.microsoft.com/office/drawing/2010/main" val="0"/>
+                        </a:ext>
+                      </a:extLst>
+                    </a:blip>
+                    <a:srcRect/>
+                    <a:stretch>
+                      <a:fillRect/>
+                    </a:stretch>
+                  </pic:blipFill>
+                  <pic:spPr bwMode="auto">
+                    <a:xfrm>
+                      <a:off x="0" y="0"/>
+                      <a:ext cx="8864600" cy="2719070"/>
+                    </a:xfrm>
+                    <a:prstGeom prst="rect">
+                      <a:avLst/>
+                    </a:prstGeom>
+                    <a:noFill/>
+                    <a:ln>
+                      <a:noFill/>
+                    </a:ln>
+                  </pic:spPr>
+                </pic:pic>
+              </a:graphicData>
+            </a:graphic>
+            <wp14:sizeRelH relativeFrom="margin">
+              <wp14:pctWidth>0</wp14:pctWidth>
+            </wp14:sizeRelH>
+            <wp14:sizeRelV relativeFrom="margin">
+              <wp14:pctHeight>0</wp14:pctHeight>
+            </wp14:sizeRelV>
+          </wp:anchor>
+        </w:drawing>
+      </w:r>
+    </w:p>
+    <w:p/>
+    <w:p/>
+    <w:p/>
+    <w:p/>
+    <w:p>
+      <w:pPr>
+        <w:jc w:val="right"/>
+      </w:pPr>
+      <w:r>
+        <w:rPr>
+          <w:color w:val="BFBFBF" w:themeColor="background1" w:themeShade="BF"/>
+        </w:rPr>
+        <w:t>7</w:t>
+      </w:r>
       <w:r>
         <w:br w:type="page"/>
       </w:r>
@@ -1864,52 +2997,102 @@
     <w:p>
       <w:pPr>
         <w:pStyle w:val="Ttulo1"/>
-      </w:pPr>
-      <w:bookmarkStart w:id="1" w:name="_Toc127285420"/>
+        <w:sectPr>
+          <w:headerReference w:type="first" r:id="rId16"/>
+          <w:footerReference w:type="first" r:id="rId17"/>
+          <w:pgSz w:w="16838" w:h="11906" w:orient="landscape" w:code="9"/>
+          <w:pgMar w:top="1616" w:right="1440" w:bottom="1616" w:left="1440" w:header="720" w:footer="720" w:gutter="0"/>
+          <w:pgNumType w:start="0"/>
+          <w:cols w:space="720"/>
+          <w:titlePg/>
+          <w:docGrid w:linePitch="360"/>
+        </w:sectPr>
+      </w:pPr>
+      <w:bookmarkStart w:id="2" w:name="_Toc127285420"/>
+    </w:p>
+    <w:p>
+      <w:pPr>
+        <w:pStyle w:val="Ttulo1"/>
+      </w:pPr>
       <w:r>
         <w:lastRenderedPageBreak/>
         <w:t>Conclusión</w:t>
       </w:r>
-      <w:bookmarkEnd w:id="1"/>
+      <w:bookmarkEnd w:id="2"/>
     </w:p>
     <w:p/>
     <w:p>
-      <w:r>
-        <w:t>En definitiva, este documento es esencial para comprender cómo se ha llevado a cabo el proyecto y para evaluar su éxito. Asimismo, puede resultar útil como punto de partida para futuros proyectos y para mejorar la gestión de recursos en la organización.</w:t>
+      <w:pPr>
+        <w:jc w:val="both"/>
+      </w:pPr>
+      <w:r>
+        <w:t>En conclusión, aunque se hayan realizado todos los requisitos, el estudiante ha encontrado algunos problemas en el contenido de los documentos debido a su inexperiencia en la realización de estos</w:t>
+      </w:r>
+      <w:r>
+        <w:t>, pero que ha podido solventar rápidamente</w:t>
+      </w:r>
+      <w:r>
+        <w:t>.</w:t>
+      </w:r>
+      <w:r>
+        <w:t xml:space="preserve"> </w:t>
       </w:r>
     </w:p>
     <w:p/>
-    <w:p>
-      <w:r>
-        <w:br w:type="page"/>
-      </w:r>
-    </w:p>
+    <w:p/>
+    <w:p/>
+    <w:p/>
+    <w:p/>
+    <w:p/>
+    <w:p/>
+    <w:p/>
+    <w:p/>
+    <w:p/>
+    <w:p/>
+    <w:p/>
+    <w:p/>
+    <w:p/>
+    <w:p/>
+    <w:p/>
+    <w:p/>
+    <w:p/>
+    <w:p/>
+    <w:p/>
+    <w:p/>
+    <w:p/>
+    <w:p/>
+    <w:p/>
+    <w:p/>
+    <w:p>
+      <w:pPr>
+        <w:jc w:val="right"/>
+        <w:rPr>
+          <w:color w:val="BFBFBF" w:themeColor="background1" w:themeShade="BF"/>
+        </w:rPr>
+      </w:pPr>
+      <w:r>
+        <w:rPr>
+          <w:color w:val="BFBFBF" w:themeColor="background1" w:themeShade="BF"/>
+        </w:rPr>
+        <w:t>8</w:t>
+      </w:r>
+    </w:p>
+    <w:p/>
     <w:p>
       <w:pPr>
         <w:pStyle w:val="Ttulo1"/>
       </w:pPr>
-      <w:bookmarkStart w:id="2" w:name="_Toc127285421"/>
-      <w:r>
-        <w:lastRenderedPageBreak/>
+      <w:bookmarkStart w:id="3" w:name="_Toc127285421"/>
+      <w:r>
         <w:t>Bibliografía</w:t>
       </w:r>
-      <w:bookmarkEnd w:id="2"/>
+      <w:bookmarkEnd w:id="3"/>
     </w:p>
     <w:p/>
     <w:p>
-      <w:proofErr w:type="spellStart"/>
-      <w:r>
-        <w:t>Intentionally</w:t>
-      </w:r>
-      <w:proofErr w:type="spellEnd"/>
-      <w:r>
-        <w:t xml:space="preserve"> </w:t>
-      </w:r>
-      <w:proofErr w:type="spellStart"/>
-      <w:r>
-        <w:t>blank</w:t>
-      </w:r>
-      <w:proofErr w:type="spellEnd"/>
+      <w:r>
+        <w:t>Intentionally blank</w:t>
+      </w:r>
     </w:p>
     <w:p/>
     <w:p>
@@ -1938,11 +3121,165 @@
         </w:rPr>
       </w:pPr>
     </w:p>
+    <w:p>
+      <w:pPr>
+        <w:ind w:left="547" w:hanging="547"/>
+        <w:rPr>
+          <w:rFonts w:ascii="Arial" w:eastAsia="Arial" w:hAnsi="Arial" w:cs="Arial"/>
+          <w:sz w:val="40"/>
+          <w:szCs w:val="40"/>
+        </w:rPr>
+      </w:pPr>
+    </w:p>
+    <w:p>
+      <w:pPr>
+        <w:ind w:left="547" w:hanging="547"/>
+        <w:rPr>
+          <w:rFonts w:ascii="Arial" w:eastAsia="Arial" w:hAnsi="Arial" w:cs="Arial"/>
+          <w:sz w:val="40"/>
+          <w:szCs w:val="40"/>
+        </w:rPr>
+      </w:pPr>
+    </w:p>
+    <w:p>
+      <w:pPr>
+        <w:ind w:left="547" w:hanging="547"/>
+        <w:rPr>
+          <w:rFonts w:ascii="Arial" w:eastAsia="Arial" w:hAnsi="Arial" w:cs="Arial"/>
+          <w:sz w:val="40"/>
+          <w:szCs w:val="40"/>
+        </w:rPr>
+      </w:pPr>
+    </w:p>
+    <w:p>
+      <w:pPr>
+        <w:ind w:left="547" w:hanging="547"/>
+        <w:rPr>
+          <w:rFonts w:ascii="Arial" w:eastAsia="Arial" w:hAnsi="Arial" w:cs="Arial"/>
+          <w:sz w:val="40"/>
+          <w:szCs w:val="40"/>
+        </w:rPr>
+      </w:pPr>
+    </w:p>
+    <w:p>
+      <w:pPr>
+        <w:ind w:left="547" w:hanging="547"/>
+        <w:rPr>
+          <w:rFonts w:ascii="Arial" w:eastAsia="Arial" w:hAnsi="Arial" w:cs="Arial"/>
+          <w:sz w:val="40"/>
+          <w:szCs w:val="40"/>
+        </w:rPr>
+      </w:pPr>
+    </w:p>
+    <w:p>
+      <w:pPr>
+        <w:ind w:left="547" w:hanging="547"/>
+        <w:rPr>
+          <w:rFonts w:ascii="Arial" w:eastAsia="Arial" w:hAnsi="Arial" w:cs="Arial"/>
+          <w:sz w:val="40"/>
+          <w:szCs w:val="40"/>
+        </w:rPr>
+      </w:pPr>
+    </w:p>
+    <w:p>
+      <w:pPr>
+        <w:ind w:left="547" w:hanging="547"/>
+        <w:rPr>
+          <w:rFonts w:ascii="Arial" w:eastAsia="Arial" w:hAnsi="Arial" w:cs="Arial"/>
+          <w:sz w:val="40"/>
+          <w:szCs w:val="40"/>
+        </w:rPr>
+      </w:pPr>
+    </w:p>
+    <w:p>
+      <w:pPr>
+        <w:ind w:left="547" w:hanging="547"/>
+        <w:rPr>
+          <w:rFonts w:ascii="Arial" w:eastAsia="Arial" w:hAnsi="Arial" w:cs="Arial"/>
+          <w:sz w:val="40"/>
+          <w:szCs w:val="40"/>
+        </w:rPr>
+      </w:pPr>
+    </w:p>
+    <w:p>
+      <w:pPr>
+        <w:ind w:left="547" w:hanging="547"/>
+        <w:rPr>
+          <w:rFonts w:ascii="Arial" w:eastAsia="Arial" w:hAnsi="Arial" w:cs="Arial"/>
+          <w:sz w:val="40"/>
+          <w:szCs w:val="40"/>
+        </w:rPr>
+      </w:pPr>
+    </w:p>
+    <w:p>
+      <w:pPr>
+        <w:ind w:left="547" w:hanging="547"/>
+        <w:rPr>
+          <w:rFonts w:ascii="Arial" w:eastAsia="Arial" w:hAnsi="Arial" w:cs="Arial"/>
+          <w:sz w:val="40"/>
+          <w:szCs w:val="40"/>
+        </w:rPr>
+      </w:pPr>
+    </w:p>
+    <w:p>
+      <w:pPr>
+        <w:ind w:left="547" w:hanging="547"/>
+        <w:rPr>
+          <w:rFonts w:ascii="Arial" w:eastAsia="Arial" w:hAnsi="Arial" w:cs="Arial"/>
+          <w:sz w:val="40"/>
+          <w:szCs w:val="40"/>
+        </w:rPr>
+      </w:pPr>
+    </w:p>
+    <w:p>
+      <w:pPr>
+        <w:ind w:left="547" w:hanging="547"/>
+        <w:rPr>
+          <w:rFonts w:ascii="Arial" w:eastAsia="Arial" w:hAnsi="Arial" w:cs="Arial"/>
+          <w:sz w:val="40"/>
+          <w:szCs w:val="40"/>
+        </w:rPr>
+      </w:pPr>
+    </w:p>
+    <w:p>
+      <w:pPr>
+        <w:ind w:left="547" w:hanging="547"/>
+        <w:rPr>
+          <w:rFonts w:ascii="Arial" w:eastAsia="Arial" w:hAnsi="Arial" w:cs="Arial"/>
+          <w:sz w:val="40"/>
+          <w:szCs w:val="40"/>
+        </w:rPr>
+      </w:pPr>
+    </w:p>
+    <w:p>
+      <w:pPr>
+        <w:ind w:left="547" w:hanging="547"/>
+        <w:rPr>
+          <w:rFonts w:ascii="Arial" w:eastAsia="Arial" w:hAnsi="Arial" w:cs="Arial"/>
+          <w:sz w:val="40"/>
+          <w:szCs w:val="40"/>
+        </w:rPr>
+      </w:pPr>
+    </w:p>
+    <w:p>
+      <w:pPr>
+        <w:jc w:val="right"/>
+        <w:rPr>
+          <w:color w:val="BFBFBF" w:themeColor="background1" w:themeShade="BF"/>
+        </w:rPr>
+      </w:pPr>
+      <w:r>
+        <w:rPr>
+          <w:color w:val="BFBFBF" w:themeColor="background1" w:themeShade="BF"/>
+        </w:rPr>
+        <w:t>9</w:t>
+      </w:r>
+    </w:p>
     <w:sectPr>
-      <w:headerReference w:type="default" r:id="rId11"/>
-      <w:footerReference w:type="default" r:id="rId12"/>
-      <w:headerReference w:type="first" r:id="rId13"/>
-      <w:footerReference w:type="first" r:id="rId14"/>
+      <w:headerReference w:type="default" r:id="rId18"/>
+      <w:footerReference w:type="default" r:id="rId19"/>
+      <w:headerReference w:type="first" r:id="rId20"/>
+      <w:footerReference w:type="first" r:id="rId21"/>
       <w:pgSz w:w="11906" w:h="16838" w:code="9"/>
       <w:pgMar w:top="1440" w:right="1616" w:bottom="1440" w:left="1616" w:header="720" w:footer="720" w:gutter="0"/>
       <w:pgNumType w:start="0"/>
@@ -1955,7 +3292,7 @@
 </file>
 
 <file path=word/endnotes.xml><?xml version="1.0" encoding="utf-8"?>
-<w:endnotes xmlns:wpc="http://schemas.microsoft.com/office/word/2010/wordprocessingCanvas" xmlns:cx="http://schemas.microsoft.com/office/drawing/2014/chartex" xmlns:cx1="http://schemas.microsoft.com/office/drawing/2015/9/8/chartex" xmlns:cx2="http://schemas.microsoft.com/office/drawing/2015/10/21/chartex" xmlns:cx3="http://schemas.microsoft.com/office/drawing/2016/5/9/chartex" xmlns:cx4="http://schemas.microsoft.com/office/drawing/2016/5/10/chartex" xmlns:cx5="http://schemas.microsoft.com/office/drawing/2016/5/11/chartex" xmlns:cx6="http://schemas.microsoft.com/office/drawing/2016/5/12/chartex" xmlns:cx7="http://schemas.microsoft.com/office/drawing/2016/5/13/chartex" xmlns:cx8="http://schemas.microsoft.com/office/drawing/2016/5/14/chartex" xmlns:mc="http://schemas.openxmlformats.org/markup-compatibility/2006" xmlns:aink="http://schemas.microsoft.com/office/drawing/2016/ink" xmlns:am3d="http://schemas.microsoft.com/office/drawing/2017/model3d" xmlns:o="urn:schemas-microsoft-com:office:office" xmlns:oel="http://schemas.microsoft.com/office/2019/extlst" xmlns:r="http://schemas.openxmlformats.org/officeDocument/2006/relationships" xmlns:m="http://schemas.openxmlformats.org/officeDocument/2006/math" xmlns:v="urn:schemas-microsoft-com:vml" xmlns:wp14="http://schemas.microsoft.com/office/word/2010/wordprocessingDrawing" xmlns:wp="http://schemas.openxmlformats.org/drawingml/2006/wordprocessingDrawing" xmlns:w10="urn:schemas-microsoft-com:office:word" xmlns:w="http://schemas.openxmlformats.org/wordprocessingml/2006/main" xmlns:w14="http://schemas.microsoft.com/office/word/2010/wordml" xmlns:w15="http://schemas.microsoft.com/office/word/2012/wordml" xmlns:w16cex="http://schemas.microsoft.com/office/word/2018/wordml/cex" xmlns:w16cid="http://schemas.microsoft.com/office/word/2016/wordml/cid" xmlns:w16="http://schemas.microsoft.com/office/word/2018/wordml" xmlns:w16du="http://schemas.microsoft.com/office/word/2023/wordml/word16du" xmlns:w16sdtdh="http://schemas.microsoft.com/office/word/2020/wordml/sdtdatahash" xmlns:w16se="http://schemas.microsoft.com/office/word/2015/wordml/symex" xmlns:wpg="http://schemas.microsoft.com/office/word/2010/wordprocessingGroup" xmlns:wpi="http://schemas.microsoft.com/office/word/2010/wordprocessingInk" xmlns:wne="http://schemas.microsoft.com/office/word/2006/wordml" xmlns:wps="http://schemas.microsoft.com/office/word/2010/wordprocessingShape" mc:Ignorable="w14 w15 w16se w16cid w16 w16cex w16sdtdh wp14">
+<w:endnotes xmlns:wpc="http://schemas.microsoft.com/office/word/2010/wordprocessingCanvas" xmlns:cx="http://schemas.microsoft.com/office/drawing/2014/chartex" xmlns:cx1="http://schemas.microsoft.com/office/drawing/2015/9/8/chartex" xmlns:cx2="http://schemas.microsoft.com/office/drawing/2015/10/21/chartex" xmlns:cx3="http://schemas.microsoft.com/office/drawing/2016/5/9/chartex" xmlns:cx4="http://schemas.microsoft.com/office/drawing/2016/5/10/chartex" xmlns:cx5="http://schemas.microsoft.com/office/drawing/2016/5/11/chartex" xmlns:cx6="http://schemas.microsoft.com/office/drawing/2016/5/12/chartex" xmlns:cx7="http://schemas.microsoft.com/office/drawing/2016/5/13/chartex" xmlns:cx8="http://schemas.microsoft.com/office/drawing/2016/5/14/chartex" xmlns:mc="http://schemas.openxmlformats.org/markup-compatibility/2006" xmlns:aink="http://schemas.microsoft.com/office/drawing/2016/ink" xmlns:am3d="http://schemas.microsoft.com/office/drawing/2017/model3d" xmlns:o="urn:schemas-microsoft-com:office:office" xmlns:oel="http://schemas.microsoft.com/office/2019/extlst" xmlns:r="http://schemas.openxmlformats.org/officeDocument/2006/relationships" xmlns:m="http://schemas.openxmlformats.org/officeDocument/2006/math" xmlns:v="urn:schemas-microsoft-com:vml" xmlns:wp14="http://schemas.microsoft.com/office/word/2010/wordprocessingDrawing" xmlns:wp="http://schemas.openxmlformats.org/drawingml/2006/wordprocessingDrawing" xmlns:w10="urn:schemas-microsoft-com:office:word" xmlns:w="http://schemas.openxmlformats.org/wordprocessingml/2006/main" xmlns:w14="http://schemas.microsoft.com/office/word/2010/wordml" xmlns:w15="http://schemas.microsoft.com/office/word/2012/wordml" xmlns:w16cex="http://schemas.microsoft.com/office/word/2018/wordml/cex" xmlns:w16cid="http://schemas.microsoft.com/office/word/2016/wordml/cid" xmlns:w16="http://schemas.microsoft.com/office/word/2018/wordml" xmlns:w16sdtdh="http://schemas.microsoft.com/office/word/2020/wordml/sdtdatahash" xmlns:w16se="http://schemas.microsoft.com/office/word/2015/wordml/symex" xmlns:wpg="http://schemas.microsoft.com/office/word/2010/wordprocessingGroup" xmlns:wpi="http://schemas.microsoft.com/office/word/2010/wordprocessingInk" xmlns:wne="http://schemas.microsoft.com/office/word/2006/wordml" xmlns:wps="http://schemas.microsoft.com/office/word/2010/wordprocessingShape" mc:Ignorable="w14 w15 w16se w16cid w16 w16cex w16sdtdh wp14">
   <w:endnote w:type="separator" w:id="-1">
     <w:p>
       <w:pPr>
@@ -1987,102 +3324,75 @@
 </file>
 
 <file path=word/footer1.xml><?xml version="1.0" encoding="utf-8"?>
-<w:ftr xmlns:wpc="http://schemas.microsoft.com/office/word/2010/wordprocessingCanvas" xmlns:cx="http://schemas.microsoft.com/office/drawing/2014/chartex" xmlns:cx1="http://schemas.microsoft.com/office/drawing/2015/9/8/chartex" xmlns:cx2="http://schemas.microsoft.com/office/drawing/2015/10/21/chartex" xmlns:cx3="http://schemas.microsoft.com/office/drawing/2016/5/9/chartex" xmlns:cx4="http://schemas.microsoft.com/office/drawing/2016/5/10/chartex" xmlns:cx5="http://schemas.microsoft.com/office/drawing/2016/5/11/chartex" xmlns:cx6="http://schemas.microsoft.com/office/drawing/2016/5/12/chartex" xmlns:cx7="http://schemas.microsoft.com/office/drawing/2016/5/13/chartex" xmlns:cx8="http://schemas.microsoft.com/office/drawing/2016/5/14/chartex" xmlns:mc="http://schemas.openxmlformats.org/markup-compatibility/2006" xmlns:aink="http://schemas.microsoft.com/office/drawing/2016/ink" xmlns:am3d="http://schemas.microsoft.com/office/drawing/2017/model3d" xmlns:o="urn:schemas-microsoft-com:office:office" xmlns:oel="http://schemas.microsoft.com/office/2019/extlst" xmlns:r="http://schemas.openxmlformats.org/officeDocument/2006/relationships" xmlns:m="http://schemas.openxmlformats.org/officeDocument/2006/math" xmlns:v="urn:schemas-microsoft-com:vml" xmlns:wp14="http://schemas.microsoft.com/office/word/2010/wordprocessingDrawing" xmlns:wp="http://schemas.openxmlformats.org/drawingml/2006/wordprocessingDrawing" xmlns:w10="urn:schemas-microsoft-com:office:word" xmlns:w="http://schemas.openxmlformats.org/wordprocessingml/2006/main" xmlns:w14="http://schemas.microsoft.com/office/word/2010/wordml" xmlns:w15="http://schemas.microsoft.com/office/word/2012/wordml" xmlns:w16cex="http://schemas.microsoft.com/office/word/2018/wordml/cex" xmlns:w16cid="http://schemas.microsoft.com/office/word/2016/wordml/cid" xmlns:w16="http://schemas.microsoft.com/office/word/2018/wordml" xmlns:w16du="http://schemas.microsoft.com/office/word/2023/wordml/word16du" xmlns:w16sdtdh="http://schemas.microsoft.com/office/word/2020/wordml/sdtdatahash" xmlns:w16se="http://schemas.microsoft.com/office/word/2015/wordml/symex" xmlns:wpg="http://schemas.microsoft.com/office/word/2010/wordprocessingGroup" xmlns:wpi="http://schemas.microsoft.com/office/word/2010/wordprocessingInk" xmlns:wne="http://schemas.microsoft.com/office/word/2006/wordml" xmlns:wps="http://schemas.microsoft.com/office/word/2010/wordprocessingShape" mc:Ignorable="w14 w15 w16se w16cid w16 w16cex w16sdtdh wp14">
+<w:ftr xmlns:wpc="http://schemas.microsoft.com/office/word/2010/wordprocessingCanvas" xmlns:cx="http://schemas.microsoft.com/office/drawing/2014/chartex" xmlns:cx1="http://schemas.microsoft.com/office/drawing/2015/9/8/chartex" xmlns:cx2="http://schemas.microsoft.com/office/drawing/2015/10/21/chartex" xmlns:cx3="http://schemas.microsoft.com/office/drawing/2016/5/9/chartex" xmlns:cx4="http://schemas.microsoft.com/office/drawing/2016/5/10/chartex" xmlns:cx5="http://schemas.microsoft.com/office/drawing/2016/5/11/chartex" xmlns:cx6="http://schemas.microsoft.com/office/drawing/2016/5/12/chartex" xmlns:cx7="http://schemas.microsoft.com/office/drawing/2016/5/13/chartex" xmlns:cx8="http://schemas.microsoft.com/office/drawing/2016/5/14/chartex" xmlns:mc="http://schemas.openxmlformats.org/markup-compatibility/2006" xmlns:aink="http://schemas.microsoft.com/office/drawing/2016/ink" xmlns:am3d="http://schemas.microsoft.com/office/drawing/2017/model3d" xmlns:o="urn:schemas-microsoft-com:office:office" xmlns:oel="http://schemas.microsoft.com/office/2019/extlst" xmlns:r="http://schemas.openxmlformats.org/officeDocument/2006/relationships" xmlns:m="http://schemas.openxmlformats.org/officeDocument/2006/math" xmlns:v="urn:schemas-microsoft-com:vml" xmlns:wp14="http://schemas.microsoft.com/office/word/2010/wordprocessingDrawing" xmlns:wp="http://schemas.openxmlformats.org/drawingml/2006/wordprocessingDrawing" xmlns:w10="urn:schemas-microsoft-com:office:word" xmlns:w="http://schemas.openxmlformats.org/wordprocessingml/2006/main" xmlns:w14="http://schemas.microsoft.com/office/word/2010/wordml" xmlns:w15="http://schemas.microsoft.com/office/word/2012/wordml" xmlns:w16cex="http://schemas.microsoft.com/office/word/2018/wordml/cex" xmlns:w16cid="http://schemas.microsoft.com/office/word/2016/wordml/cid" xmlns:w16="http://schemas.microsoft.com/office/word/2018/wordml" xmlns:w16sdtdh="http://schemas.microsoft.com/office/word/2020/wordml/sdtdatahash" xmlns:w16se="http://schemas.microsoft.com/office/word/2015/wordml/symex" xmlns:wpg="http://schemas.microsoft.com/office/word/2010/wordprocessingGroup" xmlns:wpi="http://schemas.microsoft.com/office/word/2010/wordprocessingInk" xmlns:wne="http://schemas.microsoft.com/office/word/2006/wordml" xmlns:wps="http://schemas.microsoft.com/office/word/2010/wordprocessingShape" mc:Ignorable="w14 w15 w16se w16cid w16 w16cex w16sdtdh wp14">
   <w:p>
     <w:pPr>
       <w:pStyle w:val="Piedepgina"/>
     </w:pPr>
-    <w:r>
-      <w:rPr>
-        <w:lang w:bidi="es-ES"/>
-      </w:rPr>
-      <w:t xml:space="preserve">PÁGINA </w:t>
-    </w:r>
-    <w:r>
-      <w:rPr>
-        <w:lang w:bidi="es-ES"/>
-      </w:rPr>
-      <w:fldChar w:fldCharType="begin"/>
-    </w:r>
-    <w:r>
-      <w:rPr>
-        <w:lang w:bidi="es-ES"/>
-      </w:rPr>
-      <w:instrText xml:space="preserve"> PAGE  \* Arabic  \* MERGEFORMAT </w:instrText>
-    </w:r>
-    <w:r>
-      <w:rPr>
-        <w:lang w:bidi="es-ES"/>
-      </w:rPr>
-      <w:fldChar w:fldCharType="separate"/>
-    </w:r>
-    <w:r>
-      <w:rPr>
-        <w:noProof/>
-        <w:lang w:bidi="es-ES"/>
-      </w:rPr>
-      <w:t>3</w:t>
-    </w:r>
-    <w:r>
-      <w:rPr>
-        <w:lang w:bidi="es-ES"/>
-      </w:rPr>
-      <w:fldChar w:fldCharType="end"/>
-    </w:r>
+  </w:p>
+  <w:p>
+    <w:pPr>
+      <w:pStyle w:val="Piedepgina"/>
+      <w:jc w:val="center"/>
+    </w:pPr>
   </w:p>
 </w:ftr>
 </file>
 
 <file path=word/footer2.xml><?xml version="1.0" encoding="utf-8"?>
-<w:ftr xmlns:wpc="http://schemas.microsoft.com/office/word/2010/wordprocessingCanvas" xmlns:cx="http://schemas.microsoft.com/office/drawing/2014/chartex" xmlns:cx1="http://schemas.microsoft.com/office/drawing/2015/9/8/chartex" xmlns:cx2="http://schemas.microsoft.com/office/drawing/2015/10/21/chartex" xmlns:cx3="http://schemas.microsoft.com/office/drawing/2016/5/9/chartex" xmlns:cx4="http://schemas.microsoft.com/office/drawing/2016/5/10/chartex" xmlns:cx5="http://schemas.microsoft.com/office/drawing/2016/5/11/chartex" xmlns:cx6="http://schemas.microsoft.com/office/drawing/2016/5/12/chartex" xmlns:cx7="http://schemas.microsoft.com/office/drawing/2016/5/13/chartex" xmlns:cx8="http://schemas.microsoft.com/office/drawing/2016/5/14/chartex" xmlns:mc="http://schemas.openxmlformats.org/markup-compatibility/2006" xmlns:aink="http://schemas.microsoft.com/office/drawing/2016/ink" xmlns:am3d="http://schemas.microsoft.com/office/drawing/2017/model3d" xmlns:o="urn:schemas-microsoft-com:office:office" xmlns:oel="http://schemas.microsoft.com/office/2019/extlst" xmlns:r="http://schemas.openxmlformats.org/officeDocument/2006/relationships" xmlns:m="http://schemas.openxmlformats.org/officeDocument/2006/math" xmlns:v="urn:schemas-microsoft-com:vml" xmlns:wp14="http://schemas.microsoft.com/office/word/2010/wordprocessingDrawing" xmlns:wp="http://schemas.openxmlformats.org/drawingml/2006/wordprocessingDrawing" xmlns:w10="urn:schemas-microsoft-com:office:word" xmlns:w="http://schemas.openxmlformats.org/wordprocessingml/2006/main" xmlns:w14="http://schemas.microsoft.com/office/word/2010/wordml" xmlns:w15="http://schemas.microsoft.com/office/word/2012/wordml" xmlns:w16cex="http://schemas.microsoft.com/office/word/2018/wordml/cex" xmlns:w16cid="http://schemas.microsoft.com/office/word/2016/wordml/cid" xmlns:w16="http://schemas.microsoft.com/office/word/2018/wordml" xmlns:w16du="http://schemas.microsoft.com/office/word/2023/wordml/word16du" xmlns:w16sdtdh="http://schemas.microsoft.com/office/word/2020/wordml/sdtdatahash" xmlns:w16se="http://schemas.microsoft.com/office/word/2015/wordml/symex" xmlns:wpg="http://schemas.microsoft.com/office/word/2010/wordprocessingGroup" xmlns:wpi="http://schemas.microsoft.com/office/word/2010/wordprocessingInk" xmlns:wne="http://schemas.microsoft.com/office/word/2006/wordml" xmlns:wps="http://schemas.microsoft.com/office/word/2010/wordprocessingShape" mc:Ignorable="w14 w15 w16se w16cid w16 w16cex w16sdtdh wp14">
-  <w:tbl>
-    <w:tblPr>
-      <w:tblW w:w="0" w:type="auto"/>
-      <w:tblLayout w:type="fixed"/>
-      <w:tblLook w:val="06A0" w:firstRow="1" w:lastRow="0" w:firstColumn="1" w:lastColumn="0" w:noHBand="1" w:noVBand="1"/>
-    </w:tblPr>
-    <w:tblGrid>
-      <w:gridCol w:w="2890"/>
-      <w:gridCol w:w="2890"/>
-      <w:gridCol w:w="2890"/>
-    </w:tblGrid>
-    <w:tr>
-      <w:tc>
-        <w:tcPr>
-          <w:tcW w:w="2890" w:type="dxa"/>
-        </w:tcPr>
-        <w:p>
-          <w:pPr>
-            <w:pStyle w:val="Encabezado"/>
-            <w:ind w:left="-115"/>
-          </w:pPr>
-        </w:p>
-      </w:tc>
-      <w:tc>
-        <w:tcPr>
-          <w:tcW w:w="2890" w:type="dxa"/>
-        </w:tcPr>
-        <w:p>
-          <w:pPr>
-            <w:pStyle w:val="Encabezado"/>
-            <w:jc w:val="center"/>
-          </w:pPr>
-        </w:p>
-      </w:tc>
-      <w:tc>
-        <w:tcPr>
-          <w:tcW w:w="2890" w:type="dxa"/>
-        </w:tcPr>
-        <w:p>
-          <w:pPr>
-            <w:pStyle w:val="Encabezado"/>
-            <w:ind w:right="-115"/>
-            <w:jc w:val="right"/>
-          </w:pPr>
-        </w:p>
-      </w:tc>
-    </w:tr>
-  </w:tbl>
+<w:ftr xmlns:wpc="http://schemas.microsoft.com/office/word/2010/wordprocessingCanvas" xmlns:cx="http://schemas.microsoft.com/office/drawing/2014/chartex" xmlns:cx1="http://schemas.microsoft.com/office/drawing/2015/9/8/chartex" xmlns:cx2="http://schemas.microsoft.com/office/drawing/2015/10/21/chartex" xmlns:cx3="http://schemas.microsoft.com/office/drawing/2016/5/9/chartex" xmlns:cx4="http://schemas.microsoft.com/office/drawing/2016/5/10/chartex" xmlns:cx5="http://schemas.microsoft.com/office/drawing/2016/5/11/chartex" xmlns:cx6="http://schemas.microsoft.com/office/drawing/2016/5/12/chartex" xmlns:cx7="http://schemas.microsoft.com/office/drawing/2016/5/13/chartex" xmlns:cx8="http://schemas.microsoft.com/office/drawing/2016/5/14/chartex" xmlns:mc="http://schemas.openxmlformats.org/markup-compatibility/2006" xmlns:aink="http://schemas.microsoft.com/office/drawing/2016/ink" xmlns:am3d="http://schemas.microsoft.com/office/drawing/2017/model3d" xmlns:o="urn:schemas-microsoft-com:office:office" xmlns:oel="http://schemas.microsoft.com/office/2019/extlst" xmlns:r="http://schemas.openxmlformats.org/officeDocument/2006/relationships" xmlns:m="http://schemas.openxmlformats.org/officeDocument/2006/math" xmlns:v="urn:schemas-microsoft-com:vml" xmlns:wp14="http://schemas.microsoft.com/office/word/2010/wordprocessingDrawing" xmlns:wp="http://schemas.openxmlformats.org/drawingml/2006/wordprocessingDrawing" xmlns:w10="urn:schemas-microsoft-com:office:word" xmlns:w="http://schemas.openxmlformats.org/wordprocessingml/2006/main" xmlns:w14="http://schemas.microsoft.com/office/word/2010/wordml" xmlns:w15="http://schemas.microsoft.com/office/word/2012/wordml" xmlns:w16cex="http://schemas.microsoft.com/office/word/2018/wordml/cex" xmlns:w16cid="http://schemas.microsoft.com/office/word/2016/wordml/cid" xmlns:w16="http://schemas.microsoft.com/office/word/2018/wordml" xmlns:w16sdtdh="http://schemas.microsoft.com/office/word/2020/wordml/sdtdatahash" xmlns:w16se="http://schemas.microsoft.com/office/word/2015/wordml/symex" xmlns:wpg="http://schemas.microsoft.com/office/word/2010/wordprocessingGroup" xmlns:wpi="http://schemas.microsoft.com/office/word/2010/wordprocessingInk" xmlns:wne="http://schemas.microsoft.com/office/word/2006/wordml" xmlns:wps="http://schemas.microsoft.com/office/word/2010/wordprocessingShape" mc:Ignorable="w14 w15 w16se w16cid w16 w16cex w16sdtdh wp14">
+  <w:p>
+    <w:pPr>
+      <w:pStyle w:val="Piedepgina"/>
+    </w:pPr>
+  </w:p>
+  <w:p>
+    <w:pPr>
+      <w:pStyle w:val="Piedepgina"/>
+      <w:jc w:val="center"/>
+    </w:pPr>
+  </w:p>
+</w:ftr>
+</file>
+
+<file path=word/footer3.xml><?xml version="1.0" encoding="utf-8"?>
+<w:ftr xmlns:wpc="http://schemas.microsoft.com/office/word/2010/wordprocessingCanvas" xmlns:cx="http://schemas.microsoft.com/office/drawing/2014/chartex" xmlns:cx1="http://schemas.microsoft.com/office/drawing/2015/9/8/chartex" xmlns:cx2="http://schemas.microsoft.com/office/drawing/2015/10/21/chartex" xmlns:cx3="http://schemas.microsoft.com/office/drawing/2016/5/9/chartex" xmlns:cx4="http://schemas.microsoft.com/office/drawing/2016/5/10/chartex" xmlns:cx5="http://schemas.microsoft.com/office/drawing/2016/5/11/chartex" xmlns:cx6="http://schemas.microsoft.com/office/drawing/2016/5/12/chartex" xmlns:cx7="http://schemas.microsoft.com/office/drawing/2016/5/13/chartex" xmlns:cx8="http://schemas.microsoft.com/office/drawing/2016/5/14/chartex" xmlns:mc="http://schemas.openxmlformats.org/markup-compatibility/2006" xmlns:aink="http://schemas.microsoft.com/office/drawing/2016/ink" xmlns:am3d="http://schemas.microsoft.com/office/drawing/2017/model3d" xmlns:o="urn:schemas-microsoft-com:office:office" xmlns:oel="http://schemas.microsoft.com/office/2019/extlst" xmlns:r="http://schemas.openxmlformats.org/officeDocument/2006/relationships" xmlns:m="http://schemas.openxmlformats.org/officeDocument/2006/math" xmlns:v="urn:schemas-microsoft-com:vml" xmlns:wp14="http://schemas.microsoft.com/office/word/2010/wordprocessingDrawing" xmlns:wp="http://schemas.openxmlformats.org/drawingml/2006/wordprocessingDrawing" xmlns:w10="urn:schemas-microsoft-com:office:word" xmlns:w="http://schemas.openxmlformats.org/wordprocessingml/2006/main" xmlns:w14="http://schemas.microsoft.com/office/word/2010/wordml" xmlns:w15="http://schemas.microsoft.com/office/word/2012/wordml" xmlns:w16cex="http://schemas.microsoft.com/office/word/2018/wordml/cex" xmlns:w16cid="http://schemas.microsoft.com/office/word/2016/wordml/cid" xmlns:w16="http://schemas.microsoft.com/office/word/2018/wordml" xmlns:w16sdtdh="http://schemas.microsoft.com/office/word/2020/wordml/sdtdatahash" xmlns:w16se="http://schemas.microsoft.com/office/word/2015/wordml/symex" xmlns:wpg="http://schemas.microsoft.com/office/word/2010/wordprocessingGroup" xmlns:wpi="http://schemas.microsoft.com/office/word/2010/wordprocessingInk" xmlns:wne="http://schemas.microsoft.com/office/word/2006/wordml" xmlns:wps="http://schemas.microsoft.com/office/word/2010/wordprocessingShape" mc:Ignorable="w14 w15 w16se w16cid w16 w16cex w16sdtdh wp14">
+  <w:p>
+    <w:pPr>
+      <w:pStyle w:val="Piedepgina"/>
+    </w:pPr>
+  </w:p>
+  <w:p>
+    <w:pPr>
+      <w:pStyle w:val="Piedepgina"/>
+    </w:pPr>
+  </w:p>
+</w:ftr>
+</file>
+
+<file path=word/footer4.xml><?xml version="1.0" encoding="utf-8"?>
+<w:ftr xmlns:wpc="http://schemas.microsoft.com/office/word/2010/wordprocessingCanvas" xmlns:cx="http://schemas.microsoft.com/office/drawing/2014/chartex" xmlns:cx1="http://schemas.microsoft.com/office/drawing/2015/9/8/chartex" xmlns:cx2="http://schemas.microsoft.com/office/drawing/2015/10/21/chartex" xmlns:cx3="http://schemas.microsoft.com/office/drawing/2016/5/9/chartex" xmlns:cx4="http://schemas.microsoft.com/office/drawing/2016/5/10/chartex" xmlns:cx5="http://schemas.microsoft.com/office/drawing/2016/5/11/chartex" xmlns:cx6="http://schemas.microsoft.com/office/drawing/2016/5/12/chartex" xmlns:cx7="http://schemas.microsoft.com/office/drawing/2016/5/13/chartex" xmlns:cx8="http://schemas.microsoft.com/office/drawing/2016/5/14/chartex" xmlns:mc="http://schemas.openxmlformats.org/markup-compatibility/2006" xmlns:aink="http://schemas.microsoft.com/office/drawing/2016/ink" xmlns:am3d="http://schemas.microsoft.com/office/drawing/2017/model3d" xmlns:o="urn:schemas-microsoft-com:office:office" xmlns:oel="http://schemas.microsoft.com/office/2019/extlst" xmlns:r="http://schemas.openxmlformats.org/officeDocument/2006/relationships" xmlns:m="http://schemas.openxmlformats.org/officeDocument/2006/math" xmlns:v="urn:schemas-microsoft-com:vml" xmlns:wp14="http://schemas.microsoft.com/office/word/2010/wordprocessingDrawing" xmlns:wp="http://schemas.openxmlformats.org/drawingml/2006/wordprocessingDrawing" xmlns:w10="urn:schemas-microsoft-com:office:word" xmlns:w="http://schemas.openxmlformats.org/wordprocessingml/2006/main" xmlns:w14="http://schemas.microsoft.com/office/word/2010/wordml" xmlns:w15="http://schemas.microsoft.com/office/word/2012/wordml" xmlns:w16cex="http://schemas.microsoft.com/office/word/2018/wordml/cex" xmlns:w16cid="http://schemas.microsoft.com/office/word/2016/wordml/cid" xmlns:w16="http://schemas.microsoft.com/office/word/2018/wordml" xmlns:w16sdtdh="http://schemas.microsoft.com/office/word/2020/wordml/sdtdatahash" xmlns:w16se="http://schemas.microsoft.com/office/word/2015/wordml/symex" xmlns:wpg="http://schemas.microsoft.com/office/word/2010/wordprocessingGroup" xmlns:wpi="http://schemas.microsoft.com/office/word/2010/wordprocessingInk" xmlns:wne="http://schemas.microsoft.com/office/word/2006/wordml" xmlns:wps="http://schemas.microsoft.com/office/word/2010/wordprocessingShape" mc:Ignorable="w14 w15 w16se w16cid w16 w16cex w16sdtdh wp14">
+  <w:p>
+    <w:pPr>
+      <w:pStyle w:val="Piedepgina"/>
+    </w:pPr>
+  </w:p>
+  <w:p>
+    <w:pPr>
+      <w:pStyle w:val="Piedepgina"/>
+      <w:jc w:val="center"/>
+    </w:pPr>
+  </w:p>
+</w:ftr>
+</file>
+
+<file path=word/footer5.xml><?xml version="1.0" encoding="utf-8"?>
+<w:ftr xmlns:wpc="http://schemas.microsoft.com/office/word/2010/wordprocessingCanvas" xmlns:cx="http://schemas.microsoft.com/office/drawing/2014/chartex" xmlns:cx1="http://schemas.microsoft.com/office/drawing/2015/9/8/chartex" xmlns:cx2="http://schemas.microsoft.com/office/drawing/2015/10/21/chartex" xmlns:cx3="http://schemas.microsoft.com/office/drawing/2016/5/9/chartex" xmlns:cx4="http://schemas.microsoft.com/office/drawing/2016/5/10/chartex" xmlns:cx5="http://schemas.microsoft.com/office/drawing/2016/5/11/chartex" xmlns:cx6="http://schemas.microsoft.com/office/drawing/2016/5/12/chartex" xmlns:cx7="http://schemas.microsoft.com/office/drawing/2016/5/13/chartex" xmlns:cx8="http://schemas.microsoft.com/office/drawing/2016/5/14/chartex" xmlns:mc="http://schemas.openxmlformats.org/markup-compatibility/2006" xmlns:aink="http://schemas.microsoft.com/office/drawing/2016/ink" xmlns:am3d="http://schemas.microsoft.com/office/drawing/2017/model3d" xmlns:o="urn:schemas-microsoft-com:office:office" xmlns:oel="http://schemas.microsoft.com/office/2019/extlst" xmlns:r="http://schemas.openxmlformats.org/officeDocument/2006/relationships" xmlns:m="http://schemas.openxmlformats.org/officeDocument/2006/math" xmlns:v="urn:schemas-microsoft-com:vml" xmlns:wp14="http://schemas.microsoft.com/office/word/2010/wordprocessingDrawing" xmlns:wp="http://schemas.openxmlformats.org/drawingml/2006/wordprocessingDrawing" xmlns:w10="urn:schemas-microsoft-com:office:word" xmlns:w="http://schemas.openxmlformats.org/wordprocessingml/2006/main" xmlns:w14="http://schemas.microsoft.com/office/word/2010/wordml" xmlns:w15="http://schemas.microsoft.com/office/word/2012/wordml" xmlns:w16cex="http://schemas.microsoft.com/office/word/2018/wordml/cex" xmlns:w16cid="http://schemas.microsoft.com/office/word/2016/wordml/cid" xmlns:w16="http://schemas.microsoft.com/office/word/2018/wordml" xmlns:w16sdtdh="http://schemas.microsoft.com/office/word/2020/wordml/sdtdatahash" xmlns:w16se="http://schemas.microsoft.com/office/word/2015/wordml/symex" xmlns:wpg="http://schemas.microsoft.com/office/word/2010/wordprocessingGroup" xmlns:wpi="http://schemas.microsoft.com/office/word/2010/wordprocessingInk" xmlns:wne="http://schemas.microsoft.com/office/word/2006/wordml" xmlns:wps="http://schemas.microsoft.com/office/word/2010/wordprocessingShape" mc:Ignorable="w14 w15 w16se w16cid w16 w16cex w16sdtdh wp14">
+  <w:p>
+    <w:pPr>
+      <w:pStyle w:val="Piedepgina"/>
+    </w:pPr>
+  </w:p>
   <w:p>
     <w:pPr>
       <w:pStyle w:val="Piedepgina"/>
@@ -2092,7 +3402,7 @@
 </file>
 
 <file path=word/footnotes.xml><?xml version="1.0" encoding="utf-8"?>
-<w:footnotes xmlns:wpc="http://schemas.microsoft.com/office/word/2010/wordprocessingCanvas" xmlns:cx="http://schemas.microsoft.com/office/drawing/2014/chartex" xmlns:cx1="http://schemas.microsoft.com/office/drawing/2015/9/8/chartex" xmlns:cx2="http://schemas.microsoft.com/office/drawing/2015/10/21/chartex" xmlns:cx3="http://schemas.microsoft.com/office/drawing/2016/5/9/chartex" xmlns:cx4="http://schemas.microsoft.com/office/drawing/2016/5/10/chartex" xmlns:cx5="http://schemas.microsoft.com/office/drawing/2016/5/11/chartex" xmlns:cx6="http://schemas.microsoft.com/office/drawing/2016/5/12/chartex" xmlns:cx7="http://schemas.microsoft.com/office/drawing/2016/5/13/chartex" xmlns:cx8="http://schemas.microsoft.com/office/drawing/2016/5/14/chartex" xmlns:mc="http://schemas.openxmlformats.org/markup-compatibility/2006" xmlns:aink="http://schemas.microsoft.com/office/drawing/2016/ink" xmlns:am3d="http://schemas.microsoft.com/office/drawing/2017/model3d" xmlns:o="urn:schemas-microsoft-com:office:office" xmlns:oel="http://schemas.microsoft.com/office/2019/extlst" xmlns:r="http://schemas.openxmlformats.org/officeDocument/2006/relationships" xmlns:m="http://schemas.openxmlformats.org/officeDocument/2006/math" xmlns:v="urn:schemas-microsoft-com:vml" xmlns:wp14="http://schemas.microsoft.com/office/word/2010/wordprocessingDrawing" xmlns:wp="http://schemas.openxmlformats.org/drawingml/2006/wordprocessingDrawing" xmlns:w10="urn:schemas-microsoft-com:office:word" xmlns:w="http://schemas.openxmlformats.org/wordprocessingml/2006/main" xmlns:w14="http://schemas.microsoft.com/office/word/2010/wordml" xmlns:w15="http://schemas.microsoft.com/office/word/2012/wordml" xmlns:w16cex="http://schemas.microsoft.com/office/word/2018/wordml/cex" xmlns:w16cid="http://schemas.microsoft.com/office/word/2016/wordml/cid" xmlns:w16="http://schemas.microsoft.com/office/word/2018/wordml" xmlns:w16du="http://schemas.microsoft.com/office/word/2023/wordml/word16du" xmlns:w16sdtdh="http://schemas.microsoft.com/office/word/2020/wordml/sdtdatahash" xmlns:w16se="http://schemas.microsoft.com/office/word/2015/wordml/symex" xmlns:wpg="http://schemas.microsoft.com/office/word/2010/wordprocessingGroup" xmlns:wpi="http://schemas.microsoft.com/office/word/2010/wordprocessingInk" xmlns:wne="http://schemas.microsoft.com/office/word/2006/wordml" xmlns:wps="http://schemas.microsoft.com/office/word/2010/wordprocessingShape" mc:Ignorable="w14 w15 w16se w16cid w16 w16cex w16sdtdh wp14">
+<w:footnotes xmlns:wpc="http://schemas.microsoft.com/office/word/2010/wordprocessingCanvas" xmlns:cx="http://schemas.microsoft.com/office/drawing/2014/chartex" xmlns:cx1="http://schemas.microsoft.com/office/drawing/2015/9/8/chartex" xmlns:cx2="http://schemas.microsoft.com/office/drawing/2015/10/21/chartex" xmlns:cx3="http://schemas.microsoft.com/office/drawing/2016/5/9/chartex" xmlns:cx4="http://schemas.microsoft.com/office/drawing/2016/5/10/chartex" xmlns:cx5="http://schemas.microsoft.com/office/drawing/2016/5/11/chartex" xmlns:cx6="http://schemas.microsoft.com/office/drawing/2016/5/12/chartex" xmlns:cx7="http://schemas.microsoft.com/office/drawing/2016/5/13/chartex" xmlns:cx8="http://schemas.microsoft.com/office/drawing/2016/5/14/chartex" xmlns:mc="http://schemas.openxmlformats.org/markup-compatibility/2006" xmlns:aink="http://schemas.microsoft.com/office/drawing/2016/ink" xmlns:am3d="http://schemas.microsoft.com/office/drawing/2017/model3d" xmlns:o="urn:schemas-microsoft-com:office:office" xmlns:oel="http://schemas.microsoft.com/office/2019/extlst" xmlns:r="http://schemas.openxmlformats.org/officeDocument/2006/relationships" xmlns:m="http://schemas.openxmlformats.org/officeDocument/2006/math" xmlns:v="urn:schemas-microsoft-com:vml" xmlns:wp14="http://schemas.microsoft.com/office/word/2010/wordprocessingDrawing" xmlns:wp="http://schemas.openxmlformats.org/drawingml/2006/wordprocessingDrawing" xmlns:w10="urn:schemas-microsoft-com:office:word" xmlns:w="http://schemas.openxmlformats.org/wordprocessingml/2006/main" xmlns:w14="http://schemas.microsoft.com/office/word/2010/wordml" xmlns:w15="http://schemas.microsoft.com/office/word/2012/wordml" xmlns:w16cex="http://schemas.microsoft.com/office/word/2018/wordml/cex" xmlns:w16cid="http://schemas.microsoft.com/office/word/2016/wordml/cid" xmlns:w16="http://schemas.microsoft.com/office/word/2018/wordml" xmlns:w16sdtdh="http://schemas.microsoft.com/office/word/2020/wordml/sdtdatahash" xmlns:w16se="http://schemas.microsoft.com/office/word/2015/wordml/symex" xmlns:wpg="http://schemas.microsoft.com/office/word/2010/wordprocessingGroup" xmlns:wpi="http://schemas.microsoft.com/office/word/2010/wordprocessingInk" xmlns:wne="http://schemas.microsoft.com/office/word/2006/wordml" xmlns:wps="http://schemas.microsoft.com/office/word/2010/wordprocessingShape" mc:Ignorable="w14 w15 w16se w16cid w16 w16cex w16sdtdh wp14">
   <w:footnote w:type="separator" w:id="-1">
     <w:p>
       <w:pPr>
@@ -2124,7 +3434,7 @@
 </file>
 
 <file path=word/header1.xml><?xml version="1.0" encoding="utf-8"?>
-<w:hdr xmlns:wpc="http://schemas.microsoft.com/office/word/2010/wordprocessingCanvas" xmlns:cx="http://schemas.microsoft.com/office/drawing/2014/chartex" xmlns:cx1="http://schemas.microsoft.com/office/drawing/2015/9/8/chartex" xmlns:cx2="http://schemas.microsoft.com/office/drawing/2015/10/21/chartex" xmlns:cx3="http://schemas.microsoft.com/office/drawing/2016/5/9/chartex" xmlns:cx4="http://schemas.microsoft.com/office/drawing/2016/5/10/chartex" xmlns:cx5="http://schemas.microsoft.com/office/drawing/2016/5/11/chartex" xmlns:cx6="http://schemas.microsoft.com/office/drawing/2016/5/12/chartex" xmlns:cx7="http://schemas.microsoft.com/office/drawing/2016/5/13/chartex" xmlns:cx8="http://schemas.microsoft.com/office/drawing/2016/5/14/chartex" xmlns:mc="http://schemas.openxmlformats.org/markup-compatibility/2006" xmlns:aink="http://schemas.microsoft.com/office/drawing/2016/ink" xmlns:am3d="http://schemas.microsoft.com/office/drawing/2017/model3d" xmlns:o="urn:schemas-microsoft-com:office:office" xmlns:oel="http://schemas.microsoft.com/office/2019/extlst" xmlns:r="http://schemas.openxmlformats.org/officeDocument/2006/relationships" xmlns:m="http://schemas.openxmlformats.org/officeDocument/2006/math" xmlns:v="urn:schemas-microsoft-com:vml" xmlns:wp14="http://schemas.microsoft.com/office/word/2010/wordprocessingDrawing" xmlns:wp="http://schemas.openxmlformats.org/drawingml/2006/wordprocessingDrawing" xmlns:w10="urn:schemas-microsoft-com:office:word" xmlns:w="http://schemas.openxmlformats.org/wordprocessingml/2006/main" xmlns:w14="http://schemas.microsoft.com/office/word/2010/wordml" xmlns:w15="http://schemas.microsoft.com/office/word/2012/wordml" xmlns:w16cex="http://schemas.microsoft.com/office/word/2018/wordml/cex" xmlns:w16cid="http://schemas.microsoft.com/office/word/2016/wordml/cid" xmlns:w16="http://schemas.microsoft.com/office/word/2018/wordml" xmlns:w16du="http://schemas.microsoft.com/office/word/2023/wordml/word16du" xmlns:w16sdtdh="http://schemas.microsoft.com/office/word/2020/wordml/sdtdatahash" xmlns:w16se="http://schemas.microsoft.com/office/word/2015/wordml/symex" xmlns:wpg="http://schemas.microsoft.com/office/word/2010/wordprocessingGroup" xmlns:wpi="http://schemas.microsoft.com/office/word/2010/wordprocessingInk" xmlns:wne="http://schemas.microsoft.com/office/word/2006/wordml" xmlns:wps="http://schemas.microsoft.com/office/word/2010/wordprocessingShape" mc:Ignorable="w14 w15 w16se w16cid w16 w16cex w16sdtdh wp14">
+<w:hdr xmlns:wpc="http://schemas.microsoft.com/office/word/2010/wordprocessingCanvas" xmlns:cx="http://schemas.microsoft.com/office/drawing/2014/chartex" xmlns:cx1="http://schemas.microsoft.com/office/drawing/2015/9/8/chartex" xmlns:cx2="http://schemas.microsoft.com/office/drawing/2015/10/21/chartex" xmlns:cx3="http://schemas.microsoft.com/office/drawing/2016/5/9/chartex" xmlns:cx4="http://schemas.microsoft.com/office/drawing/2016/5/10/chartex" xmlns:cx5="http://schemas.microsoft.com/office/drawing/2016/5/11/chartex" xmlns:cx6="http://schemas.microsoft.com/office/drawing/2016/5/12/chartex" xmlns:cx7="http://schemas.microsoft.com/office/drawing/2016/5/13/chartex" xmlns:cx8="http://schemas.microsoft.com/office/drawing/2016/5/14/chartex" xmlns:mc="http://schemas.openxmlformats.org/markup-compatibility/2006" xmlns:aink="http://schemas.microsoft.com/office/drawing/2016/ink" xmlns:am3d="http://schemas.microsoft.com/office/drawing/2017/model3d" xmlns:o="urn:schemas-microsoft-com:office:office" xmlns:oel="http://schemas.microsoft.com/office/2019/extlst" xmlns:r="http://schemas.openxmlformats.org/officeDocument/2006/relationships" xmlns:m="http://schemas.openxmlformats.org/officeDocument/2006/math" xmlns:v="urn:schemas-microsoft-com:vml" xmlns:wp14="http://schemas.microsoft.com/office/word/2010/wordprocessingDrawing" xmlns:wp="http://schemas.openxmlformats.org/drawingml/2006/wordprocessingDrawing" xmlns:w10="urn:schemas-microsoft-com:office:word" xmlns:w="http://schemas.openxmlformats.org/wordprocessingml/2006/main" xmlns:w14="http://schemas.microsoft.com/office/word/2010/wordml" xmlns:w15="http://schemas.microsoft.com/office/word/2012/wordml" xmlns:w16cex="http://schemas.microsoft.com/office/word/2018/wordml/cex" xmlns:w16cid="http://schemas.microsoft.com/office/word/2016/wordml/cid" xmlns:w16="http://schemas.microsoft.com/office/word/2018/wordml" xmlns:w16sdtdh="http://schemas.microsoft.com/office/word/2020/wordml/sdtdatahash" xmlns:w16se="http://schemas.microsoft.com/office/word/2015/wordml/symex" xmlns:wpg="http://schemas.microsoft.com/office/word/2010/wordprocessingGroup" xmlns:wpi="http://schemas.microsoft.com/office/word/2010/wordprocessingInk" xmlns:wne="http://schemas.microsoft.com/office/word/2006/wordml" xmlns:wps="http://schemas.microsoft.com/office/word/2010/wordprocessingShape" mc:Ignorable="w14 w15 w16se w16cid w16 w16cex w16sdtdh wp14">
   <w:tbl>
     <w:tblPr>
       <w:tblW w:w="0" w:type="auto"/>
@@ -2151,24 +3461,22 @@
               <w:rStyle w:val="normaltextrun"/>
               <w:rFonts w:ascii="Constantia" w:eastAsiaTheme="majorEastAsia" w:hAnsi="Constantia" w:cs="Segoe UI"/>
             </w:rPr>
-            <w:t>June</w:t>
+            <w:t>Ju</w:t>
           </w:r>
           <w:r>
             <w:rPr>
               <w:rStyle w:val="normaltextrun"/>
               <w:rFonts w:ascii="Constantia" w:eastAsiaTheme="majorEastAsia" w:hAnsi="Constantia" w:cs="Segoe UI"/>
             </w:rPr>
-            <w:t> </w:t>
+            <w:t>ly</w:t>
           </w:r>
-          <w:proofErr w:type="spellStart"/>
           <w:r>
             <w:rPr>
               <w:rStyle w:val="normaltextrun"/>
               <w:rFonts w:ascii="Constantia" w:eastAsiaTheme="majorEastAsia" w:hAnsi="Constantia" w:cs="Segoe UI"/>
             </w:rPr>
-            <w:t>Group</w:t>
+            <w:t> Group</w:t>
           </w:r>
-          <w:proofErr w:type="spellEnd"/>
           <w:r>
             <w:rPr>
               <w:rStyle w:val="normaltextrun"/>
@@ -2181,7 +3489,28 @@
               <w:rStyle w:val="normaltextrun"/>
               <w:rFonts w:ascii="Constantia" w:eastAsiaTheme="majorEastAsia" w:hAnsi="Constantia" w:cs="Segoe UI"/>
             </w:rPr>
-            <w:t>C1.02.09</w:t>
+            <w:t>C</w:t>
+          </w:r>
+          <w:r>
+            <w:rPr>
+              <w:rStyle w:val="normaltextrun"/>
+              <w:rFonts w:ascii="Constantia" w:eastAsiaTheme="majorEastAsia" w:hAnsi="Constantia" w:cs="Segoe UI"/>
+            </w:rPr>
+            <w:t>2</w:t>
+          </w:r>
+          <w:r>
+            <w:rPr>
+              <w:rStyle w:val="normaltextrun"/>
+              <w:rFonts w:ascii="Constantia" w:eastAsiaTheme="majorEastAsia" w:hAnsi="Constantia" w:cs="Segoe UI"/>
+            </w:rPr>
+            <w:t>.02.0</w:t>
+          </w:r>
+          <w:r>
+            <w:rPr>
+              <w:rStyle w:val="normaltextrun"/>
+              <w:rFonts w:ascii="Constantia" w:eastAsiaTheme="majorEastAsia" w:hAnsi="Constantia" w:cs="Segoe UI"/>
+            </w:rPr>
+            <w:t>5</w:t>
           </w:r>
           <w:r>
             <w:rPr>
@@ -2241,7 +3570,7 @@
 </file>
 
 <file path=word/header2.xml><?xml version="1.0" encoding="utf-8"?>
-<w:hdr xmlns:wpc="http://schemas.microsoft.com/office/word/2010/wordprocessingCanvas" xmlns:cx="http://schemas.microsoft.com/office/drawing/2014/chartex" xmlns:cx1="http://schemas.microsoft.com/office/drawing/2015/9/8/chartex" xmlns:cx2="http://schemas.microsoft.com/office/drawing/2015/10/21/chartex" xmlns:cx3="http://schemas.microsoft.com/office/drawing/2016/5/9/chartex" xmlns:cx4="http://schemas.microsoft.com/office/drawing/2016/5/10/chartex" xmlns:cx5="http://schemas.microsoft.com/office/drawing/2016/5/11/chartex" xmlns:cx6="http://schemas.microsoft.com/office/drawing/2016/5/12/chartex" xmlns:cx7="http://schemas.microsoft.com/office/drawing/2016/5/13/chartex" xmlns:cx8="http://schemas.microsoft.com/office/drawing/2016/5/14/chartex" xmlns:mc="http://schemas.openxmlformats.org/markup-compatibility/2006" xmlns:aink="http://schemas.microsoft.com/office/drawing/2016/ink" xmlns:am3d="http://schemas.microsoft.com/office/drawing/2017/model3d" xmlns:o="urn:schemas-microsoft-com:office:office" xmlns:oel="http://schemas.microsoft.com/office/2019/extlst" xmlns:r="http://schemas.openxmlformats.org/officeDocument/2006/relationships" xmlns:m="http://schemas.openxmlformats.org/officeDocument/2006/math" xmlns:v="urn:schemas-microsoft-com:vml" xmlns:wp14="http://schemas.microsoft.com/office/word/2010/wordprocessingDrawing" xmlns:wp="http://schemas.openxmlformats.org/drawingml/2006/wordprocessingDrawing" xmlns:w10="urn:schemas-microsoft-com:office:word" xmlns:w="http://schemas.openxmlformats.org/wordprocessingml/2006/main" xmlns:w14="http://schemas.microsoft.com/office/word/2010/wordml" xmlns:w15="http://schemas.microsoft.com/office/word/2012/wordml" xmlns:w16cex="http://schemas.microsoft.com/office/word/2018/wordml/cex" xmlns:w16cid="http://schemas.microsoft.com/office/word/2016/wordml/cid" xmlns:w16="http://schemas.microsoft.com/office/word/2018/wordml" xmlns:w16du="http://schemas.microsoft.com/office/word/2023/wordml/word16du" xmlns:w16sdtdh="http://schemas.microsoft.com/office/word/2020/wordml/sdtdatahash" xmlns:w16se="http://schemas.microsoft.com/office/word/2015/wordml/symex" xmlns:wpg="http://schemas.microsoft.com/office/word/2010/wordprocessingGroup" xmlns:wpi="http://schemas.microsoft.com/office/word/2010/wordprocessingInk" xmlns:wne="http://schemas.microsoft.com/office/word/2006/wordml" xmlns:wps="http://schemas.microsoft.com/office/word/2010/wordprocessingShape" mc:Ignorable="w14 w15 w16se w16cid w16 w16cex w16sdtdh wp14">
+<w:hdr xmlns:wpc="http://schemas.microsoft.com/office/word/2010/wordprocessingCanvas" xmlns:cx="http://schemas.microsoft.com/office/drawing/2014/chartex" xmlns:cx1="http://schemas.microsoft.com/office/drawing/2015/9/8/chartex" xmlns:cx2="http://schemas.microsoft.com/office/drawing/2015/10/21/chartex" xmlns:cx3="http://schemas.microsoft.com/office/drawing/2016/5/9/chartex" xmlns:cx4="http://schemas.microsoft.com/office/drawing/2016/5/10/chartex" xmlns:cx5="http://schemas.microsoft.com/office/drawing/2016/5/11/chartex" xmlns:cx6="http://schemas.microsoft.com/office/drawing/2016/5/12/chartex" xmlns:cx7="http://schemas.microsoft.com/office/drawing/2016/5/13/chartex" xmlns:cx8="http://schemas.microsoft.com/office/drawing/2016/5/14/chartex" xmlns:mc="http://schemas.openxmlformats.org/markup-compatibility/2006" xmlns:aink="http://schemas.microsoft.com/office/drawing/2016/ink" xmlns:am3d="http://schemas.microsoft.com/office/drawing/2017/model3d" xmlns:o="urn:schemas-microsoft-com:office:office" xmlns:oel="http://schemas.microsoft.com/office/2019/extlst" xmlns:r="http://schemas.openxmlformats.org/officeDocument/2006/relationships" xmlns:m="http://schemas.openxmlformats.org/officeDocument/2006/math" xmlns:v="urn:schemas-microsoft-com:vml" xmlns:wp14="http://schemas.microsoft.com/office/word/2010/wordprocessingDrawing" xmlns:wp="http://schemas.openxmlformats.org/drawingml/2006/wordprocessingDrawing" xmlns:w10="urn:schemas-microsoft-com:office:word" xmlns:w="http://schemas.openxmlformats.org/wordprocessingml/2006/main" xmlns:w14="http://schemas.microsoft.com/office/word/2010/wordml" xmlns:w15="http://schemas.microsoft.com/office/word/2012/wordml" xmlns:w16cex="http://schemas.microsoft.com/office/word/2018/wordml/cex" xmlns:w16cid="http://schemas.microsoft.com/office/word/2016/wordml/cid" xmlns:w16="http://schemas.microsoft.com/office/word/2018/wordml" xmlns:w16sdtdh="http://schemas.microsoft.com/office/word/2020/wordml/sdtdatahash" xmlns:w16se="http://schemas.microsoft.com/office/word/2015/wordml/symex" xmlns:wpg="http://schemas.microsoft.com/office/word/2010/wordprocessingGroup" xmlns:wpi="http://schemas.microsoft.com/office/word/2010/wordprocessingInk" xmlns:wne="http://schemas.microsoft.com/office/word/2006/wordml" xmlns:wps="http://schemas.microsoft.com/office/word/2010/wordprocessingShape" mc:Ignorable="w14 w15 w16se w16cid w16 w16cex w16sdtdh wp14">
   <w:tbl>
     <w:tblPr>
       <w:tblW w:w="0" w:type="auto"/>
@@ -2262,6 +3591,251 @@
           <w:pPr>
             <w:pStyle w:val="Encabezado"/>
             <w:ind w:left="-115"/>
+          </w:pPr>
+          <w:r>
+            <w:rPr>
+              <w:rStyle w:val="normaltextrun"/>
+              <w:rFonts w:ascii="Constantia" w:eastAsiaTheme="majorEastAsia" w:hAnsi="Constantia" w:cs="Segoe UI"/>
+            </w:rPr>
+            <w:t>June</w:t>
+          </w:r>
+          <w:r>
+            <w:rPr>
+              <w:rStyle w:val="normaltextrun"/>
+              <w:rFonts w:ascii="Constantia" w:eastAsiaTheme="majorEastAsia" w:hAnsi="Constantia" w:cs="Segoe UI"/>
+            </w:rPr>
+            <w:t> Group</w:t>
+          </w:r>
+          <w:r>
+            <w:rPr>
+              <w:rStyle w:val="normaltextrun"/>
+              <w:rFonts w:ascii="Constantia" w:eastAsiaTheme="majorEastAsia" w:hAnsi="Constantia" w:cs="Segoe UI"/>
+            </w:rPr>
+            <w:t xml:space="preserve"> </w:t>
+          </w:r>
+          <w:r>
+            <w:rPr>
+              <w:rStyle w:val="normaltextrun"/>
+              <w:rFonts w:ascii="Constantia" w:eastAsiaTheme="majorEastAsia" w:hAnsi="Constantia" w:cs="Segoe UI"/>
+            </w:rPr>
+            <w:t>C</w:t>
+          </w:r>
+          <w:r>
+            <w:rPr>
+              <w:rStyle w:val="normaltextrun"/>
+              <w:rFonts w:ascii="Constantia" w:eastAsiaTheme="majorEastAsia" w:hAnsi="Constantia" w:cs="Segoe UI"/>
+            </w:rPr>
+            <w:t>2</w:t>
+          </w:r>
+          <w:r>
+            <w:rPr>
+              <w:rStyle w:val="normaltextrun"/>
+              <w:rFonts w:ascii="Constantia" w:eastAsiaTheme="majorEastAsia" w:hAnsi="Constantia" w:cs="Segoe UI"/>
+            </w:rPr>
+            <w:t>.02.0</w:t>
+          </w:r>
+          <w:r>
+            <w:rPr>
+              <w:rStyle w:val="normaltextrun"/>
+              <w:rFonts w:ascii="Constantia" w:eastAsiaTheme="majorEastAsia" w:hAnsi="Constantia" w:cs="Segoe UI"/>
+            </w:rPr>
+            <w:t>5</w:t>
+          </w:r>
+          <w:r>
+            <w:rPr>
+              <w:rStyle w:val="normaltextrun"/>
+              <w:rFonts w:ascii="Constantia" w:eastAsiaTheme="majorEastAsia" w:hAnsi="Constantia" w:cs="Segoe UI"/>
+            </w:rPr>
+            <w:t> </w:t>
+          </w:r>
+        </w:p>
+      </w:tc>
+      <w:tc>
+        <w:tcPr>
+          <w:tcW w:w="2890" w:type="dxa"/>
+        </w:tcPr>
+        <w:p>
+          <w:pPr>
+            <w:pStyle w:val="Encabezado"/>
+            <w:jc w:val="center"/>
+          </w:pPr>
+        </w:p>
+      </w:tc>
+      <w:tc>
+        <w:tcPr>
+          <w:tcW w:w="2890" w:type="dxa"/>
+        </w:tcPr>
+        <w:p>
+          <w:pPr>
+            <w:pStyle w:val="Encabezado"/>
+            <w:ind w:right="-115"/>
+          </w:pPr>
+          <w:r>
+            <w:rPr>
+              <w:rStyle w:val="normaltextrun"/>
+              <w:rFonts w:ascii="Constantia" w:eastAsiaTheme="majorEastAsia" w:hAnsi="Constantia" w:cs="Segoe UI"/>
+            </w:rPr>
+            <w:t>Diseño y Pruebas II</w:t>
+          </w:r>
+          <w:r>
+            <w:rPr>
+              <w:rStyle w:val="normaltextrun"/>
+              <w:rFonts w:ascii="Constantia" w:eastAsiaTheme="majorEastAsia" w:hAnsi="Constantia" w:cs="Segoe UI"/>
+              <w:color w:val="000000" w:themeColor="text2"/>
+            </w:rPr>
+            <w:t> </w:t>
+          </w:r>
+        </w:p>
+      </w:tc>
+    </w:tr>
+  </w:tbl>
+  <w:p>
+    <w:pPr>
+      <w:pStyle w:val="Encabezado"/>
+    </w:pPr>
+  </w:p>
+</w:hdr>
+</file>
+
+<file path=word/header3.xml><?xml version="1.0" encoding="utf-8"?>
+<w:hdr xmlns:wpc="http://schemas.microsoft.com/office/word/2010/wordprocessingCanvas" xmlns:cx="http://schemas.microsoft.com/office/drawing/2014/chartex" xmlns:cx1="http://schemas.microsoft.com/office/drawing/2015/9/8/chartex" xmlns:cx2="http://schemas.microsoft.com/office/drawing/2015/10/21/chartex" xmlns:cx3="http://schemas.microsoft.com/office/drawing/2016/5/9/chartex" xmlns:cx4="http://schemas.microsoft.com/office/drawing/2016/5/10/chartex" xmlns:cx5="http://schemas.microsoft.com/office/drawing/2016/5/11/chartex" xmlns:cx6="http://schemas.microsoft.com/office/drawing/2016/5/12/chartex" xmlns:cx7="http://schemas.microsoft.com/office/drawing/2016/5/13/chartex" xmlns:cx8="http://schemas.microsoft.com/office/drawing/2016/5/14/chartex" xmlns:mc="http://schemas.openxmlformats.org/markup-compatibility/2006" xmlns:aink="http://schemas.microsoft.com/office/drawing/2016/ink" xmlns:am3d="http://schemas.microsoft.com/office/drawing/2017/model3d" xmlns:o="urn:schemas-microsoft-com:office:office" xmlns:oel="http://schemas.microsoft.com/office/2019/extlst" xmlns:r="http://schemas.openxmlformats.org/officeDocument/2006/relationships" xmlns:m="http://schemas.openxmlformats.org/officeDocument/2006/math" xmlns:v="urn:schemas-microsoft-com:vml" xmlns:wp14="http://schemas.microsoft.com/office/word/2010/wordprocessingDrawing" xmlns:wp="http://schemas.openxmlformats.org/drawingml/2006/wordprocessingDrawing" xmlns:w10="urn:schemas-microsoft-com:office:word" xmlns:w="http://schemas.openxmlformats.org/wordprocessingml/2006/main" xmlns:w14="http://schemas.microsoft.com/office/word/2010/wordml" xmlns:w15="http://schemas.microsoft.com/office/word/2012/wordml" xmlns:w16cex="http://schemas.microsoft.com/office/word/2018/wordml/cex" xmlns:w16cid="http://schemas.microsoft.com/office/word/2016/wordml/cid" xmlns:w16="http://schemas.microsoft.com/office/word/2018/wordml" xmlns:w16sdtdh="http://schemas.microsoft.com/office/word/2020/wordml/sdtdatahash" xmlns:w16se="http://schemas.microsoft.com/office/word/2015/wordml/symex" xmlns:wpg="http://schemas.microsoft.com/office/word/2010/wordprocessingGroup" xmlns:wpi="http://schemas.microsoft.com/office/word/2010/wordprocessingInk" xmlns:wne="http://schemas.microsoft.com/office/word/2006/wordml" xmlns:wps="http://schemas.microsoft.com/office/word/2010/wordprocessingShape" mc:Ignorable="w14 w15 w16se w16cid w16 w16cex w16sdtdh wp14">
+  <w:tbl>
+    <w:tblPr>
+      <w:tblW w:w="0" w:type="auto"/>
+      <w:tblLayout w:type="fixed"/>
+      <w:tblLook w:val="06A0" w:firstRow="1" w:lastRow="0" w:firstColumn="1" w:lastColumn="0" w:noHBand="1" w:noVBand="1"/>
+    </w:tblPr>
+    <w:tblGrid>
+      <w:gridCol w:w="2890"/>
+      <w:gridCol w:w="2890"/>
+      <w:gridCol w:w="2890"/>
+    </w:tblGrid>
+    <w:tr>
+      <w:tc>
+        <w:tcPr>
+          <w:tcW w:w="2890" w:type="dxa"/>
+        </w:tcPr>
+        <w:p>
+          <w:pPr>
+            <w:pStyle w:val="Encabezado"/>
+            <w:ind w:left="-115"/>
+          </w:pPr>
+          <w:r>
+            <w:rPr>
+              <w:rStyle w:val="normaltextrun"/>
+              <w:rFonts w:ascii="Constantia" w:eastAsiaTheme="majorEastAsia" w:hAnsi="Constantia" w:cs="Segoe UI"/>
+            </w:rPr>
+            <w:t>Ju</w:t>
+          </w:r>
+          <w:r>
+            <w:rPr>
+              <w:rStyle w:val="normaltextrun"/>
+              <w:rFonts w:ascii="Constantia" w:eastAsiaTheme="majorEastAsia" w:hAnsi="Constantia" w:cs="Segoe UI"/>
+            </w:rPr>
+            <w:t>ly</w:t>
+          </w:r>
+          <w:r>
+            <w:rPr>
+              <w:rStyle w:val="normaltextrun"/>
+              <w:rFonts w:ascii="Constantia" w:eastAsiaTheme="majorEastAsia" w:hAnsi="Constantia" w:cs="Segoe UI"/>
+            </w:rPr>
+            <w:t> Group</w:t>
+          </w:r>
+          <w:r>
+            <w:rPr>
+              <w:rStyle w:val="normaltextrun"/>
+              <w:rFonts w:ascii="Constantia" w:eastAsiaTheme="majorEastAsia" w:hAnsi="Constantia" w:cs="Segoe UI"/>
+            </w:rPr>
+            <w:t xml:space="preserve"> </w:t>
+          </w:r>
+          <w:r>
+            <w:rPr>
+              <w:rStyle w:val="normaltextrun"/>
+              <w:rFonts w:ascii="Constantia" w:eastAsiaTheme="majorEastAsia" w:hAnsi="Constantia" w:cs="Segoe UI"/>
+            </w:rPr>
+            <w:t>C</w:t>
+          </w:r>
+          <w:r>
+            <w:rPr>
+              <w:rStyle w:val="normaltextrun"/>
+              <w:rFonts w:ascii="Constantia" w:eastAsiaTheme="majorEastAsia" w:hAnsi="Constantia" w:cs="Segoe UI"/>
+            </w:rPr>
+            <w:t>2</w:t>
+          </w:r>
+          <w:r>
+            <w:rPr>
+              <w:rStyle w:val="normaltextrun"/>
+              <w:rFonts w:ascii="Constantia" w:eastAsiaTheme="majorEastAsia" w:hAnsi="Constantia" w:cs="Segoe UI"/>
+            </w:rPr>
+            <w:t>.02.0</w:t>
+          </w:r>
+          <w:r>
+            <w:rPr>
+              <w:rStyle w:val="normaltextrun"/>
+              <w:rFonts w:ascii="Constantia" w:eastAsiaTheme="majorEastAsia" w:hAnsi="Constantia" w:cs="Segoe UI"/>
+            </w:rPr>
+            <w:t>5</w:t>
+          </w:r>
+          <w:r>
+            <w:rPr>
+              <w:rStyle w:val="normaltextrun"/>
+              <w:rFonts w:ascii="Constantia" w:eastAsiaTheme="majorEastAsia" w:hAnsi="Constantia" w:cs="Segoe UI"/>
+            </w:rPr>
+            <w:t> </w:t>
+          </w:r>
+        </w:p>
+      </w:tc>
+      <w:tc>
+        <w:tcPr>
+          <w:tcW w:w="2890" w:type="dxa"/>
+        </w:tcPr>
+        <w:p>
+          <w:pPr>
+            <w:pStyle w:val="Encabezado"/>
+            <w:jc w:val="center"/>
+          </w:pPr>
+        </w:p>
+      </w:tc>
+      <w:tc>
+        <w:tcPr>
+          <w:tcW w:w="2890" w:type="dxa"/>
+        </w:tcPr>
+        <w:p>
+          <w:pPr>
+            <w:pStyle w:val="Encabezado"/>
+            <w:ind w:right="-115"/>
+          </w:pPr>
+          <w:r>
+            <w:rPr>
+              <w:rStyle w:val="normaltextrun"/>
+              <w:rFonts w:ascii="Constantia" w:eastAsiaTheme="majorEastAsia" w:hAnsi="Constantia" w:cs="Segoe UI"/>
+            </w:rPr>
+            <w:t>Diseño y Pruebas II</w:t>
+          </w:r>
+          <w:r>
+            <w:rPr>
+              <w:rStyle w:val="normaltextrun"/>
+              <w:rFonts w:ascii="Constantia" w:eastAsiaTheme="majorEastAsia" w:hAnsi="Constantia" w:cs="Segoe UI"/>
+              <w:color w:val="000000" w:themeColor="text2"/>
+            </w:rPr>
+            <w:t> </w:t>
+          </w:r>
+        </w:p>
+      </w:tc>
+    </w:tr>
+    <w:tr>
+      <w:tc>
+        <w:tcPr>
+          <w:tcW w:w="2890" w:type="dxa"/>
+        </w:tcPr>
+        <w:p>
+          <w:pPr>
+            <w:pStyle w:val="Encabezado"/>
+            <w:ind w:left="-115"/>
+            <w:rPr>
+              <w:rStyle w:val="normaltextrun"/>
+              <w:rFonts w:ascii="Constantia" w:eastAsiaTheme="majorEastAsia" w:hAnsi="Constantia" w:cs="Segoe UI"/>
+            </w:rPr>
           </w:pPr>
         </w:p>
       </w:tc>
@@ -2284,7 +3858,10 @@
           <w:pPr>
             <w:pStyle w:val="Encabezado"/>
             <w:ind w:right="-115"/>
-            <w:jc w:val="right"/>
+            <w:rPr>
+              <w:rStyle w:val="normaltextrun"/>
+              <w:rFonts w:ascii="Constantia" w:eastAsiaTheme="majorEastAsia" w:hAnsi="Constantia" w:cs="Segoe UI"/>
+            </w:rPr>
           </w:pPr>
         </w:p>
       </w:tc>
@@ -2298,8 +3875,279 @@
 </w:hdr>
 </file>
 
+<file path=word/header4.xml><?xml version="1.0" encoding="utf-8"?>
+<w:hdr xmlns:wpc="http://schemas.microsoft.com/office/word/2010/wordprocessingCanvas" xmlns:cx="http://schemas.microsoft.com/office/drawing/2014/chartex" xmlns:cx1="http://schemas.microsoft.com/office/drawing/2015/9/8/chartex" xmlns:cx2="http://schemas.microsoft.com/office/drawing/2015/10/21/chartex" xmlns:cx3="http://schemas.microsoft.com/office/drawing/2016/5/9/chartex" xmlns:cx4="http://schemas.microsoft.com/office/drawing/2016/5/10/chartex" xmlns:cx5="http://schemas.microsoft.com/office/drawing/2016/5/11/chartex" xmlns:cx6="http://schemas.microsoft.com/office/drawing/2016/5/12/chartex" xmlns:cx7="http://schemas.microsoft.com/office/drawing/2016/5/13/chartex" xmlns:cx8="http://schemas.microsoft.com/office/drawing/2016/5/14/chartex" xmlns:mc="http://schemas.openxmlformats.org/markup-compatibility/2006" xmlns:aink="http://schemas.microsoft.com/office/drawing/2016/ink" xmlns:am3d="http://schemas.microsoft.com/office/drawing/2017/model3d" xmlns:o="urn:schemas-microsoft-com:office:office" xmlns:oel="http://schemas.microsoft.com/office/2019/extlst" xmlns:r="http://schemas.openxmlformats.org/officeDocument/2006/relationships" xmlns:m="http://schemas.openxmlformats.org/officeDocument/2006/math" xmlns:v="urn:schemas-microsoft-com:vml" xmlns:wp14="http://schemas.microsoft.com/office/word/2010/wordprocessingDrawing" xmlns:wp="http://schemas.openxmlformats.org/drawingml/2006/wordprocessingDrawing" xmlns:w10="urn:schemas-microsoft-com:office:word" xmlns:w="http://schemas.openxmlformats.org/wordprocessingml/2006/main" xmlns:w14="http://schemas.microsoft.com/office/word/2010/wordml" xmlns:w15="http://schemas.microsoft.com/office/word/2012/wordml" xmlns:w16cex="http://schemas.microsoft.com/office/word/2018/wordml/cex" xmlns:w16cid="http://schemas.microsoft.com/office/word/2016/wordml/cid" xmlns:w16="http://schemas.microsoft.com/office/word/2018/wordml" xmlns:w16sdtdh="http://schemas.microsoft.com/office/word/2020/wordml/sdtdatahash" xmlns:w16se="http://schemas.microsoft.com/office/word/2015/wordml/symex" xmlns:wpg="http://schemas.microsoft.com/office/word/2010/wordprocessingGroup" xmlns:wpi="http://schemas.microsoft.com/office/word/2010/wordprocessingInk" xmlns:wne="http://schemas.microsoft.com/office/word/2006/wordml" xmlns:wps="http://schemas.microsoft.com/office/word/2010/wordprocessingShape" mc:Ignorable="w14 w15 w16se w16cid w16 w16cex w16sdtdh wp14">
+  <w:tbl>
+    <w:tblPr>
+      <w:tblW w:w="0" w:type="auto"/>
+      <w:tblLayout w:type="fixed"/>
+      <w:tblLook w:val="06A0" w:firstRow="1" w:lastRow="0" w:firstColumn="1" w:lastColumn="0" w:noHBand="1" w:noVBand="1"/>
+    </w:tblPr>
+    <w:tblGrid>
+      <w:gridCol w:w="2890"/>
+      <w:gridCol w:w="2890"/>
+      <w:gridCol w:w="2890"/>
+    </w:tblGrid>
+    <w:tr>
+      <w:tc>
+        <w:tcPr>
+          <w:tcW w:w="2890" w:type="dxa"/>
+        </w:tcPr>
+        <w:p>
+          <w:pPr>
+            <w:pStyle w:val="Encabezado"/>
+            <w:ind w:left="-115"/>
+          </w:pPr>
+          <w:r>
+            <w:rPr>
+              <w:rStyle w:val="normaltextrun"/>
+              <w:rFonts w:ascii="Constantia" w:eastAsiaTheme="majorEastAsia" w:hAnsi="Constantia" w:cs="Segoe UI"/>
+            </w:rPr>
+            <w:t>Ju</w:t>
+          </w:r>
+          <w:r>
+            <w:rPr>
+              <w:rStyle w:val="normaltextrun"/>
+              <w:rFonts w:ascii="Constantia" w:eastAsiaTheme="majorEastAsia" w:hAnsi="Constantia" w:cs="Segoe UI"/>
+            </w:rPr>
+            <w:t>ly</w:t>
+          </w:r>
+          <w:r>
+            <w:rPr>
+              <w:rStyle w:val="normaltextrun"/>
+              <w:rFonts w:ascii="Constantia" w:eastAsiaTheme="majorEastAsia" w:hAnsi="Constantia" w:cs="Segoe UI"/>
+            </w:rPr>
+            <w:t> Group</w:t>
+          </w:r>
+          <w:r>
+            <w:rPr>
+              <w:rStyle w:val="normaltextrun"/>
+              <w:rFonts w:ascii="Constantia" w:eastAsiaTheme="majorEastAsia" w:hAnsi="Constantia" w:cs="Segoe UI"/>
+            </w:rPr>
+            <w:t xml:space="preserve"> </w:t>
+          </w:r>
+          <w:r>
+            <w:rPr>
+              <w:rStyle w:val="normaltextrun"/>
+              <w:rFonts w:ascii="Constantia" w:eastAsiaTheme="majorEastAsia" w:hAnsi="Constantia" w:cs="Segoe UI"/>
+            </w:rPr>
+            <w:t>C</w:t>
+          </w:r>
+          <w:r>
+            <w:rPr>
+              <w:rStyle w:val="normaltextrun"/>
+              <w:rFonts w:ascii="Constantia" w:eastAsiaTheme="majorEastAsia" w:hAnsi="Constantia" w:cs="Segoe UI"/>
+            </w:rPr>
+            <w:t>2</w:t>
+          </w:r>
+          <w:r>
+            <w:rPr>
+              <w:rStyle w:val="normaltextrun"/>
+              <w:rFonts w:ascii="Constantia" w:eastAsiaTheme="majorEastAsia" w:hAnsi="Constantia" w:cs="Segoe UI"/>
+            </w:rPr>
+            <w:t>.02.0</w:t>
+          </w:r>
+          <w:r>
+            <w:rPr>
+              <w:rStyle w:val="normaltextrun"/>
+              <w:rFonts w:ascii="Constantia" w:eastAsiaTheme="majorEastAsia" w:hAnsi="Constantia" w:cs="Segoe UI"/>
+            </w:rPr>
+            <w:t>5</w:t>
+          </w:r>
+          <w:r>
+            <w:rPr>
+              <w:rStyle w:val="normaltextrun"/>
+              <w:rFonts w:ascii="Constantia" w:eastAsiaTheme="majorEastAsia" w:hAnsi="Constantia" w:cs="Segoe UI"/>
+            </w:rPr>
+            <w:t> </w:t>
+          </w:r>
+        </w:p>
+      </w:tc>
+      <w:tc>
+        <w:tcPr>
+          <w:tcW w:w="2890" w:type="dxa"/>
+        </w:tcPr>
+        <w:p>
+          <w:pPr>
+            <w:pStyle w:val="Encabezado"/>
+            <w:jc w:val="center"/>
+          </w:pPr>
+        </w:p>
+      </w:tc>
+      <w:tc>
+        <w:tcPr>
+          <w:tcW w:w="2890" w:type="dxa"/>
+        </w:tcPr>
+        <w:p>
+          <w:pPr>
+            <w:pStyle w:val="Encabezado"/>
+            <w:ind w:right="-115"/>
+            <w:jc w:val="center"/>
+          </w:pPr>
+          <w:r>
+            <w:rPr>
+              <w:rStyle w:val="normaltextrun"/>
+              <w:rFonts w:ascii="Constantia" w:eastAsiaTheme="majorEastAsia" w:hAnsi="Constantia" w:cs="Segoe UI"/>
+            </w:rPr>
+            <w:t>Diseño y Pruebas II</w:t>
+          </w:r>
+          <w:r>
+            <w:rPr>
+              <w:rStyle w:val="normaltextrun"/>
+              <w:rFonts w:ascii="Constantia" w:eastAsiaTheme="majorEastAsia" w:hAnsi="Constantia" w:cs="Segoe UI"/>
+              <w:color w:val="000000" w:themeColor="text2"/>
+            </w:rPr>
+            <w:t> </w:t>
+          </w:r>
+        </w:p>
+      </w:tc>
+    </w:tr>
+  </w:tbl>
+  <w:p>
+    <w:pPr>
+      <w:pStyle w:val="Encabezado"/>
+    </w:pPr>
+  </w:p>
+</w:hdr>
+</file>
+
+<file path=word/header5.xml><?xml version="1.0" encoding="utf-8"?>
+<w:hdr xmlns:wpc="http://schemas.microsoft.com/office/word/2010/wordprocessingCanvas" xmlns:cx="http://schemas.microsoft.com/office/drawing/2014/chartex" xmlns:cx1="http://schemas.microsoft.com/office/drawing/2015/9/8/chartex" xmlns:cx2="http://schemas.microsoft.com/office/drawing/2015/10/21/chartex" xmlns:cx3="http://schemas.microsoft.com/office/drawing/2016/5/9/chartex" xmlns:cx4="http://schemas.microsoft.com/office/drawing/2016/5/10/chartex" xmlns:cx5="http://schemas.microsoft.com/office/drawing/2016/5/11/chartex" xmlns:cx6="http://schemas.microsoft.com/office/drawing/2016/5/12/chartex" xmlns:cx7="http://schemas.microsoft.com/office/drawing/2016/5/13/chartex" xmlns:cx8="http://schemas.microsoft.com/office/drawing/2016/5/14/chartex" xmlns:mc="http://schemas.openxmlformats.org/markup-compatibility/2006" xmlns:aink="http://schemas.microsoft.com/office/drawing/2016/ink" xmlns:am3d="http://schemas.microsoft.com/office/drawing/2017/model3d" xmlns:o="urn:schemas-microsoft-com:office:office" xmlns:oel="http://schemas.microsoft.com/office/2019/extlst" xmlns:r="http://schemas.openxmlformats.org/officeDocument/2006/relationships" xmlns:m="http://schemas.openxmlformats.org/officeDocument/2006/math" xmlns:v="urn:schemas-microsoft-com:vml" xmlns:wp14="http://schemas.microsoft.com/office/word/2010/wordprocessingDrawing" xmlns:wp="http://schemas.openxmlformats.org/drawingml/2006/wordprocessingDrawing" xmlns:w10="urn:schemas-microsoft-com:office:word" xmlns:w="http://schemas.openxmlformats.org/wordprocessingml/2006/main" xmlns:w14="http://schemas.microsoft.com/office/word/2010/wordml" xmlns:w15="http://schemas.microsoft.com/office/word/2012/wordml" xmlns:w16cex="http://schemas.microsoft.com/office/word/2018/wordml/cex" xmlns:w16cid="http://schemas.microsoft.com/office/word/2016/wordml/cid" xmlns:w16="http://schemas.microsoft.com/office/word/2018/wordml" xmlns:w16sdtdh="http://schemas.microsoft.com/office/word/2020/wordml/sdtdatahash" xmlns:w16se="http://schemas.microsoft.com/office/word/2015/wordml/symex" xmlns:wpg="http://schemas.microsoft.com/office/word/2010/wordprocessingGroup" xmlns:wpi="http://schemas.microsoft.com/office/word/2010/wordprocessingInk" xmlns:wne="http://schemas.microsoft.com/office/word/2006/wordml" xmlns:wps="http://schemas.microsoft.com/office/word/2010/wordprocessingShape" mc:Ignorable="w14 w15 w16se w16cid w16 w16cex w16sdtdh wp14">
+  <w:tbl>
+    <w:tblPr>
+      <w:tblW w:w="0" w:type="auto"/>
+      <w:tblLayout w:type="fixed"/>
+      <w:tblLook w:val="06A0" w:firstRow="1" w:lastRow="0" w:firstColumn="1" w:lastColumn="0" w:noHBand="1" w:noVBand="1"/>
+    </w:tblPr>
+    <w:tblGrid>
+      <w:gridCol w:w="2890"/>
+      <w:gridCol w:w="2890"/>
+      <w:gridCol w:w="2890"/>
+    </w:tblGrid>
+    <w:tr>
+      <w:tc>
+        <w:tcPr>
+          <w:tcW w:w="2890" w:type="dxa"/>
+        </w:tcPr>
+        <w:p>
+          <w:pPr>
+            <w:pStyle w:val="Encabezado"/>
+            <w:ind w:left="-115"/>
+          </w:pPr>
+          <w:r>
+            <w:rPr>
+              <w:rStyle w:val="normaltextrun"/>
+              <w:rFonts w:ascii="Constantia" w:eastAsiaTheme="majorEastAsia" w:hAnsi="Constantia" w:cs="Segoe UI"/>
+            </w:rPr>
+            <w:t>J</w:t>
+          </w:r>
+          <w:r>
+            <w:rPr>
+              <w:rStyle w:val="normaltextrun"/>
+              <w:rFonts w:ascii="Constantia" w:eastAsiaTheme="majorEastAsia" w:hAnsi="Constantia" w:cs="Segoe UI"/>
+            </w:rPr>
+            <w:t>uly</w:t>
+          </w:r>
+          <w:r>
+            <w:rPr>
+              <w:rStyle w:val="normaltextrun"/>
+              <w:rFonts w:ascii="Constantia" w:eastAsiaTheme="majorEastAsia" w:hAnsi="Constantia" w:cs="Segoe UI"/>
+            </w:rPr>
+            <w:t> Group</w:t>
+          </w:r>
+          <w:r>
+            <w:rPr>
+              <w:rStyle w:val="normaltextrun"/>
+              <w:rFonts w:ascii="Constantia" w:eastAsiaTheme="majorEastAsia" w:hAnsi="Constantia" w:cs="Segoe UI"/>
+            </w:rPr>
+            <w:t xml:space="preserve"> </w:t>
+          </w:r>
+          <w:r>
+            <w:rPr>
+              <w:rStyle w:val="normaltextrun"/>
+              <w:rFonts w:ascii="Constantia" w:eastAsiaTheme="majorEastAsia" w:hAnsi="Constantia" w:cs="Segoe UI"/>
+            </w:rPr>
+            <w:t>C</w:t>
+          </w:r>
+          <w:r>
+            <w:rPr>
+              <w:rStyle w:val="normaltextrun"/>
+              <w:rFonts w:ascii="Constantia" w:eastAsiaTheme="majorEastAsia" w:hAnsi="Constantia" w:cs="Segoe UI"/>
+            </w:rPr>
+            <w:t>2</w:t>
+          </w:r>
+          <w:r>
+            <w:rPr>
+              <w:rStyle w:val="normaltextrun"/>
+              <w:rFonts w:ascii="Constantia" w:eastAsiaTheme="majorEastAsia" w:hAnsi="Constantia" w:cs="Segoe UI"/>
+            </w:rPr>
+            <w:t>.02.0</w:t>
+          </w:r>
+          <w:r>
+            <w:rPr>
+              <w:rStyle w:val="normaltextrun"/>
+              <w:rFonts w:ascii="Constantia" w:eastAsiaTheme="majorEastAsia" w:hAnsi="Constantia" w:cs="Segoe UI"/>
+            </w:rPr>
+            <w:t>5</w:t>
+          </w:r>
+          <w:r>
+            <w:rPr>
+              <w:rStyle w:val="normaltextrun"/>
+              <w:rFonts w:ascii="Constantia" w:eastAsiaTheme="majorEastAsia" w:hAnsi="Constantia" w:cs="Segoe UI"/>
+            </w:rPr>
+            <w:t> </w:t>
+          </w:r>
+        </w:p>
+      </w:tc>
+      <w:tc>
+        <w:tcPr>
+          <w:tcW w:w="2890" w:type="dxa"/>
+        </w:tcPr>
+        <w:p>
+          <w:pPr>
+            <w:pStyle w:val="Encabezado"/>
+            <w:jc w:val="center"/>
+          </w:pPr>
+        </w:p>
+      </w:tc>
+      <w:tc>
+        <w:tcPr>
+          <w:tcW w:w="2890" w:type="dxa"/>
+        </w:tcPr>
+        <w:p>
+          <w:pPr>
+            <w:pStyle w:val="Encabezado"/>
+            <w:ind w:right="-115"/>
+          </w:pPr>
+          <w:r>
+            <w:rPr>
+              <w:rStyle w:val="normaltextrun"/>
+              <w:rFonts w:ascii="Constantia" w:eastAsiaTheme="majorEastAsia" w:hAnsi="Constantia" w:cs="Segoe UI"/>
+            </w:rPr>
+            <w:t>Diseño y Pruebas II</w:t>
+          </w:r>
+          <w:r>
+            <w:rPr>
+              <w:rStyle w:val="normaltextrun"/>
+              <w:rFonts w:ascii="Constantia" w:eastAsiaTheme="majorEastAsia" w:hAnsi="Constantia" w:cs="Segoe UI"/>
+              <w:color w:val="000000" w:themeColor="text2"/>
+            </w:rPr>
+            <w:t> </w:t>
+          </w:r>
+        </w:p>
+      </w:tc>
+    </w:tr>
+  </w:tbl>
+  <w:p>
+    <w:pPr>
+      <w:pStyle w:val="Encabezado"/>
+    </w:pPr>
+  </w:p>
+</w:hdr>
+</file>
+
 <file path=word/numbering.xml><?xml version="1.0" encoding="utf-8"?>
-<w:numbering xmlns:wpc="http://schemas.microsoft.com/office/word/2010/wordprocessingCanvas" xmlns:cx="http://schemas.microsoft.com/office/drawing/2014/chartex" xmlns:cx1="http://schemas.microsoft.com/office/drawing/2015/9/8/chartex" xmlns:cx2="http://schemas.microsoft.com/office/drawing/2015/10/21/chartex" xmlns:cx3="http://schemas.microsoft.com/office/drawing/2016/5/9/chartex" xmlns:cx4="http://schemas.microsoft.com/office/drawing/2016/5/10/chartex" xmlns:cx5="http://schemas.microsoft.com/office/drawing/2016/5/11/chartex" xmlns:cx6="http://schemas.microsoft.com/office/drawing/2016/5/12/chartex" xmlns:cx7="http://schemas.microsoft.com/office/drawing/2016/5/13/chartex" xmlns:cx8="http://schemas.microsoft.com/office/drawing/2016/5/14/chartex" xmlns:mc="http://schemas.openxmlformats.org/markup-compatibility/2006" xmlns:aink="http://schemas.microsoft.com/office/drawing/2016/ink" xmlns:am3d="http://schemas.microsoft.com/office/drawing/2017/model3d" xmlns:o="urn:schemas-microsoft-com:office:office" xmlns:oel="http://schemas.microsoft.com/office/2019/extlst" xmlns:r="http://schemas.openxmlformats.org/officeDocument/2006/relationships" xmlns:m="http://schemas.openxmlformats.org/officeDocument/2006/math" xmlns:v="urn:schemas-microsoft-com:vml" xmlns:wp14="http://schemas.microsoft.com/office/word/2010/wordprocessingDrawing" xmlns:wp="http://schemas.openxmlformats.org/drawingml/2006/wordprocessingDrawing" xmlns:w10="urn:schemas-microsoft-com:office:word" xmlns:w="http://schemas.openxmlformats.org/wordprocessingml/2006/main" xmlns:w14="http://schemas.microsoft.com/office/word/2010/wordml" xmlns:w15="http://schemas.microsoft.com/office/word/2012/wordml" xmlns:w16cex="http://schemas.microsoft.com/office/word/2018/wordml/cex" xmlns:w16cid="http://schemas.microsoft.com/office/word/2016/wordml/cid" xmlns:w16="http://schemas.microsoft.com/office/word/2018/wordml" xmlns:w16du="http://schemas.microsoft.com/office/word/2023/wordml/word16du" xmlns:w16sdtdh="http://schemas.microsoft.com/office/word/2020/wordml/sdtdatahash" xmlns:w16se="http://schemas.microsoft.com/office/word/2015/wordml/symex" xmlns:wpg="http://schemas.microsoft.com/office/word/2010/wordprocessingGroup" xmlns:wpi="http://schemas.microsoft.com/office/word/2010/wordprocessingInk" xmlns:wne="http://schemas.microsoft.com/office/word/2006/wordml" xmlns:wps="http://schemas.microsoft.com/office/word/2010/wordprocessingShape" mc:Ignorable="w14 w15 w16se w16cid w16 w16cex w16sdtdh wp14">
+<w:numbering xmlns:wpc="http://schemas.microsoft.com/office/word/2010/wordprocessingCanvas" xmlns:cx="http://schemas.microsoft.com/office/drawing/2014/chartex" xmlns:cx1="http://schemas.microsoft.com/office/drawing/2015/9/8/chartex" xmlns:cx2="http://schemas.microsoft.com/office/drawing/2015/10/21/chartex" xmlns:cx3="http://schemas.microsoft.com/office/drawing/2016/5/9/chartex" xmlns:cx4="http://schemas.microsoft.com/office/drawing/2016/5/10/chartex" xmlns:cx5="http://schemas.microsoft.com/office/drawing/2016/5/11/chartex" xmlns:cx6="http://schemas.microsoft.com/office/drawing/2016/5/12/chartex" xmlns:cx7="http://schemas.microsoft.com/office/drawing/2016/5/13/chartex" xmlns:cx8="http://schemas.microsoft.com/office/drawing/2016/5/14/chartex" xmlns:mc="http://schemas.openxmlformats.org/markup-compatibility/2006" xmlns:aink="http://schemas.microsoft.com/office/drawing/2016/ink" xmlns:am3d="http://schemas.microsoft.com/office/drawing/2017/model3d" xmlns:o="urn:schemas-microsoft-com:office:office" xmlns:oel="http://schemas.microsoft.com/office/2019/extlst" xmlns:r="http://schemas.openxmlformats.org/officeDocument/2006/relationships" xmlns:m="http://schemas.openxmlformats.org/officeDocument/2006/math" xmlns:v="urn:schemas-microsoft-com:vml" xmlns:wp14="http://schemas.microsoft.com/office/word/2010/wordprocessingDrawing" xmlns:wp="http://schemas.openxmlformats.org/drawingml/2006/wordprocessingDrawing" xmlns:w10="urn:schemas-microsoft-com:office:word" xmlns:w="http://schemas.openxmlformats.org/wordprocessingml/2006/main" xmlns:w14="http://schemas.microsoft.com/office/word/2010/wordml" xmlns:w15="http://schemas.microsoft.com/office/word/2012/wordml" xmlns:w16cex="http://schemas.microsoft.com/office/word/2018/wordml/cex" xmlns:w16cid="http://schemas.microsoft.com/office/word/2016/wordml/cid" xmlns:w16="http://schemas.microsoft.com/office/word/2018/wordml" xmlns:w16sdtdh="http://schemas.microsoft.com/office/word/2020/wordml/sdtdatahash" xmlns:w16se="http://schemas.microsoft.com/office/word/2015/wordml/symex" xmlns:wpg="http://schemas.microsoft.com/office/word/2010/wordprocessingGroup" xmlns:wpi="http://schemas.microsoft.com/office/word/2010/wordprocessingInk" xmlns:wne="http://schemas.microsoft.com/office/word/2006/wordml" xmlns:wps="http://schemas.microsoft.com/office/word/2010/wordprocessingShape" mc:Ignorable="w14 w15 w16se w16cid w16 w16cex w16sdtdh wp14">
   <w:abstractNum w:abstractNumId="0" w15:restartNumberingAfterBreak="0">
     <w:nsid w:val="FFFFFF7C"/>
     <w:multiLevelType w:val="singleLevel"/>
@@ -2572,6 +4420,95 @@
     </w:lvl>
   </w:abstractNum>
   <w:abstractNum w:abstractNumId="11" w15:restartNumberingAfterBreak="0">
+    <w:nsid w:val="13107B26"/>
+    <w:multiLevelType w:val="hybridMultilevel"/>
+    <w:tmpl w:val="CD20E2AE"/>
+    <w:lvl w:ilvl="0" w:tplc="0C0A000F">
+      <w:start w:val="1"/>
+      <w:numFmt w:val="decimal"/>
+      <w:lvlText w:val="%1."/>
+      <w:lvlJc w:val="left"/>
+      <w:pPr>
+        <w:ind w:left="720" w:hanging="360"/>
+      </w:pPr>
+      <w:rPr>
+        <w:rFonts w:hint="default"/>
+      </w:rPr>
+    </w:lvl>
+    <w:lvl w:ilvl="1" w:tplc="0C0A0019" w:tentative="1">
+      <w:start w:val="1"/>
+      <w:numFmt w:val="lowerLetter"/>
+      <w:lvlText w:val="%2."/>
+      <w:lvlJc w:val="left"/>
+      <w:pPr>
+        <w:ind w:left="1440" w:hanging="360"/>
+      </w:pPr>
+    </w:lvl>
+    <w:lvl w:ilvl="2" w:tplc="0C0A001B" w:tentative="1">
+      <w:start w:val="1"/>
+      <w:numFmt w:val="lowerRoman"/>
+      <w:lvlText w:val="%3."/>
+      <w:lvlJc w:val="right"/>
+      <w:pPr>
+        <w:ind w:left="2160" w:hanging="180"/>
+      </w:pPr>
+    </w:lvl>
+    <w:lvl w:ilvl="3" w:tplc="0C0A000F" w:tentative="1">
+      <w:start w:val="1"/>
+      <w:numFmt w:val="decimal"/>
+      <w:lvlText w:val="%4."/>
+      <w:lvlJc w:val="left"/>
+      <w:pPr>
+        <w:ind w:left="2880" w:hanging="360"/>
+      </w:pPr>
+    </w:lvl>
+    <w:lvl w:ilvl="4" w:tplc="0C0A0019" w:tentative="1">
+      <w:start w:val="1"/>
+      <w:numFmt w:val="lowerLetter"/>
+      <w:lvlText w:val="%5."/>
+      <w:lvlJc w:val="left"/>
+      <w:pPr>
+        <w:ind w:left="3600" w:hanging="360"/>
+      </w:pPr>
+    </w:lvl>
+    <w:lvl w:ilvl="5" w:tplc="0C0A001B" w:tentative="1">
+      <w:start w:val="1"/>
+      <w:numFmt w:val="lowerRoman"/>
+      <w:lvlText w:val="%6."/>
+      <w:lvlJc w:val="right"/>
+      <w:pPr>
+        <w:ind w:left="4320" w:hanging="180"/>
+      </w:pPr>
+    </w:lvl>
+    <w:lvl w:ilvl="6" w:tplc="0C0A000F" w:tentative="1">
+      <w:start w:val="1"/>
+      <w:numFmt w:val="decimal"/>
+      <w:lvlText w:val="%7."/>
+      <w:lvlJc w:val="left"/>
+      <w:pPr>
+        <w:ind w:left="5040" w:hanging="360"/>
+      </w:pPr>
+    </w:lvl>
+    <w:lvl w:ilvl="7" w:tplc="0C0A0019" w:tentative="1">
+      <w:start w:val="1"/>
+      <w:numFmt w:val="lowerLetter"/>
+      <w:lvlText w:val="%8."/>
+      <w:lvlJc w:val="left"/>
+      <w:pPr>
+        <w:ind w:left="5760" w:hanging="360"/>
+      </w:pPr>
+    </w:lvl>
+    <w:lvl w:ilvl="8" w:tplc="0C0A001B" w:tentative="1">
+      <w:start w:val="1"/>
+      <w:numFmt w:val="lowerRoman"/>
+      <w:lvlText w:val="%9."/>
+      <w:lvlJc w:val="right"/>
+      <w:pPr>
+        <w:ind w:left="6480" w:hanging="180"/>
+      </w:pPr>
+    </w:lvl>
+  </w:abstractNum>
+  <w:abstractNum w:abstractNumId="12" w15:restartNumberingAfterBreak="0">
     <w:nsid w:val="1BE4265D"/>
     <w:multiLevelType w:val="multilevel"/>
     <w:tmpl w:val="0409001F"/>
@@ -2657,7 +4594,7 @@
       </w:pPr>
     </w:lvl>
   </w:abstractNum>
-  <w:abstractNum w:abstractNumId="12" w15:restartNumberingAfterBreak="0">
+  <w:abstractNum w:abstractNumId="13" w15:restartNumberingAfterBreak="0">
     <w:nsid w:val="1F8F5B63"/>
     <w:multiLevelType w:val="multilevel"/>
     <w:tmpl w:val="1CD6B866"/>
@@ -2744,7 +4681,7 @@
       </w:pPr>
     </w:lvl>
   </w:abstractNum>
-  <w:abstractNum w:abstractNumId="13" w15:restartNumberingAfterBreak="0">
+  <w:abstractNum w:abstractNumId="14" w15:restartNumberingAfterBreak="0">
     <w:nsid w:val="2A3440CC"/>
     <w:multiLevelType w:val="multilevel"/>
     <w:tmpl w:val="B5CE5722"/>
@@ -2831,7 +4768,208 @@
       </w:pPr>
     </w:lvl>
   </w:abstractNum>
-  <w:abstractNum w:abstractNumId="14" w15:restartNumberingAfterBreak="0">
+  <w:abstractNum w:abstractNumId="15" w15:restartNumberingAfterBreak="0">
+    <w:nsid w:val="2FEE7ABF"/>
+    <w:multiLevelType w:val="hybridMultilevel"/>
+    <w:tmpl w:val="248EADB0"/>
+    <w:lvl w:ilvl="0" w:tplc="0C0A000F">
+      <w:start w:val="1"/>
+      <w:numFmt w:val="decimal"/>
+      <w:lvlText w:val="%1."/>
+      <w:lvlJc w:val="left"/>
+      <w:pPr>
+        <w:ind w:left="720" w:hanging="360"/>
+      </w:pPr>
+      <w:rPr>
+        <w:rFonts w:hint="default"/>
+      </w:rPr>
+    </w:lvl>
+    <w:lvl w:ilvl="1" w:tplc="0C0A0019" w:tentative="1">
+      <w:start w:val="1"/>
+      <w:numFmt w:val="lowerLetter"/>
+      <w:lvlText w:val="%2."/>
+      <w:lvlJc w:val="left"/>
+      <w:pPr>
+        <w:ind w:left="1440" w:hanging="360"/>
+      </w:pPr>
+    </w:lvl>
+    <w:lvl w:ilvl="2" w:tplc="0C0A001B" w:tentative="1">
+      <w:start w:val="1"/>
+      <w:numFmt w:val="lowerRoman"/>
+      <w:lvlText w:val="%3."/>
+      <w:lvlJc w:val="right"/>
+      <w:pPr>
+        <w:ind w:left="2160" w:hanging="180"/>
+      </w:pPr>
+    </w:lvl>
+    <w:lvl w:ilvl="3" w:tplc="0C0A000F" w:tentative="1">
+      <w:start w:val="1"/>
+      <w:numFmt w:val="decimal"/>
+      <w:lvlText w:val="%4."/>
+      <w:lvlJc w:val="left"/>
+      <w:pPr>
+        <w:ind w:left="2880" w:hanging="360"/>
+      </w:pPr>
+    </w:lvl>
+    <w:lvl w:ilvl="4" w:tplc="0C0A0019" w:tentative="1">
+      <w:start w:val="1"/>
+      <w:numFmt w:val="lowerLetter"/>
+      <w:lvlText w:val="%5."/>
+      <w:lvlJc w:val="left"/>
+      <w:pPr>
+        <w:ind w:left="3600" w:hanging="360"/>
+      </w:pPr>
+    </w:lvl>
+    <w:lvl w:ilvl="5" w:tplc="0C0A001B" w:tentative="1">
+      <w:start w:val="1"/>
+      <w:numFmt w:val="lowerRoman"/>
+      <w:lvlText w:val="%6."/>
+      <w:lvlJc w:val="right"/>
+      <w:pPr>
+        <w:ind w:left="4320" w:hanging="180"/>
+      </w:pPr>
+    </w:lvl>
+    <w:lvl w:ilvl="6" w:tplc="0C0A000F" w:tentative="1">
+      <w:start w:val="1"/>
+      <w:numFmt w:val="decimal"/>
+      <w:lvlText w:val="%7."/>
+      <w:lvlJc w:val="left"/>
+      <w:pPr>
+        <w:ind w:left="5040" w:hanging="360"/>
+      </w:pPr>
+    </w:lvl>
+    <w:lvl w:ilvl="7" w:tplc="0C0A0019" w:tentative="1">
+      <w:start w:val="1"/>
+      <w:numFmt w:val="lowerLetter"/>
+      <w:lvlText w:val="%8."/>
+      <w:lvlJc w:val="left"/>
+      <w:pPr>
+        <w:ind w:left="5760" w:hanging="360"/>
+      </w:pPr>
+    </w:lvl>
+    <w:lvl w:ilvl="8" w:tplc="0C0A001B" w:tentative="1">
+      <w:start w:val="1"/>
+      <w:numFmt w:val="lowerRoman"/>
+      <w:lvlText w:val="%9."/>
+      <w:lvlJc w:val="right"/>
+      <w:pPr>
+        <w:ind w:left="6480" w:hanging="180"/>
+      </w:pPr>
+    </w:lvl>
+  </w:abstractNum>
+  <w:abstractNum w:abstractNumId="16" w15:restartNumberingAfterBreak="0">
+    <w:nsid w:val="346E2EF8"/>
+    <w:multiLevelType w:val="hybridMultilevel"/>
+    <w:tmpl w:val="72B62ED4"/>
+    <w:lvl w:ilvl="0" w:tplc="BFCEEB4C">
+      <w:numFmt w:val="bullet"/>
+      <w:lvlText w:val="-"/>
+      <w:lvlJc w:val="left"/>
+      <w:pPr>
+        <w:ind w:left="1080" w:hanging="360"/>
+      </w:pPr>
+      <w:rPr>
+        <w:rFonts w:ascii="Constantia" w:eastAsiaTheme="minorEastAsia" w:hAnsi="Constantia" w:cstheme="minorBidi" w:hint="default"/>
+      </w:rPr>
+    </w:lvl>
+    <w:lvl w:ilvl="1" w:tplc="0C0A0003" w:tentative="1">
+      <w:start w:val="1"/>
+      <w:numFmt w:val="bullet"/>
+      <w:lvlText w:val="o"/>
+      <w:lvlJc w:val="left"/>
+      <w:pPr>
+        <w:ind w:left="1800" w:hanging="360"/>
+      </w:pPr>
+      <w:rPr>
+        <w:rFonts w:ascii="Courier New" w:hAnsi="Courier New" w:cs="Courier New" w:hint="default"/>
+      </w:rPr>
+    </w:lvl>
+    <w:lvl w:ilvl="2" w:tplc="0C0A0005" w:tentative="1">
+      <w:start w:val="1"/>
+      <w:numFmt w:val="bullet"/>
+      <w:lvlText w:val=""/>
+      <w:lvlJc w:val="left"/>
+      <w:pPr>
+        <w:ind w:left="2520" w:hanging="360"/>
+      </w:pPr>
+      <w:rPr>
+        <w:rFonts w:ascii="Wingdings" w:hAnsi="Wingdings" w:hint="default"/>
+      </w:rPr>
+    </w:lvl>
+    <w:lvl w:ilvl="3" w:tplc="0C0A0001" w:tentative="1">
+      <w:start w:val="1"/>
+      <w:numFmt w:val="bullet"/>
+      <w:lvlText w:val=""/>
+      <w:lvlJc w:val="left"/>
+      <w:pPr>
+        <w:ind w:left="3240" w:hanging="360"/>
+      </w:pPr>
+      <w:rPr>
+        <w:rFonts w:ascii="Symbol" w:hAnsi="Symbol" w:hint="default"/>
+      </w:rPr>
+    </w:lvl>
+    <w:lvl w:ilvl="4" w:tplc="0C0A0003" w:tentative="1">
+      <w:start w:val="1"/>
+      <w:numFmt w:val="bullet"/>
+      <w:lvlText w:val="o"/>
+      <w:lvlJc w:val="left"/>
+      <w:pPr>
+        <w:ind w:left="3960" w:hanging="360"/>
+      </w:pPr>
+      <w:rPr>
+        <w:rFonts w:ascii="Courier New" w:hAnsi="Courier New" w:cs="Courier New" w:hint="default"/>
+      </w:rPr>
+    </w:lvl>
+    <w:lvl w:ilvl="5" w:tplc="0C0A0005" w:tentative="1">
+      <w:start w:val="1"/>
+      <w:numFmt w:val="bullet"/>
+      <w:lvlText w:val=""/>
+      <w:lvlJc w:val="left"/>
+      <w:pPr>
+        <w:ind w:left="4680" w:hanging="360"/>
+      </w:pPr>
+      <w:rPr>
+        <w:rFonts w:ascii="Wingdings" w:hAnsi="Wingdings" w:hint="default"/>
+      </w:rPr>
+    </w:lvl>
+    <w:lvl w:ilvl="6" w:tplc="0C0A0001" w:tentative="1">
+      <w:start w:val="1"/>
+      <w:numFmt w:val="bullet"/>
+      <w:lvlText w:val=""/>
+      <w:lvlJc w:val="left"/>
+      <w:pPr>
+        <w:ind w:left="5400" w:hanging="360"/>
+      </w:pPr>
+      <w:rPr>
+        <w:rFonts w:ascii="Symbol" w:hAnsi="Symbol" w:hint="default"/>
+      </w:rPr>
+    </w:lvl>
+    <w:lvl w:ilvl="7" w:tplc="0C0A0003" w:tentative="1">
+      <w:start w:val="1"/>
+      <w:numFmt w:val="bullet"/>
+      <w:lvlText w:val="o"/>
+      <w:lvlJc w:val="left"/>
+      <w:pPr>
+        <w:ind w:left="6120" w:hanging="360"/>
+      </w:pPr>
+      <w:rPr>
+        <w:rFonts w:ascii="Courier New" w:hAnsi="Courier New" w:cs="Courier New" w:hint="default"/>
+      </w:rPr>
+    </w:lvl>
+    <w:lvl w:ilvl="8" w:tplc="0C0A0005" w:tentative="1">
+      <w:start w:val="1"/>
+      <w:numFmt w:val="bullet"/>
+      <w:lvlText w:val=""/>
+      <w:lvlJc w:val="left"/>
+      <w:pPr>
+        <w:ind w:left="6840" w:hanging="360"/>
+      </w:pPr>
+      <w:rPr>
+        <w:rFonts w:ascii="Wingdings" w:hAnsi="Wingdings" w:hint="default"/>
+      </w:rPr>
+    </w:lvl>
+  </w:abstractNum>
+  <w:abstractNum w:abstractNumId="17" w15:restartNumberingAfterBreak="0">
     <w:nsid w:val="61401E00"/>
     <w:multiLevelType w:val="hybridMultilevel"/>
     <w:tmpl w:val="FFFFFFFF"/>
@@ -2944,7 +5082,7 @@
       </w:rPr>
     </w:lvl>
   </w:abstractNum>
-  <w:abstractNum w:abstractNumId="15" w15:restartNumberingAfterBreak="0">
+  <w:abstractNum w:abstractNumId="18" w15:restartNumberingAfterBreak="0">
     <w:nsid w:val="62384E22"/>
     <w:multiLevelType w:val="hybridMultilevel"/>
     <w:tmpl w:val="FFFFFFFF"/>
@@ -3030,7 +5168,7 @@
       </w:pPr>
     </w:lvl>
   </w:abstractNum>
-  <w:abstractNum w:abstractNumId="16" w15:restartNumberingAfterBreak="0">
+  <w:abstractNum w:abstractNumId="19" w15:restartNumberingAfterBreak="0">
     <w:nsid w:val="65762E8B"/>
     <w:multiLevelType w:val="hybridMultilevel"/>
     <w:tmpl w:val="9DE021E6"/>
@@ -3142,7 +5280,7 @@
       </w:rPr>
     </w:lvl>
   </w:abstractNum>
-  <w:abstractNum w:abstractNumId="17" w15:restartNumberingAfterBreak="0">
+  <w:abstractNum w:abstractNumId="20" w15:restartNumberingAfterBreak="0">
     <w:nsid w:val="65BC2713"/>
     <w:multiLevelType w:val="multilevel"/>
     <w:tmpl w:val="04090023"/>
@@ -3229,7 +5367,7 @@
       </w:pPr>
     </w:lvl>
   </w:abstractNum>
-  <w:abstractNum w:abstractNumId="18" w15:restartNumberingAfterBreak="0">
+  <w:abstractNum w:abstractNumId="21" w15:restartNumberingAfterBreak="0">
     <w:nsid w:val="6BE0360C"/>
     <w:multiLevelType w:val="multilevel"/>
     <w:tmpl w:val="2E969558"/>
@@ -3335,22 +5473,22 @@
     <w:abstractNumId w:val="8"/>
   </w:num>
   <w:num w:numId="7" w16cid:durableId="2139181572">
-    <w:abstractNumId w:val="11"/>
+    <w:abstractNumId w:val="12"/>
   </w:num>
   <w:num w:numId="8" w16cid:durableId="1341467755">
     <w:abstractNumId w:val="10"/>
   </w:num>
   <w:num w:numId="9" w16cid:durableId="586814369">
+    <w:abstractNumId w:val="14"/>
+  </w:num>
+  <w:num w:numId="10" w16cid:durableId="579944739">
     <w:abstractNumId w:val="13"/>
   </w:num>
-  <w:num w:numId="10" w16cid:durableId="579944739">
-    <w:abstractNumId w:val="12"/>
-  </w:num>
   <w:num w:numId="11" w16cid:durableId="1254359701">
-    <w:abstractNumId w:val="18"/>
+    <w:abstractNumId w:val="21"/>
   </w:num>
   <w:num w:numId="12" w16cid:durableId="1251545019">
-    <w:abstractNumId w:val="17"/>
+    <w:abstractNumId w:val="20"/>
   </w:num>
   <w:num w:numId="13" w16cid:durableId="1858276903">
     <w:abstractNumId w:val="7"/>
@@ -3377,12 +5515,21 @@
     <w:abstractNumId w:val="0"/>
   </w:num>
   <w:num w:numId="21" w16cid:durableId="1362903340">
-    <w:abstractNumId w:val="14"/>
+    <w:abstractNumId w:val="17"/>
   </w:num>
   <w:num w:numId="22" w16cid:durableId="2044204095">
+    <w:abstractNumId w:val="18"/>
+  </w:num>
+  <w:num w:numId="23" w16cid:durableId="500898130">
+    <w:abstractNumId w:val="19"/>
+  </w:num>
+  <w:num w:numId="24" w16cid:durableId="780338838">
+    <w:abstractNumId w:val="11"/>
+  </w:num>
+  <w:num w:numId="25" w16cid:durableId="1783257717">
     <w:abstractNumId w:val="15"/>
   </w:num>
-  <w:num w:numId="23" w16cid:durableId="500898130">
+  <w:num w:numId="26" w16cid:durableId="1939367034">
     <w:abstractNumId w:val="16"/>
   </w:num>
 </w:numbering>
@@ -3560,7 +5707,7 @@
     <w:lsdException w:name="Table Web 2" w:semiHidden="1" w:unhideWhenUsed="1"/>
     <w:lsdException w:name="Table Web 3" w:semiHidden="1" w:unhideWhenUsed="1"/>
     <w:lsdException w:name="Balloon Text" w:semiHidden="1" w:unhideWhenUsed="1"/>
-    <w:lsdException w:name="Table Grid" w:semiHidden="1" w:uiPriority="59" w:unhideWhenUsed="1"/>
+    <w:lsdException w:name="Table Grid" w:uiPriority="59"/>
     <w:lsdException w:name="Table Theme" w:semiHidden="1" w:unhideWhenUsed="1"/>
     <w:lsdException w:name="Placeholder Text" w:semiHidden="1"/>
     <w:lsdException w:name="No Spacing" w:semiHidden="1" w:uiPriority="1" w:unhideWhenUsed="1" w:qFormat="1"/>
@@ -5238,6 +7385,18 @@
         <w:shd w:val="clear" w:color="auto" w:fill="F2F2F2" w:themeFill="background1" w:themeFillShade="F2"/>
       </w:tcPr>
     </w:tblStylePr>
+  </w:style>
+  <w:style w:type="character" w:styleId="Mencinsinresolver">
+    <w:name w:val="Unresolved Mention"/>
+    <w:basedOn w:val="Fuentedeprrafopredeter"/>
+    <w:uiPriority w:val="99"/>
+    <w:semiHidden/>
+    <w:unhideWhenUsed/>
+    <w:rsid w:val="000004A9"/>
+    <w:rPr>
+      <w:color w:val="605E5C"/>
+      <w:shd w:val="clear" w:color="auto" w:fill="E1DFDD"/>
+    </w:rPr>
   </w:style>
 </w:styles>
 </file>

</xml_diff>